<commit_message>
menambahkan latar belakang topik
</commit_message>
<xml_diff>
--- a/LaporanTugasUTS.docx
+++ b/LaporanTugasUTS.docx
@@ -87,7 +87,7 @@
                     <pic:cNvPicPr/>
                   </pic:nvPicPr>
                   <pic:blipFill>
-                    <a:blip r:embed="rId4">
+                    <a:blip r:embed="rId5">
                       <a:extLst>
                         <a:ext uri="{28A0092B-C50C-407E-A947-70E740481C1C}">
                           <a14:useLocalDpi xmlns:a14="http://schemas.microsoft.com/office/drawing/2010/main" val="0"/>
@@ -751,7 +751,7 @@
           <w:sz w:val="26"/>
           <w:szCs w:val="26"/>
         </w:rPr>
-        <w:t xml:space="preserve">      </w:t>
+        <w:t xml:space="preserve">    </w:t>
       </w:r>
       <w:r>
         <w:rPr>
@@ -773,6 +773,169 @@
           <w:szCs w:val="26"/>
         </w:rPr>
         <w:t>………………………………………………………………………………………………………………</w:t>
+      </w:r>
+    </w:p>
+    <w:p>
+      <w:pPr>
+        <w:jc w:val="center"/>
+        <w:rPr>
+          <w:sz w:val="26"/>
+          <w:szCs w:val="26"/>
+        </w:rPr>
+      </w:pPr>
+    </w:p>
+    <w:p>
+      <w:pPr>
+        <w:jc w:val="center"/>
+        <w:rPr>
+          <w:sz w:val="26"/>
+          <w:szCs w:val="26"/>
+        </w:rPr>
+      </w:pPr>
+    </w:p>
+    <w:p>
+      <w:pPr>
+        <w:jc w:val="center"/>
+        <w:rPr>
+          <w:sz w:val="26"/>
+          <w:szCs w:val="26"/>
+        </w:rPr>
+      </w:pPr>
+    </w:p>
+    <w:p>
+      <w:pPr>
+        <w:jc w:val="center"/>
+        <w:rPr>
+          <w:sz w:val="26"/>
+          <w:szCs w:val="26"/>
+        </w:rPr>
+      </w:pPr>
+    </w:p>
+    <w:p>
+      <w:pPr>
+        <w:jc w:val="center"/>
+        <w:rPr>
+          <w:sz w:val="26"/>
+          <w:szCs w:val="26"/>
+        </w:rPr>
+      </w:pPr>
+    </w:p>
+    <w:p>
+      <w:pPr>
+        <w:jc w:val="center"/>
+        <w:rPr>
+          <w:sz w:val="26"/>
+          <w:szCs w:val="26"/>
+        </w:rPr>
+      </w:pPr>
+    </w:p>
+    <w:p>
+      <w:pPr>
+        <w:jc w:val="center"/>
+        <w:rPr>
+          <w:b/>
+          <w:bCs/>
+          <w:sz w:val="26"/>
+          <w:szCs w:val="26"/>
+        </w:rPr>
+      </w:pPr>
+      <w:r>
+        <w:rPr>
+          <w:b/>
+          <w:bCs/>
+          <w:sz w:val="26"/>
+          <w:szCs w:val="26"/>
+        </w:rPr>
+        <w:t>BAB I</w:t>
+      </w:r>
+    </w:p>
+    <w:p>
+      <w:pPr>
+        <w:jc w:val="center"/>
+        <w:rPr>
+          <w:b/>
+          <w:bCs/>
+          <w:sz w:val="26"/>
+          <w:szCs w:val="26"/>
+        </w:rPr>
+      </w:pPr>
+      <w:r>
+        <w:rPr>
+          <w:b/>
+          <w:bCs/>
+          <w:sz w:val="26"/>
+          <w:szCs w:val="26"/>
+        </w:rPr>
+        <w:t>PENDAHULUAN</w:t>
+      </w:r>
+    </w:p>
+    <w:p>
+      <w:pPr>
+        <w:jc w:val="center"/>
+        <w:rPr>
+          <w:b/>
+          <w:bCs/>
+          <w:sz w:val="26"/>
+          <w:szCs w:val="26"/>
+        </w:rPr>
+      </w:pPr>
+    </w:p>
+    <w:p>
+      <w:pPr>
+        <w:pStyle w:val="ListParagraph"/>
+        <w:numPr>
+          <w:ilvl w:val="1"/>
+          <w:numId w:val="1"/>
+        </w:numPr>
+        <w:rPr>
+          <w:b/>
+          <w:bCs/>
+          <w:sz w:val="26"/>
+          <w:szCs w:val="26"/>
+        </w:rPr>
+      </w:pPr>
+      <w:r>
+        <w:rPr>
+          <w:b/>
+          <w:bCs/>
+          <w:sz w:val="26"/>
+          <w:szCs w:val="26"/>
+        </w:rPr>
+        <w:t>Latar Belakang Pemilihan Topik</w:t>
+      </w:r>
+    </w:p>
+    <w:p>
+      <w:pPr>
+        <w:ind w:firstLine="390"/>
+        <w:jc w:val="both"/>
+        <w:rPr>
+          <w:sz w:val="26"/>
+          <w:szCs w:val="26"/>
+        </w:rPr>
+      </w:pPr>
+      <w:r>
+        <w:rPr>
+          <w:sz w:val="26"/>
+          <w:szCs w:val="26"/>
+        </w:rPr>
+        <w:t>Latar belakang kami dalam pemilihan topik ialah dikarenakan sekarang merupakan jaman dimana semua menjadi serba modern dan mudah karena kemajuan teknologi.</w:t>
+      </w:r>
+    </w:p>
+    <w:p>
+      <w:pPr>
+        <w:ind w:firstLine="390"/>
+        <w:jc w:val="both"/>
+        <w:rPr>
+          <w:sz w:val="26"/>
+          <w:szCs w:val="26"/>
+        </w:rPr>
+      </w:pPr>
+      <w:r>
+        <w:rPr>
+          <w:sz w:val="26"/>
+          <w:szCs w:val="26"/>
+        </w:rPr>
+        <w:t>tapi itu juga membuat manusia punya banyak tuntutan yang hendak dipenuhi, sehingga banyak daripada manusia yang mengalami tertekan, dan disaat itulah biasanya sebagai manusia maka hiburan yang dicari hanyalah mendengarkan musik, menonton film ataupun berliburan. Dengan ini kami berniat untuk membuat sebuah aplikasi untuk menonton film sehingga dimana pun kita berada, kita dapat dengan mudah mengakses film yang hendak kita tonton tanpa harus jauh – jauh ke bioskop.</w:t>
       </w:r>
     </w:p>
     <w:sectPr>
@@ -783,6 +946,127 @@
     </w:sectPr>
   </w:body>
 </w:document>
+</file>
+
+<file path=word/numbering.xml><?xml version="1.0" encoding="utf-8"?>
+<w:numbering xmlns:wpc="http://schemas.microsoft.com/office/word/2010/wordprocessingCanvas" xmlns:cx="http://schemas.microsoft.com/office/drawing/2014/chartex" xmlns:cx1="http://schemas.microsoft.com/office/drawing/2015/9/8/chartex" xmlns:cx2="http://schemas.microsoft.com/office/drawing/2015/10/21/chartex" xmlns:cx3="http://schemas.microsoft.com/office/drawing/2016/5/9/chartex" xmlns:cx4="http://schemas.microsoft.com/office/drawing/2016/5/10/chartex" xmlns:cx5="http://schemas.microsoft.com/office/drawing/2016/5/11/chartex" xmlns:cx6="http://schemas.microsoft.com/office/drawing/2016/5/12/chartex" xmlns:cx7="http://schemas.microsoft.com/office/drawing/2016/5/13/chartex" xmlns:cx8="http://schemas.microsoft.com/office/drawing/2016/5/14/chartex" xmlns:mc="http://schemas.openxmlformats.org/markup-compatibility/2006" xmlns:aink="http://schemas.microsoft.com/office/drawing/2016/ink" xmlns:am3d="http://schemas.microsoft.com/office/drawing/2017/model3d" xmlns:o="urn:schemas-microsoft-com:office:office" xmlns:oel="http://schemas.microsoft.com/office/2019/extlst" xmlns:r="http://schemas.openxmlformats.org/officeDocument/2006/relationships" xmlns:m="http://schemas.openxmlformats.org/officeDocument/2006/math" xmlns:v="urn:schemas-microsoft-com:vml" xmlns:wp14="http://schemas.microsoft.com/office/word/2010/wordprocessingDrawing" xmlns:wp="http://schemas.openxmlformats.org/drawingml/2006/wordprocessingDrawing" xmlns:w10="urn:schemas-microsoft-com:office:word" xmlns:w="http://schemas.openxmlformats.org/wordprocessingml/2006/main" xmlns:w14="http://schemas.microsoft.com/office/word/2010/wordml" xmlns:w15="http://schemas.microsoft.com/office/word/2012/wordml" xmlns:w16cex="http://schemas.microsoft.com/office/word/2018/wordml/cex" xmlns:w16cid="http://schemas.microsoft.com/office/word/2016/wordml/cid" xmlns:w16="http://schemas.microsoft.com/office/word/2018/wordml" xmlns:w16du="http://schemas.microsoft.com/office/word/2023/wordml/word16du" xmlns:w16sdtdh="http://schemas.microsoft.com/office/word/2020/wordml/sdtdatahash" xmlns:w16se="http://schemas.microsoft.com/office/word/2015/wordml/symex" xmlns:wpg="http://schemas.microsoft.com/office/word/2010/wordprocessingGroup" xmlns:wpi="http://schemas.microsoft.com/office/word/2010/wordprocessingInk" xmlns:wne="http://schemas.microsoft.com/office/word/2006/wordml" xmlns:wps="http://schemas.microsoft.com/office/word/2010/wordprocessingShape" mc:Ignorable="w14 w15 w16se w16cid w16 w16cex w16sdtdh wp14">
+  <w:abstractNum w:abstractNumId="0" w15:restartNumberingAfterBreak="0">
+    <w:nsid w:val="768470E7"/>
+    <w:multiLevelType w:val="multilevel"/>
+    <w:tmpl w:val="4260ED6E"/>
+    <w:lvl w:ilvl="0">
+      <w:start w:val="1"/>
+      <w:numFmt w:val="decimal"/>
+      <w:lvlText w:val="%1"/>
+      <w:lvlJc w:val="left"/>
+      <w:pPr>
+        <w:ind w:left="390" w:hanging="390"/>
+      </w:pPr>
+      <w:rPr>
+        <w:rFonts w:hint="default"/>
+      </w:rPr>
+    </w:lvl>
+    <w:lvl w:ilvl="1">
+      <w:start w:val="1"/>
+      <w:numFmt w:val="decimal"/>
+      <w:lvlText w:val="%1.%2"/>
+      <w:lvlJc w:val="left"/>
+      <w:pPr>
+        <w:ind w:left="390" w:hanging="390"/>
+      </w:pPr>
+      <w:rPr>
+        <w:rFonts w:hint="default"/>
+      </w:rPr>
+    </w:lvl>
+    <w:lvl w:ilvl="2">
+      <w:start w:val="1"/>
+      <w:numFmt w:val="decimal"/>
+      <w:lvlText w:val="%1.%2.%3"/>
+      <w:lvlJc w:val="left"/>
+      <w:pPr>
+        <w:ind w:left="720" w:hanging="720"/>
+      </w:pPr>
+      <w:rPr>
+        <w:rFonts w:hint="default"/>
+      </w:rPr>
+    </w:lvl>
+    <w:lvl w:ilvl="3">
+      <w:start w:val="1"/>
+      <w:numFmt w:val="decimal"/>
+      <w:lvlText w:val="%1.%2.%3.%4"/>
+      <w:lvlJc w:val="left"/>
+      <w:pPr>
+        <w:ind w:left="1080" w:hanging="1080"/>
+      </w:pPr>
+      <w:rPr>
+        <w:rFonts w:hint="default"/>
+      </w:rPr>
+    </w:lvl>
+    <w:lvl w:ilvl="4">
+      <w:start w:val="1"/>
+      <w:numFmt w:val="decimal"/>
+      <w:lvlText w:val="%1.%2.%3.%4.%5"/>
+      <w:lvlJc w:val="left"/>
+      <w:pPr>
+        <w:ind w:left="1080" w:hanging="1080"/>
+      </w:pPr>
+      <w:rPr>
+        <w:rFonts w:hint="default"/>
+      </w:rPr>
+    </w:lvl>
+    <w:lvl w:ilvl="5">
+      <w:start w:val="1"/>
+      <w:numFmt w:val="decimal"/>
+      <w:lvlText w:val="%1.%2.%3.%4.%5.%6"/>
+      <w:lvlJc w:val="left"/>
+      <w:pPr>
+        <w:ind w:left="1440" w:hanging="1440"/>
+      </w:pPr>
+      <w:rPr>
+        <w:rFonts w:hint="default"/>
+      </w:rPr>
+    </w:lvl>
+    <w:lvl w:ilvl="6">
+      <w:start w:val="1"/>
+      <w:numFmt w:val="decimal"/>
+      <w:lvlText w:val="%1.%2.%3.%4.%5.%6.%7"/>
+      <w:lvlJc w:val="left"/>
+      <w:pPr>
+        <w:ind w:left="1440" w:hanging="1440"/>
+      </w:pPr>
+      <w:rPr>
+        <w:rFonts w:hint="default"/>
+      </w:rPr>
+    </w:lvl>
+    <w:lvl w:ilvl="7">
+      <w:start w:val="1"/>
+      <w:numFmt w:val="decimal"/>
+      <w:lvlText w:val="%1.%2.%3.%4.%5.%6.%7.%8"/>
+      <w:lvlJc w:val="left"/>
+      <w:pPr>
+        <w:ind w:left="1800" w:hanging="1800"/>
+      </w:pPr>
+      <w:rPr>
+        <w:rFonts w:hint="default"/>
+      </w:rPr>
+    </w:lvl>
+    <w:lvl w:ilvl="8">
+      <w:start w:val="1"/>
+      <w:numFmt w:val="decimal"/>
+      <w:lvlText w:val="%1.%2.%3.%4.%5.%6.%7.%8.%9"/>
+      <w:lvlJc w:val="left"/>
+      <w:pPr>
+        <w:ind w:left="1800" w:hanging="1800"/>
+      </w:pPr>
+      <w:rPr>
+        <w:rFonts w:hint="default"/>
+      </w:rPr>
+    </w:lvl>
+  </w:abstractNum>
+  <w:num w:numId="1" w16cid:durableId="1453087181">
+    <w:abstractNumId w:val="0"/>
+  </w:num>
+</w:numbering>
 </file>
 
 <file path=word/styles.xml><?xml version="1.0" encoding="utf-8"?>

</xml_diff>

<commit_message>
menambahkan tabel produk backlog
</commit_message>
<xml_diff>
--- a/LaporanTugasUTS.docx
+++ b/LaporanTugasUTS.docx
@@ -371,27 +371,7 @@
           <w:sz w:val="26"/>
           <w:szCs w:val="26"/>
         </w:rPr>
-        <w:t xml:space="preserve">BAB </w:t>
-      </w:r>
-      <w:proofErr w:type="gramStart"/>
-      <w:r>
-        <w:rPr>
-          <w:b/>
-          <w:bCs/>
-          <w:sz w:val="26"/>
-          <w:szCs w:val="26"/>
-        </w:rPr>
-        <w:t>I :</w:t>
-      </w:r>
-      <w:proofErr w:type="gramEnd"/>
-      <w:r>
-        <w:rPr>
-          <w:b/>
-          <w:bCs/>
-          <w:sz w:val="26"/>
-          <w:szCs w:val="26"/>
-        </w:rPr>
-        <w:t xml:space="preserve"> </w:t>
+        <w:t xml:space="preserve">BAB I : </w:t>
       </w:r>
     </w:p>
     <w:p>
@@ -430,7 +410,71 @@
           <w:sz w:val="26"/>
           <w:szCs w:val="26"/>
         </w:rPr>
-        <w:t xml:space="preserve">1.1 Latar Belakang Pemilihan Topik…………………………………………………………………….   </w:t>
+        <w:t xml:space="preserve">1.1 </w:t>
+      </w:r>
+      <w:proofErr w:type="spellStart"/>
+      <w:r>
+        <w:rPr>
+          <w:sz w:val="26"/>
+          <w:szCs w:val="26"/>
+        </w:rPr>
+        <w:t>Latar</w:t>
+      </w:r>
+      <w:proofErr w:type="spellEnd"/>
+      <w:r>
+        <w:rPr>
+          <w:sz w:val="26"/>
+          <w:szCs w:val="26"/>
+        </w:rPr>
+        <w:t xml:space="preserve"> </w:t>
+      </w:r>
+      <w:proofErr w:type="spellStart"/>
+      <w:r>
+        <w:rPr>
+          <w:sz w:val="26"/>
+          <w:szCs w:val="26"/>
+        </w:rPr>
+        <w:t>Belakang</w:t>
+      </w:r>
+      <w:proofErr w:type="spellEnd"/>
+      <w:r>
+        <w:rPr>
+          <w:sz w:val="26"/>
+          <w:szCs w:val="26"/>
+        </w:rPr>
+        <w:t xml:space="preserve"> </w:t>
+      </w:r>
+      <w:proofErr w:type="spellStart"/>
+      <w:r>
+        <w:rPr>
+          <w:sz w:val="26"/>
+          <w:szCs w:val="26"/>
+        </w:rPr>
+        <w:t>Pemilihan</w:t>
+      </w:r>
+      <w:proofErr w:type="spellEnd"/>
+      <w:r>
+        <w:rPr>
+          <w:sz w:val="26"/>
+          <w:szCs w:val="26"/>
+        </w:rPr>
+        <w:t xml:space="preserve"> </w:t>
+      </w:r>
+      <w:proofErr w:type="spellStart"/>
+      <w:r>
+        <w:rPr>
+          <w:sz w:val="26"/>
+          <w:szCs w:val="26"/>
+        </w:rPr>
+        <w:t>Topik</w:t>
+      </w:r>
+      <w:proofErr w:type="spellEnd"/>
+      <w:r>
+        <w:rPr>
+          <w:sz w:val="26"/>
+          <w:szCs w:val="26"/>
+        </w:rPr>
+        <w:t xml:space="preserve">…………………………………………………………………….   </w:t>
       </w:r>
     </w:p>
     <w:p>
@@ -458,27 +502,7 @@
           <w:sz w:val="26"/>
           <w:szCs w:val="26"/>
         </w:rPr>
-        <w:t xml:space="preserve"> </w:t>
-      </w:r>
-      <w:proofErr w:type="gramStart"/>
-      <w:r>
-        <w:rPr>
-          <w:b/>
-          <w:bCs/>
-          <w:sz w:val="26"/>
-          <w:szCs w:val="26"/>
-        </w:rPr>
-        <w:t>II :</w:t>
-      </w:r>
-      <w:proofErr w:type="gramEnd"/>
-      <w:r>
-        <w:rPr>
-          <w:b/>
-          <w:bCs/>
-          <w:sz w:val="26"/>
-          <w:szCs w:val="26"/>
-        </w:rPr>
-        <w:t xml:space="preserve"> </w:t>
+        <w:t xml:space="preserve"> II : </w:t>
       </w:r>
     </w:p>
     <w:p>
@@ -521,7 +545,23 @@
           <w:sz w:val="26"/>
           <w:szCs w:val="26"/>
         </w:rPr>
-        <w:t>2.1 Tabel Product Backlog……………………………………………………………………………………</w:t>
+        <w:t xml:space="preserve">2.1 </w:t>
+      </w:r>
+      <w:proofErr w:type="spellStart"/>
+      <w:r>
+        <w:rPr>
+          <w:sz w:val="26"/>
+          <w:szCs w:val="26"/>
+        </w:rPr>
+        <w:t>Tabel</w:t>
+      </w:r>
+      <w:proofErr w:type="spellEnd"/>
+      <w:r>
+        <w:rPr>
+          <w:sz w:val="26"/>
+          <w:szCs w:val="26"/>
+        </w:rPr>
+        <w:t xml:space="preserve"> Product Backlog……………………………………………………………………………………</w:t>
       </w:r>
     </w:p>
     <w:p>
@@ -545,85 +585,147 @@
           <w:sz w:val="26"/>
           <w:szCs w:val="26"/>
         </w:rPr>
-        <w:t>2.2 Tabel Sprint Backlog………………………………………………………………………………………</w:t>
-      </w:r>
-    </w:p>
-    <w:p>
-      <w:pPr>
-        <w:rPr>
-          <w:sz w:val="26"/>
-          <w:szCs w:val="26"/>
-        </w:rPr>
-      </w:pPr>
-      <w:r>
-        <w:rPr>
-          <w:sz w:val="26"/>
-          <w:szCs w:val="26"/>
-        </w:rPr>
-        <w:t xml:space="preserve">      2.3 Tabel Report Daily Scrum Meeting…………………………………………………………………</w:t>
-      </w:r>
-    </w:p>
-    <w:p>
-      <w:pPr>
-        <w:rPr>
-          <w:sz w:val="26"/>
-          <w:szCs w:val="26"/>
-        </w:rPr>
-      </w:pPr>
-      <w:r>
-        <w:rPr>
-          <w:sz w:val="26"/>
-          <w:szCs w:val="26"/>
-        </w:rPr>
-        <w:t xml:space="preserve">      2.4 Laporan Hasil Sprint Review………………………………………………………………………</w:t>
-      </w:r>
-      <w:proofErr w:type="gramStart"/>
-      <w:r>
-        <w:rPr>
-          <w:sz w:val="26"/>
-          <w:szCs w:val="26"/>
-        </w:rPr>
-        <w:t>…..</w:t>
-      </w:r>
-      <w:proofErr w:type="gramEnd"/>
-    </w:p>
-    <w:p>
-      <w:pPr>
-        <w:rPr>
-          <w:sz w:val="26"/>
-          <w:szCs w:val="26"/>
-        </w:rPr>
-      </w:pPr>
-      <w:r>
-        <w:rPr>
-          <w:sz w:val="26"/>
-          <w:szCs w:val="26"/>
-        </w:rPr>
-        <w:t xml:space="preserve">      2.5 Laporan Hasil Sprint Retrospective……………………………………………………………</w:t>
-      </w:r>
-      <w:proofErr w:type="gramStart"/>
-      <w:r>
-        <w:rPr>
-          <w:sz w:val="26"/>
-          <w:szCs w:val="26"/>
-        </w:rPr>
-        <w:t>…..</w:t>
-      </w:r>
-      <w:proofErr w:type="gramEnd"/>
-    </w:p>
-    <w:p>
-      <w:pPr>
-        <w:rPr>
-          <w:sz w:val="26"/>
-          <w:szCs w:val="26"/>
-        </w:rPr>
-      </w:pPr>
-      <w:r>
-        <w:rPr>
-          <w:sz w:val="26"/>
-          <w:szCs w:val="26"/>
-        </w:rPr>
-        <w:t xml:space="preserve">      2.6 Screenshoot Board Trello………………………………………………………………………………</w:t>
+        <w:t xml:space="preserve">2.2 </w:t>
+      </w:r>
+      <w:proofErr w:type="spellStart"/>
+      <w:r>
+        <w:rPr>
+          <w:sz w:val="26"/>
+          <w:szCs w:val="26"/>
+        </w:rPr>
+        <w:t>Tabel</w:t>
+      </w:r>
+      <w:proofErr w:type="spellEnd"/>
+      <w:r>
+        <w:rPr>
+          <w:sz w:val="26"/>
+          <w:szCs w:val="26"/>
+        </w:rPr>
+        <w:t xml:space="preserve"> Sprint Backlog………………………………………………………………………………………</w:t>
+      </w:r>
+    </w:p>
+    <w:p>
+      <w:pPr>
+        <w:rPr>
+          <w:sz w:val="26"/>
+          <w:szCs w:val="26"/>
+        </w:rPr>
+      </w:pPr>
+      <w:r>
+        <w:rPr>
+          <w:sz w:val="26"/>
+          <w:szCs w:val="26"/>
+        </w:rPr>
+        <w:t xml:space="preserve">      2.3 </w:t>
+      </w:r>
+      <w:proofErr w:type="spellStart"/>
+      <w:r>
+        <w:rPr>
+          <w:sz w:val="26"/>
+          <w:szCs w:val="26"/>
+        </w:rPr>
+        <w:t>Tabel</w:t>
+      </w:r>
+      <w:proofErr w:type="spellEnd"/>
+      <w:r>
+        <w:rPr>
+          <w:sz w:val="26"/>
+          <w:szCs w:val="26"/>
+        </w:rPr>
+        <w:t xml:space="preserve"> Report Daily Scrum Meeting…………………………………………………………………</w:t>
+      </w:r>
+    </w:p>
+    <w:p>
+      <w:pPr>
+        <w:rPr>
+          <w:sz w:val="26"/>
+          <w:szCs w:val="26"/>
+        </w:rPr>
+      </w:pPr>
+      <w:r>
+        <w:rPr>
+          <w:sz w:val="26"/>
+          <w:szCs w:val="26"/>
+        </w:rPr>
+        <w:t xml:space="preserve">      2.4 </w:t>
+      </w:r>
+      <w:proofErr w:type="spellStart"/>
+      <w:r>
+        <w:rPr>
+          <w:sz w:val="26"/>
+          <w:szCs w:val="26"/>
+        </w:rPr>
+        <w:t>Laporan</w:t>
+      </w:r>
+      <w:proofErr w:type="spellEnd"/>
+      <w:r>
+        <w:rPr>
+          <w:sz w:val="26"/>
+          <w:szCs w:val="26"/>
+        </w:rPr>
+        <w:t xml:space="preserve"> Hasil Sprint Review…………………………………………………………………………..</w:t>
+      </w:r>
+    </w:p>
+    <w:p>
+      <w:pPr>
+        <w:rPr>
+          <w:sz w:val="26"/>
+          <w:szCs w:val="26"/>
+        </w:rPr>
+      </w:pPr>
+      <w:r>
+        <w:rPr>
+          <w:sz w:val="26"/>
+          <w:szCs w:val="26"/>
+        </w:rPr>
+        <w:t xml:space="preserve">      2.5 </w:t>
+      </w:r>
+      <w:proofErr w:type="spellStart"/>
+      <w:r>
+        <w:rPr>
+          <w:sz w:val="26"/>
+          <w:szCs w:val="26"/>
+        </w:rPr>
+        <w:t>Laporan</w:t>
+      </w:r>
+      <w:proofErr w:type="spellEnd"/>
+      <w:r>
+        <w:rPr>
+          <w:sz w:val="26"/>
+          <w:szCs w:val="26"/>
+        </w:rPr>
+        <w:t xml:space="preserve"> Hasil Sprint Retrospective………………………………………………………………..</w:t>
+      </w:r>
+    </w:p>
+    <w:p>
+      <w:pPr>
+        <w:rPr>
+          <w:sz w:val="26"/>
+          <w:szCs w:val="26"/>
+        </w:rPr>
+      </w:pPr>
+      <w:r>
+        <w:rPr>
+          <w:sz w:val="26"/>
+          <w:szCs w:val="26"/>
+        </w:rPr>
+        <w:t xml:space="preserve">      2.6 </w:t>
+      </w:r>
+      <w:proofErr w:type="spellStart"/>
+      <w:r>
+        <w:rPr>
+          <w:sz w:val="26"/>
+          <w:szCs w:val="26"/>
+        </w:rPr>
+        <w:t>Screenshoot</w:t>
+      </w:r>
+      <w:proofErr w:type="spellEnd"/>
+      <w:r>
+        <w:rPr>
+          <w:sz w:val="26"/>
+          <w:szCs w:val="26"/>
+        </w:rPr>
+        <w:t xml:space="preserve"> Board Trello………………………………………………………………………………</w:t>
       </w:r>
     </w:p>
     <w:p>
@@ -644,7 +746,6 @@
         </w:rPr>
         <w:t xml:space="preserve">BAB </w:t>
       </w:r>
-      <w:proofErr w:type="gramStart"/>
       <w:r>
         <w:rPr>
           <w:b/>
@@ -663,7 +764,6 @@
         </w:rPr>
         <w:t xml:space="preserve"> :</w:t>
       </w:r>
-      <w:proofErr w:type="gramEnd"/>
     </w:p>
     <w:p>
       <w:pPr>
@@ -846,6 +946,7 @@
           <w:sz w:val="26"/>
           <w:szCs w:val="26"/>
         </w:rPr>
+        <w:lastRenderedPageBreak/>
         <w:t>BAB I</w:t>
       </w:r>
     </w:p>
@@ -894,15 +995,77 @@
           <w:szCs w:val="26"/>
         </w:rPr>
       </w:pPr>
-      <w:r>
-        <w:rPr>
-          <w:b/>
-          <w:bCs/>
-          <w:sz w:val="26"/>
-          <w:szCs w:val="26"/>
-        </w:rPr>
-        <w:t>Latar Belakang Pemilihan Topik</w:t>
-      </w:r>
+      <w:proofErr w:type="spellStart"/>
+      <w:r>
+        <w:rPr>
+          <w:b/>
+          <w:bCs/>
+          <w:sz w:val="26"/>
+          <w:szCs w:val="26"/>
+        </w:rPr>
+        <w:t>Latar</w:t>
+      </w:r>
+      <w:proofErr w:type="spellEnd"/>
+      <w:r>
+        <w:rPr>
+          <w:b/>
+          <w:bCs/>
+          <w:sz w:val="26"/>
+          <w:szCs w:val="26"/>
+        </w:rPr>
+        <w:t xml:space="preserve"> </w:t>
+      </w:r>
+      <w:proofErr w:type="spellStart"/>
+      <w:r>
+        <w:rPr>
+          <w:b/>
+          <w:bCs/>
+          <w:sz w:val="26"/>
+          <w:szCs w:val="26"/>
+        </w:rPr>
+        <w:t>Belakang</w:t>
+      </w:r>
+      <w:proofErr w:type="spellEnd"/>
+      <w:r>
+        <w:rPr>
+          <w:b/>
+          <w:bCs/>
+          <w:sz w:val="26"/>
+          <w:szCs w:val="26"/>
+        </w:rPr>
+        <w:t xml:space="preserve"> </w:t>
+      </w:r>
+      <w:proofErr w:type="spellStart"/>
+      <w:r>
+        <w:rPr>
+          <w:b/>
+          <w:bCs/>
+          <w:sz w:val="26"/>
+          <w:szCs w:val="26"/>
+        </w:rPr>
+        <w:t>Pemilihan</w:t>
+      </w:r>
+      <w:proofErr w:type="spellEnd"/>
+      <w:r>
+        <w:rPr>
+          <w:b/>
+          <w:bCs/>
+          <w:sz w:val="26"/>
+          <w:szCs w:val="26"/>
+        </w:rPr>
+        <w:t xml:space="preserve"> </w:t>
+      </w:r>
+      <w:proofErr w:type="spellStart"/>
+      <w:r>
+        <w:rPr>
+          <w:b/>
+          <w:bCs/>
+          <w:sz w:val="26"/>
+          <w:szCs w:val="26"/>
+        </w:rPr>
+        <w:t>Topik</w:t>
+      </w:r>
+      <w:proofErr w:type="spellEnd"/>
     </w:p>
     <w:p>
       <w:pPr>
@@ -913,12 +1076,293 @@
           <w:szCs w:val="26"/>
         </w:rPr>
       </w:pPr>
-      <w:r>
-        <w:rPr>
-          <w:sz w:val="26"/>
-          <w:szCs w:val="26"/>
-        </w:rPr>
-        <w:t>Latar belakang kami dalam pemilihan topik ialah dikarenakan sekarang merupakan jaman dimana semua menjadi serba modern dan mudah karena kemajuan teknologi.</w:t>
+      <w:proofErr w:type="spellStart"/>
+      <w:r>
+        <w:rPr>
+          <w:sz w:val="26"/>
+          <w:szCs w:val="26"/>
+        </w:rPr>
+        <w:t>Latar</w:t>
+      </w:r>
+      <w:proofErr w:type="spellEnd"/>
+      <w:r>
+        <w:rPr>
+          <w:sz w:val="26"/>
+          <w:szCs w:val="26"/>
+        </w:rPr>
+        <w:t xml:space="preserve"> </w:t>
+      </w:r>
+      <w:proofErr w:type="spellStart"/>
+      <w:r>
+        <w:rPr>
+          <w:sz w:val="26"/>
+          <w:szCs w:val="26"/>
+        </w:rPr>
+        <w:t>belakang</w:t>
+      </w:r>
+      <w:proofErr w:type="spellEnd"/>
+      <w:r>
+        <w:rPr>
+          <w:sz w:val="26"/>
+          <w:szCs w:val="26"/>
+        </w:rPr>
+        <w:t xml:space="preserve"> kami </w:t>
+      </w:r>
+      <w:proofErr w:type="spellStart"/>
+      <w:r>
+        <w:rPr>
+          <w:sz w:val="26"/>
+          <w:szCs w:val="26"/>
+        </w:rPr>
+        <w:t>dalam</w:t>
+      </w:r>
+      <w:proofErr w:type="spellEnd"/>
+      <w:r>
+        <w:rPr>
+          <w:sz w:val="26"/>
+          <w:szCs w:val="26"/>
+        </w:rPr>
+        <w:t xml:space="preserve"> </w:t>
+      </w:r>
+      <w:proofErr w:type="spellStart"/>
+      <w:r>
+        <w:rPr>
+          <w:sz w:val="26"/>
+          <w:szCs w:val="26"/>
+        </w:rPr>
+        <w:t>pemilihan</w:t>
+      </w:r>
+      <w:proofErr w:type="spellEnd"/>
+      <w:r>
+        <w:rPr>
+          <w:sz w:val="26"/>
+          <w:szCs w:val="26"/>
+        </w:rPr>
+        <w:t xml:space="preserve"> </w:t>
+      </w:r>
+      <w:proofErr w:type="spellStart"/>
+      <w:r>
+        <w:rPr>
+          <w:sz w:val="26"/>
+          <w:szCs w:val="26"/>
+        </w:rPr>
+        <w:t>topik</w:t>
+      </w:r>
+      <w:proofErr w:type="spellEnd"/>
+      <w:r>
+        <w:rPr>
+          <w:sz w:val="26"/>
+          <w:szCs w:val="26"/>
+        </w:rPr>
+        <w:t xml:space="preserve"> </w:t>
+      </w:r>
+      <w:proofErr w:type="spellStart"/>
+      <w:r>
+        <w:rPr>
+          <w:sz w:val="26"/>
+          <w:szCs w:val="26"/>
+        </w:rPr>
+        <w:t>ialah</w:t>
+      </w:r>
+      <w:proofErr w:type="spellEnd"/>
+      <w:r>
+        <w:rPr>
+          <w:sz w:val="26"/>
+          <w:szCs w:val="26"/>
+        </w:rPr>
+        <w:t xml:space="preserve"> </w:t>
+      </w:r>
+      <w:proofErr w:type="spellStart"/>
+      <w:r>
+        <w:rPr>
+          <w:sz w:val="26"/>
+          <w:szCs w:val="26"/>
+        </w:rPr>
+        <w:t>dikarenakan</w:t>
+      </w:r>
+      <w:proofErr w:type="spellEnd"/>
+      <w:r>
+        <w:rPr>
+          <w:sz w:val="26"/>
+          <w:szCs w:val="26"/>
+        </w:rPr>
+        <w:t xml:space="preserve"> </w:t>
+      </w:r>
+      <w:proofErr w:type="spellStart"/>
+      <w:r>
+        <w:rPr>
+          <w:sz w:val="26"/>
+          <w:szCs w:val="26"/>
+        </w:rPr>
+        <w:t>sekarang</w:t>
+      </w:r>
+      <w:proofErr w:type="spellEnd"/>
+      <w:r>
+        <w:rPr>
+          <w:sz w:val="26"/>
+          <w:szCs w:val="26"/>
+        </w:rPr>
+        <w:t xml:space="preserve"> </w:t>
+      </w:r>
+      <w:proofErr w:type="spellStart"/>
+      <w:r>
+        <w:rPr>
+          <w:sz w:val="26"/>
+          <w:szCs w:val="26"/>
+        </w:rPr>
+        <w:t>merupakan</w:t>
+      </w:r>
+      <w:proofErr w:type="spellEnd"/>
+      <w:r>
+        <w:rPr>
+          <w:sz w:val="26"/>
+          <w:szCs w:val="26"/>
+        </w:rPr>
+        <w:t xml:space="preserve"> </w:t>
+      </w:r>
+      <w:proofErr w:type="spellStart"/>
+      <w:r>
+        <w:rPr>
+          <w:sz w:val="26"/>
+          <w:szCs w:val="26"/>
+        </w:rPr>
+        <w:t>jaman</w:t>
+      </w:r>
+      <w:proofErr w:type="spellEnd"/>
+      <w:r>
+        <w:rPr>
+          <w:sz w:val="26"/>
+          <w:szCs w:val="26"/>
+        </w:rPr>
+        <w:t xml:space="preserve"> </w:t>
+      </w:r>
+      <w:proofErr w:type="spellStart"/>
+      <w:r>
+        <w:rPr>
+          <w:sz w:val="26"/>
+          <w:szCs w:val="26"/>
+        </w:rPr>
+        <w:t>dimana</w:t>
+      </w:r>
+      <w:proofErr w:type="spellEnd"/>
+      <w:r>
+        <w:rPr>
+          <w:sz w:val="26"/>
+          <w:szCs w:val="26"/>
+        </w:rPr>
+        <w:t xml:space="preserve"> </w:t>
+      </w:r>
+      <w:proofErr w:type="spellStart"/>
+      <w:r>
+        <w:rPr>
+          <w:sz w:val="26"/>
+          <w:szCs w:val="26"/>
+        </w:rPr>
+        <w:t>semua</w:t>
+      </w:r>
+      <w:proofErr w:type="spellEnd"/>
+      <w:r>
+        <w:rPr>
+          <w:sz w:val="26"/>
+          <w:szCs w:val="26"/>
+        </w:rPr>
+        <w:t xml:space="preserve"> </w:t>
+      </w:r>
+      <w:proofErr w:type="spellStart"/>
+      <w:r>
+        <w:rPr>
+          <w:sz w:val="26"/>
+          <w:szCs w:val="26"/>
+        </w:rPr>
+        <w:t>menjadi</w:t>
+      </w:r>
+      <w:proofErr w:type="spellEnd"/>
+      <w:r>
+        <w:rPr>
+          <w:sz w:val="26"/>
+          <w:szCs w:val="26"/>
+        </w:rPr>
+        <w:t xml:space="preserve"> </w:t>
+      </w:r>
+      <w:proofErr w:type="spellStart"/>
+      <w:r>
+        <w:rPr>
+          <w:sz w:val="26"/>
+          <w:szCs w:val="26"/>
+        </w:rPr>
+        <w:t>serba</w:t>
+      </w:r>
+      <w:proofErr w:type="spellEnd"/>
+      <w:r>
+        <w:rPr>
+          <w:sz w:val="26"/>
+          <w:szCs w:val="26"/>
+        </w:rPr>
+        <w:t xml:space="preserve"> modern dan </w:t>
+      </w:r>
+      <w:proofErr w:type="spellStart"/>
+      <w:r>
+        <w:rPr>
+          <w:sz w:val="26"/>
+          <w:szCs w:val="26"/>
+        </w:rPr>
+        <w:t>mudah</w:t>
+      </w:r>
+      <w:proofErr w:type="spellEnd"/>
+      <w:r>
+        <w:rPr>
+          <w:sz w:val="26"/>
+          <w:szCs w:val="26"/>
+        </w:rPr>
+        <w:t xml:space="preserve"> </w:t>
+      </w:r>
+      <w:proofErr w:type="spellStart"/>
+      <w:r>
+        <w:rPr>
+          <w:sz w:val="26"/>
+          <w:szCs w:val="26"/>
+        </w:rPr>
+        <w:t>karena</w:t>
+      </w:r>
+      <w:proofErr w:type="spellEnd"/>
+      <w:r>
+        <w:rPr>
+          <w:sz w:val="26"/>
+          <w:szCs w:val="26"/>
+        </w:rPr>
+        <w:t xml:space="preserve"> </w:t>
+      </w:r>
+      <w:proofErr w:type="spellStart"/>
+      <w:r>
+        <w:rPr>
+          <w:sz w:val="26"/>
+          <w:szCs w:val="26"/>
+        </w:rPr>
+        <w:t>kemajuan</w:t>
+      </w:r>
+      <w:proofErr w:type="spellEnd"/>
+      <w:r>
+        <w:rPr>
+          <w:sz w:val="26"/>
+          <w:szCs w:val="26"/>
+        </w:rPr>
+        <w:t xml:space="preserve"> </w:t>
+      </w:r>
+      <w:proofErr w:type="spellStart"/>
+      <w:r>
+        <w:rPr>
+          <w:sz w:val="26"/>
+          <w:szCs w:val="26"/>
+        </w:rPr>
+        <w:t>teknologi</w:t>
+      </w:r>
+      <w:proofErr w:type="spellEnd"/>
+      <w:r>
+        <w:rPr>
+          <w:sz w:val="26"/>
+          <w:szCs w:val="26"/>
+        </w:rPr>
+        <w:t>.</w:t>
       </w:r>
     </w:p>
     <w:p>
@@ -930,13 +1374,2383 @@
           <w:szCs w:val="26"/>
         </w:rPr>
       </w:pPr>
-      <w:r>
-        <w:rPr>
-          <w:sz w:val="26"/>
-          <w:szCs w:val="26"/>
-        </w:rPr>
-        <w:t>tapi itu juga membuat manusia punya banyak tuntutan yang hendak dipenuhi, sehingga banyak daripada manusia yang mengalami tertekan, dan disaat itulah biasanya sebagai manusia maka hiburan yang dicari hanyalah mendengarkan musik, menonton film ataupun berliburan. Dengan ini kami berniat untuk membuat sebuah aplikasi untuk menonton film sehingga dimana pun kita berada, kita dapat dengan mudah mengakses film yang hendak kita tonton tanpa harus jauh – jauh ke bioskop.</w:t>
-      </w:r>
+    </w:p>
+    <w:p>
+      <w:pPr>
+        <w:ind w:firstLine="390"/>
+        <w:jc w:val="both"/>
+        <w:rPr>
+          <w:sz w:val="26"/>
+          <w:szCs w:val="26"/>
+        </w:rPr>
+      </w:pPr>
+    </w:p>
+    <w:p>
+      <w:pPr>
+        <w:ind w:firstLine="390"/>
+        <w:jc w:val="both"/>
+        <w:rPr>
+          <w:sz w:val="26"/>
+          <w:szCs w:val="26"/>
+        </w:rPr>
+      </w:pPr>
+    </w:p>
+    <w:p>
+      <w:pPr>
+        <w:ind w:firstLine="390"/>
+        <w:jc w:val="both"/>
+        <w:rPr>
+          <w:sz w:val="26"/>
+          <w:szCs w:val="26"/>
+        </w:rPr>
+      </w:pPr>
+    </w:p>
+    <w:p>
+      <w:pPr>
+        <w:ind w:firstLine="390"/>
+        <w:jc w:val="both"/>
+        <w:rPr>
+          <w:sz w:val="26"/>
+          <w:szCs w:val="26"/>
+        </w:rPr>
+      </w:pPr>
+    </w:p>
+    <w:p>
+      <w:pPr>
+        <w:ind w:firstLine="390"/>
+        <w:jc w:val="both"/>
+        <w:rPr>
+          <w:sz w:val="26"/>
+          <w:szCs w:val="26"/>
+        </w:rPr>
+      </w:pPr>
+    </w:p>
+    <w:p>
+      <w:pPr>
+        <w:ind w:firstLine="390"/>
+        <w:jc w:val="both"/>
+        <w:rPr>
+          <w:sz w:val="26"/>
+          <w:szCs w:val="26"/>
+        </w:rPr>
+      </w:pPr>
+    </w:p>
+    <w:p>
+      <w:pPr>
+        <w:ind w:firstLine="390"/>
+        <w:jc w:val="both"/>
+        <w:rPr>
+          <w:sz w:val="26"/>
+          <w:szCs w:val="26"/>
+        </w:rPr>
+      </w:pPr>
+    </w:p>
+    <w:p>
+      <w:pPr>
+        <w:ind w:firstLine="390"/>
+        <w:jc w:val="both"/>
+        <w:rPr>
+          <w:sz w:val="26"/>
+          <w:szCs w:val="26"/>
+        </w:rPr>
+      </w:pPr>
+    </w:p>
+    <w:p>
+      <w:pPr>
+        <w:ind w:firstLine="390"/>
+        <w:jc w:val="both"/>
+        <w:rPr>
+          <w:sz w:val="26"/>
+          <w:szCs w:val="26"/>
+        </w:rPr>
+      </w:pPr>
+    </w:p>
+    <w:p>
+      <w:pPr>
+        <w:ind w:firstLine="390"/>
+        <w:jc w:val="both"/>
+        <w:rPr>
+          <w:sz w:val="26"/>
+          <w:szCs w:val="26"/>
+        </w:rPr>
+      </w:pPr>
+    </w:p>
+    <w:p>
+      <w:pPr>
+        <w:ind w:firstLine="390"/>
+        <w:jc w:val="both"/>
+        <w:rPr>
+          <w:sz w:val="26"/>
+          <w:szCs w:val="26"/>
+        </w:rPr>
+      </w:pPr>
+    </w:p>
+    <w:p>
+      <w:pPr>
+        <w:ind w:firstLine="390"/>
+        <w:jc w:val="both"/>
+        <w:rPr>
+          <w:sz w:val="26"/>
+          <w:szCs w:val="26"/>
+        </w:rPr>
+      </w:pPr>
+    </w:p>
+    <w:p>
+      <w:pPr>
+        <w:ind w:firstLine="390"/>
+        <w:jc w:val="both"/>
+        <w:rPr>
+          <w:sz w:val="26"/>
+          <w:szCs w:val="26"/>
+        </w:rPr>
+      </w:pPr>
+    </w:p>
+    <w:p>
+      <w:pPr>
+        <w:ind w:firstLine="390"/>
+        <w:jc w:val="both"/>
+        <w:rPr>
+          <w:sz w:val="26"/>
+          <w:szCs w:val="26"/>
+        </w:rPr>
+      </w:pPr>
+    </w:p>
+    <w:p>
+      <w:pPr>
+        <w:ind w:firstLine="390"/>
+        <w:jc w:val="both"/>
+        <w:rPr>
+          <w:sz w:val="26"/>
+          <w:szCs w:val="26"/>
+        </w:rPr>
+      </w:pPr>
+    </w:p>
+    <w:p>
+      <w:pPr>
+        <w:ind w:firstLine="390"/>
+        <w:jc w:val="both"/>
+        <w:rPr>
+          <w:sz w:val="26"/>
+          <w:szCs w:val="26"/>
+        </w:rPr>
+      </w:pPr>
+    </w:p>
+    <w:p>
+      <w:pPr>
+        <w:ind w:firstLine="390"/>
+        <w:jc w:val="both"/>
+        <w:rPr>
+          <w:sz w:val="26"/>
+          <w:szCs w:val="26"/>
+        </w:rPr>
+      </w:pPr>
+    </w:p>
+    <w:p>
+      <w:pPr>
+        <w:ind w:firstLine="390"/>
+        <w:jc w:val="both"/>
+        <w:rPr>
+          <w:sz w:val="26"/>
+          <w:szCs w:val="26"/>
+        </w:rPr>
+      </w:pPr>
+    </w:p>
+    <w:p>
+      <w:pPr>
+        <w:ind w:firstLine="390"/>
+        <w:jc w:val="both"/>
+        <w:rPr>
+          <w:sz w:val="26"/>
+          <w:szCs w:val="26"/>
+        </w:rPr>
+      </w:pPr>
+    </w:p>
+    <w:p>
+      <w:pPr>
+        <w:ind w:firstLine="390"/>
+        <w:jc w:val="both"/>
+        <w:rPr>
+          <w:sz w:val="26"/>
+          <w:szCs w:val="26"/>
+        </w:rPr>
+      </w:pPr>
+    </w:p>
+    <w:p>
+      <w:pPr>
+        <w:ind w:firstLine="390"/>
+        <w:jc w:val="both"/>
+        <w:rPr>
+          <w:sz w:val="26"/>
+          <w:szCs w:val="26"/>
+        </w:rPr>
+      </w:pPr>
+    </w:p>
+    <w:p>
+      <w:pPr>
+        <w:pStyle w:val="ListParagraph"/>
+        <w:ind w:firstLine="720"/>
+        <w:jc w:val="both"/>
+        <w:rPr>
+          <w:sz w:val="26"/>
+          <w:szCs w:val="26"/>
+        </w:rPr>
+      </w:pPr>
+    </w:p>
+    <w:p>
+      <w:pPr>
+        <w:jc w:val="center"/>
+        <w:rPr>
+          <w:b/>
+          <w:bCs/>
+          <w:sz w:val="26"/>
+          <w:szCs w:val="26"/>
+        </w:rPr>
+      </w:pPr>
+      <w:r>
+        <w:rPr>
+          <w:b/>
+          <w:bCs/>
+          <w:sz w:val="26"/>
+          <w:szCs w:val="26"/>
+        </w:rPr>
+        <w:t>BAB II</w:t>
+      </w:r>
+    </w:p>
+    <w:p>
+      <w:pPr>
+        <w:jc w:val="center"/>
+        <w:rPr>
+          <w:b/>
+          <w:bCs/>
+          <w:sz w:val="26"/>
+          <w:szCs w:val="26"/>
+        </w:rPr>
+      </w:pPr>
+      <w:r>
+        <w:rPr>
+          <w:b/>
+          <w:bCs/>
+          <w:sz w:val="26"/>
+          <w:szCs w:val="26"/>
+        </w:rPr>
+        <w:t>PEMBAHASAN</w:t>
+      </w:r>
+    </w:p>
+    <w:p>
+      <w:pPr>
+        <w:jc w:val="center"/>
+        <w:rPr>
+          <w:b/>
+          <w:bCs/>
+          <w:sz w:val="26"/>
+          <w:szCs w:val="26"/>
+        </w:rPr>
+      </w:pPr>
+    </w:p>
+    <w:p>
+      <w:pPr>
+        <w:rPr>
+          <w:b/>
+          <w:bCs/>
+          <w:sz w:val="26"/>
+          <w:szCs w:val="26"/>
+        </w:rPr>
+      </w:pPr>
+      <w:r>
+        <w:rPr>
+          <w:b/>
+          <w:bCs/>
+          <w:sz w:val="26"/>
+          <w:szCs w:val="26"/>
+        </w:rPr>
+        <w:t xml:space="preserve">2.1 </w:t>
+      </w:r>
+      <w:proofErr w:type="spellStart"/>
+      <w:r>
+        <w:rPr>
+          <w:b/>
+          <w:bCs/>
+          <w:sz w:val="26"/>
+          <w:szCs w:val="26"/>
+        </w:rPr>
+        <w:t>Tabel</w:t>
+      </w:r>
+      <w:proofErr w:type="spellEnd"/>
+      <w:r>
+        <w:rPr>
+          <w:b/>
+          <w:bCs/>
+          <w:sz w:val="26"/>
+          <w:szCs w:val="26"/>
+        </w:rPr>
+        <w:t xml:space="preserve"> Product Backlog</w:t>
+      </w:r>
+    </w:p>
+    <w:tbl>
+      <w:tblPr>
+        <w:tblStyle w:val="TableGrid"/>
+        <w:tblW w:w="0" w:type="auto"/>
+        <w:tblLook w:val="04A0" w:firstRow="1" w:lastRow="0" w:firstColumn="1" w:lastColumn="0" w:noHBand="0" w:noVBand="1"/>
+      </w:tblPr>
+      <w:tblGrid>
+        <w:gridCol w:w="696"/>
+        <w:gridCol w:w="1284"/>
+        <w:gridCol w:w="2410"/>
+        <w:gridCol w:w="1616"/>
+        <w:gridCol w:w="1475"/>
+        <w:gridCol w:w="1535"/>
+      </w:tblGrid>
+      <w:tr>
+        <w:tc>
+          <w:tcPr>
+            <w:tcW w:w="696" w:type="dxa"/>
+            <w:shd w:val="clear" w:color="auto" w:fill="FFFF00"/>
+          </w:tcPr>
+          <w:p>
+            <w:pPr>
+              <w:rPr>
+                <w:sz w:val="26"/>
+                <w:szCs w:val="26"/>
+              </w:rPr>
+            </w:pPr>
+            <w:r>
+              <w:rPr>
+                <w:sz w:val="26"/>
+                <w:szCs w:val="26"/>
+              </w:rPr>
+              <w:t>ID</w:t>
+            </w:r>
+          </w:p>
+        </w:tc>
+        <w:tc>
+          <w:tcPr>
+            <w:tcW w:w="1284" w:type="dxa"/>
+            <w:shd w:val="clear" w:color="auto" w:fill="FFFF00"/>
+          </w:tcPr>
+          <w:p>
+            <w:pPr>
+              <w:rPr>
+                <w:sz w:val="26"/>
+                <w:szCs w:val="26"/>
+              </w:rPr>
+            </w:pPr>
+            <w:r>
+              <w:rPr>
+                <w:sz w:val="26"/>
+                <w:szCs w:val="26"/>
+              </w:rPr>
+              <w:t>AS A..</w:t>
+            </w:r>
+          </w:p>
+        </w:tc>
+        <w:tc>
+          <w:tcPr>
+            <w:tcW w:w="2410" w:type="dxa"/>
+            <w:shd w:val="clear" w:color="auto" w:fill="FFFF00"/>
+          </w:tcPr>
+          <w:p>
+            <w:pPr>
+              <w:rPr>
+                <w:sz w:val="26"/>
+                <w:szCs w:val="26"/>
+              </w:rPr>
+            </w:pPr>
+            <w:r>
+              <w:rPr>
+                <w:sz w:val="26"/>
+                <w:szCs w:val="26"/>
+              </w:rPr>
+              <w:t>I WANT TO..</w:t>
+            </w:r>
+          </w:p>
+        </w:tc>
+        <w:tc>
+          <w:tcPr>
+            <w:tcW w:w="1616" w:type="dxa"/>
+            <w:shd w:val="clear" w:color="auto" w:fill="FFFF00"/>
+          </w:tcPr>
+          <w:p>
+            <w:pPr>
+              <w:rPr>
+                <w:sz w:val="26"/>
+                <w:szCs w:val="26"/>
+              </w:rPr>
+            </w:pPr>
+            <w:r>
+              <w:rPr>
+                <w:sz w:val="26"/>
+                <w:szCs w:val="26"/>
+              </w:rPr>
+              <w:t>SO THAT..</w:t>
+            </w:r>
+          </w:p>
+        </w:tc>
+        <w:tc>
+          <w:tcPr>
+            <w:tcW w:w="1475" w:type="dxa"/>
+            <w:shd w:val="clear" w:color="auto" w:fill="FFFF00"/>
+          </w:tcPr>
+          <w:p>
+            <w:pPr>
+              <w:rPr>
+                <w:sz w:val="26"/>
+                <w:szCs w:val="26"/>
+              </w:rPr>
+            </w:pPr>
+            <w:r>
+              <w:rPr>
+                <w:sz w:val="26"/>
+                <w:szCs w:val="26"/>
+              </w:rPr>
+              <w:t>PRIORITY</w:t>
+            </w:r>
+          </w:p>
+        </w:tc>
+        <w:tc>
+          <w:tcPr>
+            <w:tcW w:w="1535" w:type="dxa"/>
+            <w:shd w:val="clear" w:color="auto" w:fill="FFFF00"/>
+          </w:tcPr>
+          <w:p>
+            <w:pPr>
+              <w:rPr>
+                <w:sz w:val="26"/>
+                <w:szCs w:val="26"/>
+              </w:rPr>
+            </w:pPr>
+            <w:r>
+              <w:rPr>
+                <w:sz w:val="26"/>
+                <w:szCs w:val="26"/>
+              </w:rPr>
+              <w:t>ESTIMATION</w:t>
+            </w:r>
+          </w:p>
+        </w:tc>
+      </w:tr>
+      <w:tr>
+        <w:tc>
+          <w:tcPr>
+            <w:tcW w:w="696" w:type="dxa"/>
+          </w:tcPr>
+          <w:p>
+            <w:pPr>
+              <w:rPr>
+                <w:sz w:val="26"/>
+                <w:szCs w:val="26"/>
+              </w:rPr>
+            </w:pPr>
+            <w:r>
+              <w:rPr>
+                <w:sz w:val="26"/>
+                <w:szCs w:val="26"/>
+              </w:rPr>
+              <w:t>111</w:t>
+            </w:r>
+          </w:p>
+        </w:tc>
+        <w:tc>
+          <w:tcPr>
+            <w:tcW w:w="1284" w:type="dxa"/>
+          </w:tcPr>
+          <w:p>
+            <w:pPr>
+              <w:rPr>
+                <w:sz w:val="24"/>
+                <w:szCs w:val="24"/>
+              </w:rPr>
+            </w:pPr>
+            <w:proofErr w:type="spellStart"/>
+            <w:r>
+              <w:rPr>
+                <w:sz w:val="24"/>
+                <w:szCs w:val="24"/>
+              </w:rPr>
+              <w:t>Pengguna</w:t>
+            </w:r>
+            <w:proofErr w:type="spellEnd"/>
+          </w:p>
+        </w:tc>
+        <w:tc>
+          <w:tcPr>
+            <w:tcW w:w="2410" w:type="dxa"/>
+          </w:tcPr>
+          <w:p>
+            <w:pPr>
+              <w:rPr>
+                <w:sz w:val="24"/>
+                <w:szCs w:val="24"/>
+              </w:rPr>
+            </w:pPr>
+            <w:proofErr w:type="spellStart"/>
+            <w:r>
+              <w:rPr>
+                <w:sz w:val="24"/>
+                <w:szCs w:val="24"/>
+              </w:rPr>
+              <w:t>Dapat</w:t>
+            </w:r>
+            <w:proofErr w:type="spellEnd"/>
+            <w:r>
+              <w:rPr>
+                <w:sz w:val="24"/>
+                <w:szCs w:val="24"/>
+              </w:rPr>
+              <w:t xml:space="preserve"> </w:t>
+            </w:r>
+            <w:proofErr w:type="spellStart"/>
+            <w:r>
+              <w:rPr>
+                <w:sz w:val="24"/>
+                <w:szCs w:val="24"/>
+              </w:rPr>
+              <w:t>melakukan</w:t>
+            </w:r>
+            <w:proofErr w:type="spellEnd"/>
+            <w:r>
+              <w:rPr>
+                <w:sz w:val="24"/>
+                <w:szCs w:val="24"/>
+              </w:rPr>
+              <w:t xml:space="preserve"> </w:t>
+            </w:r>
+            <w:proofErr w:type="spellStart"/>
+            <w:r>
+              <w:rPr>
+                <w:sz w:val="24"/>
+                <w:szCs w:val="24"/>
+              </w:rPr>
+              <w:t>pendaftaran</w:t>
+            </w:r>
+            <w:proofErr w:type="spellEnd"/>
+            <w:r>
+              <w:rPr>
+                <w:sz w:val="24"/>
+                <w:szCs w:val="24"/>
+              </w:rPr>
+              <w:t xml:space="preserve"> </w:t>
+            </w:r>
+            <w:proofErr w:type="spellStart"/>
+            <w:r>
+              <w:rPr>
+                <w:sz w:val="24"/>
+                <w:szCs w:val="24"/>
+              </w:rPr>
+              <w:t>akun</w:t>
+            </w:r>
+            <w:proofErr w:type="spellEnd"/>
+          </w:p>
+        </w:tc>
+        <w:tc>
+          <w:tcPr>
+            <w:tcW w:w="1616" w:type="dxa"/>
+          </w:tcPr>
+          <w:p>
+            <w:pPr>
+              <w:rPr>
+                <w:sz w:val="24"/>
+                <w:szCs w:val="24"/>
+              </w:rPr>
+            </w:pPr>
+            <w:r>
+              <w:rPr>
+                <w:sz w:val="24"/>
+                <w:szCs w:val="24"/>
+              </w:rPr>
+              <w:t xml:space="preserve">Saya </w:t>
+            </w:r>
+            <w:proofErr w:type="spellStart"/>
+            <w:r>
+              <w:rPr>
+                <w:sz w:val="24"/>
+                <w:szCs w:val="24"/>
+              </w:rPr>
+              <w:t>tidak</w:t>
+            </w:r>
+            <w:proofErr w:type="spellEnd"/>
+            <w:r>
+              <w:rPr>
+                <w:sz w:val="24"/>
+                <w:szCs w:val="24"/>
+              </w:rPr>
+              <w:t xml:space="preserve"> </w:t>
+            </w:r>
+            <w:proofErr w:type="spellStart"/>
+            <w:r>
+              <w:rPr>
+                <w:sz w:val="24"/>
+                <w:szCs w:val="24"/>
+              </w:rPr>
+              <w:t>kehilangan</w:t>
+            </w:r>
+            <w:proofErr w:type="spellEnd"/>
+            <w:r>
+              <w:rPr>
+                <w:sz w:val="24"/>
+                <w:szCs w:val="24"/>
+              </w:rPr>
+              <w:t xml:space="preserve"> </w:t>
+            </w:r>
+            <w:proofErr w:type="spellStart"/>
+            <w:r>
+              <w:rPr>
+                <w:sz w:val="24"/>
+                <w:szCs w:val="24"/>
+              </w:rPr>
+              <w:t>akun</w:t>
+            </w:r>
+            <w:proofErr w:type="spellEnd"/>
+            <w:r>
+              <w:rPr>
+                <w:sz w:val="24"/>
+                <w:szCs w:val="24"/>
+              </w:rPr>
+              <w:t xml:space="preserve"> </w:t>
+            </w:r>
+            <w:proofErr w:type="spellStart"/>
+            <w:r>
+              <w:rPr>
+                <w:sz w:val="24"/>
+                <w:szCs w:val="24"/>
+              </w:rPr>
+              <w:t>saya</w:t>
+            </w:r>
+            <w:proofErr w:type="spellEnd"/>
+          </w:p>
+        </w:tc>
+        <w:tc>
+          <w:tcPr>
+            <w:tcW w:w="1475" w:type="dxa"/>
+          </w:tcPr>
+          <w:p>
+            <w:pPr>
+              <w:jc w:val="center"/>
+              <w:rPr>
+                <w:sz w:val="24"/>
+                <w:szCs w:val="24"/>
+              </w:rPr>
+            </w:pPr>
+            <w:r>
+              <w:rPr>
+                <w:sz w:val="24"/>
+                <w:szCs w:val="24"/>
+              </w:rPr>
+              <w:t>HIGH</w:t>
+            </w:r>
+          </w:p>
+        </w:tc>
+        <w:tc>
+          <w:tcPr>
+            <w:tcW w:w="1535" w:type="dxa"/>
+          </w:tcPr>
+          <w:p>
+            <w:pPr>
+              <w:rPr>
+                <w:sz w:val="24"/>
+                <w:szCs w:val="24"/>
+              </w:rPr>
+            </w:pPr>
+            <w:r>
+              <w:rPr>
+                <w:sz w:val="24"/>
+                <w:szCs w:val="24"/>
+              </w:rPr>
+              <w:t>8</w:t>
+            </w:r>
+          </w:p>
+        </w:tc>
+      </w:tr>
+      <w:tr>
+        <w:tc>
+          <w:tcPr>
+            <w:tcW w:w="696" w:type="dxa"/>
+          </w:tcPr>
+          <w:p>
+            <w:pPr>
+              <w:rPr>
+                <w:sz w:val="26"/>
+                <w:szCs w:val="26"/>
+              </w:rPr>
+            </w:pPr>
+            <w:r>
+              <w:rPr>
+                <w:sz w:val="26"/>
+                <w:szCs w:val="26"/>
+              </w:rPr>
+              <w:t>112</w:t>
+            </w:r>
+          </w:p>
+        </w:tc>
+        <w:tc>
+          <w:tcPr>
+            <w:tcW w:w="1284" w:type="dxa"/>
+          </w:tcPr>
+          <w:p>
+            <w:pPr>
+              <w:rPr>
+                <w:sz w:val="24"/>
+                <w:szCs w:val="24"/>
+              </w:rPr>
+            </w:pPr>
+            <w:proofErr w:type="spellStart"/>
+            <w:r>
+              <w:rPr>
+                <w:sz w:val="24"/>
+                <w:szCs w:val="24"/>
+              </w:rPr>
+              <w:t>Pengguna</w:t>
+            </w:r>
+            <w:proofErr w:type="spellEnd"/>
+          </w:p>
+        </w:tc>
+        <w:tc>
+          <w:tcPr>
+            <w:tcW w:w="2410" w:type="dxa"/>
+          </w:tcPr>
+          <w:p>
+            <w:pPr>
+              <w:rPr>
+                <w:sz w:val="24"/>
+                <w:szCs w:val="24"/>
+              </w:rPr>
+            </w:pPr>
+            <w:proofErr w:type="spellStart"/>
+            <w:r>
+              <w:rPr>
+                <w:sz w:val="24"/>
+                <w:szCs w:val="24"/>
+              </w:rPr>
+              <w:t>dapat</w:t>
+            </w:r>
+            <w:proofErr w:type="spellEnd"/>
+            <w:r>
+              <w:rPr>
+                <w:sz w:val="24"/>
+                <w:szCs w:val="24"/>
+              </w:rPr>
+              <w:t xml:space="preserve"> </w:t>
+            </w:r>
+            <w:proofErr w:type="spellStart"/>
+            <w:r>
+              <w:rPr>
+                <w:sz w:val="24"/>
+                <w:szCs w:val="24"/>
+              </w:rPr>
+              <w:t>melihat</w:t>
+            </w:r>
+            <w:proofErr w:type="spellEnd"/>
+            <w:r>
+              <w:rPr>
+                <w:sz w:val="24"/>
+                <w:szCs w:val="24"/>
+              </w:rPr>
+              <w:t xml:space="preserve"> daftar film/movie yang </w:t>
+            </w:r>
+            <w:proofErr w:type="spellStart"/>
+            <w:r>
+              <w:rPr>
+                <w:sz w:val="24"/>
+                <w:szCs w:val="24"/>
+              </w:rPr>
+              <w:t>sedang</w:t>
+            </w:r>
+            <w:proofErr w:type="spellEnd"/>
+            <w:r>
+              <w:rPr>
+                <w:sz w:val="24"/>
+                <w:szCs w:val="24"/>
+              </w:rPr>
+              <w:t xml:space="preserve"> </w:t>
+            </w:r>
+            <w:proofErr w:type="spellStart"/>
+            <w:r>
+              <w:rPr>
+                <w:sz w:val="24"/>
+                <w:szCs w:val="24"/>
+              </w:rPr>
+              <w:t>populer</w:t>
+            </w:r>
+            <w:proofErr w:type="spellEnd"/>
+            <w:r>
+              <w:rPr>
+                <w:sz w:val="24"/>
+                <w:szCs w:val="24"/>
+              </w:rPr>
+              <w:t xml:space="preserve"> </w:t>
+            </w:r>
+            <w:proofErr w:type="spellStart"/>
+            <w:r>
+              <w:rPr>
+                <w:sz w:val="24"/>
+                <w:szCs w:val="24"/>
+              </w:rPr>
+              <w:t>saat</w:t>
+            </w:r>
+            <w:proofErr w:type="spellEnd"/>
+            <w:r>
+              <w:rPr>
+                <w:sz w:val="24"/>
+                <w:szCs w:val="24"/>
+              </w:rPr>
+              <w:t xml:space="preserve"> </w:t>
+            </w:r>
+            <w:proofErr w:type="spellStart"/>
+            <w:r>
+              <w:rPr>
+                <w:sz w:val="24"/>
+                <w:szCs w:val="24"/>
+              </w:rPr>
+              <w:t>ini</w:t>
+            </w:r>
+            <w:proofErr w:type="spellEnd"/>
+          </w:p>
+        </w:tc>
+        <w:tc>
+          <w:tcPr>
+            <w:tcW w:w="1616" w:type="dxa"/>
+          </w:tcPr>
+          <w:p>
+            <w:pPr>
+              <w:rPr>
+                <w:sz w:val="24"/>
+                <w:szCs w:val="24"/>
+              </w:rPr>
+            </w:pPr>
+            <w:r>
+              <w:rPr>
+                <w:sz w:val="24"/>
+                <w:szCs w:val="24"/>
+              </w:rPr>
+              <w:t xml:space="preserve">Saya </w:t>
+            </w:r>
+            <w:proofErr w:type="spellStart"/>
+            <w:r>
+              <w:rPr>
+                <w:sz w:val="24"/>
+                <w:szCs w:val="24"/>
+              </w:rPr>
+              <w:t>dapat</w:t>
+            </w:r>
+            <w:proofErr w:type="spellEnd"/>
+            <w:r>
+              <w:rPr>
+                <w:sz w:val="24"/>
+                <w:szCs w:val="24"/>
+              </w:rPr>
+              <w:t xml:space="preserve"> </w:t>
+            </w:r>
+            <w:proofErr w:type="spellStart"/>
+            <w:r>
+              <w:rPr>
+                <w:sz w:val="24"/>
+                <w:szCs w:val="24"/>
+              </w:rPr>
+              <w:t>lebih</w:t>
+            </w:r>
+            <w:proofErr w:type="spellEnd"/>
+            <w:r>
+              <w:rPr>
+                <w:sz w:val="24"/>
+                <w:szCs w:val="24"/>
+              </w:rPr>
+              <w:t xml:space="preserve"> </w:t>
+            </w:r>
+            <w:proofErr w:type="spellStart"/>
+            <w:r>
+              <w:rPr>
+                <w:sz w:val="24"/>
+                <w:szCs w:val="24"/>
+              </w:rPr>
+              <w:t>mudah</w:t>
+            </w:r>
+            <w:proofErr w:type="spellEnd"/>
+            <w:r>
+              <w:rPr>
+                <w:sz w:val="24"/>
+                <w:szCs w:val="24"/>
+              </w:rPr>
+              <w:t xml:space="preserve"> </w:t>
+            </w:r>
+            <w:proofErr w:type="spellStart"/>
+            <w:r>
+              <w:rPr>
+                <w:sz w:val="24"/>
+                <w:szCs w:val="24"/>
+              </w:rPr>
+              <w:t>dalam</w:t>
+            </w:r>
+            <w:proofErr w:type="spellEnd"/>
+            <w:r>
+              <w:rPr>
+                <w:sz w:val="24"/>
+                <w:szCs w:val="24"/>
+              </w:rPr>
+              <w:t xml:space="preserve"> </w:t>
+            </w:r>
+            <w:proofErr w:type="spellStart"/>
+            <w:r>
+              <w:rPr>
+                <w:sz w:val="24"/>
+                <w:szCs w:val="24"/>
+              </w:rPr>
+              <w:t>memilih</w:t>
+            </w:r>
+            <w:proofErr w:type="spellEnd"/>
+            <w:r>
+              <w:rPr>
+                <w:sz w:val="24"/>
+                <w:szCs w:val="24"/>
+              </w:rPr>
+              <w:t xml:space="preserve"> film/movie</w:t>
+            </w:r>
+          </w:p>
+        </w:tc>
+        <w:tc>
+          <w:tcPr>
+            <w:tcW w:w="1475" w:type="dxa"/>
+          </w:tcPr>
+          <w:p>
+            <w:pPr>
+              <w:jc w:val="center"/>
+              <w:rPr>
+                <w:sz w:val="26"/>
+                <w:szCs w:val="26"/>
+              </w:rPr>
+            </w:pPr>
+            <w:r>
+              <w:rPr>
+                <w:sz w:val="26"/>
+                <w:szCs w:val="26"/>
+              </w:rPr>
+              <w:t>MEDIUM</w:t>
+            </w:r>
+          </w:p>
+        </w:tc>
+        <w:tc>
+          <w:tcPr>
+            <w:tcW w:w="1535" w:type="dxa"/>
+          </w:tcPr>
+          <w:p>
+            <w:pPr>
+              <w:rPr>
+                <w:sz w:val="26"/>
+                <w:szCs w:val="26"/>
+              </w:rPr>
+            </w:pPr>
+            <w:r>
+              <w:rPr>
+                <w:sz w:val="26"/>
+                <w:szCs w:val="26"/>
+              </w:rPr>
+              <w:t>3</w:t>
+            </w:r>
+          </w:p>
+        </w:tc>
+      </w:tr>
+      <w:tr>
+        <w:tc>
+          <w:tcPr>
+            <w:tcW w:w="696" w:type="dxa"/>
+          </w:tcPr>
+          <w:p>
+            <w:pPr>
+              <w:rPr>
+                <w:sz w:val="26"/>
+                <w:szCs w:val="26"/>
+              </w:rPr>
+            </w:pPr>
+            <w:r>
+              <w:rPr>
+                <w:sz w:val="26"/>
+                <w:szCs w:val="26"/>
+              </w:rPr>
+              <w:t>113</w:t>
+            </w:r>
+          </w:p>
+        </w:tc>
+        <w:tc>
+          <w:tcPr>
+            <w:tcW w:w="1284" w:type="dxa"/>
+          </w:tcPr>
+          <w:p>
+            <w:pPr>
+              <w:rPr>
+                <w:sz w:val="24"/>
+                <w:szCs w:val="24"/>
+              </w:rPr>
+            </w:pPr>
+            <w:proofErr w:type="spellStart"/>
+            <w:r>
+              <w:rPr>
+                <w:sz w:val="24"/>
+                <w:szCs w:val="24"/>
+              </w:rPr>
+              <w:t>Pengguna</w:t>
+            </w:r>
+            <w:proofErr w:type="spellEnd"/>
+          </w:p>
+        </w:tc>
+        <w:tc>
+          <w:tcPr>
+            <w:tcW w:w="2410" w:type="dxa"/>
+          </w:tcPr>
+          <w:p>
+            <w:pPr>
+              <w:rPr>
+                <w:sz w:val="24"/>
+                <w:szCs w:val="24"/>
+              </w:rPr>
+            </w:pPr>
+            <w:proofErr w:type="spellStart"/>
+            <w:r>
+              <w:rPr>
+                <w:sz w:val="24"/>
+                <w:szCs w:val="24"/>
+              </w:rPr>
+              <w:t>Dapat</w:t>
+            </w:r>
+            <w:proofErr w:type="spellEnd"/>
+            <w:r>
+              <w:rPr>
+                <w:sz w:val="24"/>
+                <w:szCs w:val="24"/>
+              </w:rPr>
+              <w:t xml:space="preserve"> </w:t>
+            </w:r>
+            <w:proofErr w:type="spellStart"/>
+            <w:r>
+              <w:rPr>
+                <w:sz w:val="24"/>
+                <w:szCs w:val="24"/>
+              </w:rPr>
+              <w:t>melakukan</w:t>
+            </w:r>
+            <w:proofErr w:type="spellEnd"/>
+            <w:r>
+              <w:rPr>
+                <w:sz w:val="24"/>
+                <w:szCs w:val="24"/>
+              </w:rPr>
+              <w:t xml:space="preserve"> </w:t>
+            </w:r>
+            <w:proofErr w:type="spellStart"/>
+            <w:r>
+              <w:rPr>
+                <w:sz w:val="24"/>
+                <w:szCs w:val="24"/>
+              </w:rPr>
+              <w:t>pencarian</w:t>
+            </w:r>
+            <w:proofErr w:type="spellEnd"/>
+            <w:r>
+              <w:rPr>
+                <w:sz w:val="24"/>
+                <w:szCs w:val="24"/>
+              </w:rPr>
+              <w:t xml:space="preserve"> film/movie</w:t>
+            </w:r>
+          </w:p>
+        </w:tc>
+        <w:tc>
+          <w:tcPr>
+            <w:tcW w:w="1616" w:type="dxa"/>
+          </w:tcPr>
+          <w:p>
+            <w:pPr>
+              <w:rPr>
+                <w:sz w:val="24"/>
+                <w:szCs w:val="24"/>
+              </w:rPr>
+            </w:pPr>
+            <w:r>
+              <w:rPr>
+                <w:sz w:val="24"/>
+                <w:szCs w:val="24"/>
+              </w:rPr>
+              <w:t xml:space="preserve">Saya </w:t>
+            </w:r>
+            <w:proofErr w:type="spellStart"/>
+            <w:r>
+              <w:rPr>
+                <w:sz w:val="24"/>
+                <w:szCs w:val="24"/>
+              </w:rPr>
+              <w:t>dapat</w:t>
+            </w:r>
+            <w:proofErr w:type="spellEnd"/>
+            <w:r>
+              <w:rPr>
+                <w:sz w:val="24"/>
+                <w:szCs w:val="24"/>
+              </w:rPr>
+              <w:t xml:space="preserve"> </w:t>
+            </w:r>
+            <w:proofErr w:type="spellStart"/>
+            <w:r>
+              <w:rPr>
+                <w:sz w:val="24"/>
+                <w:szCs w:val="24"/>
+              </w:rPr>
+              <w:t>mencari</w:t>
+            </w:r>
+            <w:proofErr w:type="spellEnd"/>
+            <w:r>
+              <w:rPr>
+                <w:sz w:val="24"/>
+                <w:szCs w:val="24"/>
+              </w:rPr>
+              <w:t xml:space="preserve"> film yang </w:t>
+            </w:r>
+            <w:proofErr w:type="spellStart"/>
+            <w:r>
+              <w:rPr>
+                <w:sz w:val="24"/>
+                <w:szCs w:val="24"/>
+              </w:rPr>
+              <w:t>saya</w:t>
+            </w:r>
+            <w:proofErr w:type="spellEnd"/>
+            <w:r>
+              <w:rPr>
+                <w:sz w:val="24"/>
+                <w:szCs w:val="24"/>
+              </w:rPr>
+              <w:t xml:space="preserve"> </w:t>
+            </w:r>
+            <w:proofErr w:type="spellStart"/>
+            <w:r>
+              <w:rPr>
+                <w:sz w:val="24"/>
+                <w:szCs w:val="24"/>
+              </w:rPr>
+              <w:t>sukai</w:t>
+            </w:r>
+            <w:proofErr w:type="spellEnd"/>
+          </w:p>
+        </w:tc>
+        <w:tc>
+          <w:tcPr>
+            <w:tcW w:w="1475" w:type="dxa"/>
+          </w:tcPr>
+          <w:p>
+            <w:pPr>
+              <w:jc w:val="center"/>
+              <w:rPr>
+                <w:sz w:val="26"/>
+                <w:szCs w:val="26"/>
+              </w:rPr>
+            </w:pPr>
+            <w:r>
+              <w:rPr>
+                <w:sz w:val="26"/>
+                <w:szCs w:val="26"/>
+              </w:rPr>
+              <w:t>MEDIUM</w:t>
+            </w:r>
+          </w:p>
+        </w:tc>
+        <w:tc>
+          <w:tcPr>
+            <w:tcW w:w="1535" w:type="dxa"/>
+          </w:tcPr>
+          <w:p>
+            <w:pPr>
+              <w:rPr>
+                <w:sz w:val="26"/>
+                <w:szCs w:val="26"/>
+              </w:rPr>
+            </w:pPr>
+            <w:r>
+              <w:rPr>
+                <w:sz w:val="26"/>
+                <w:szCs w:val="26"/>
+              </w:rPr>
+              <w:t>5</w:t>
+            </w:r>
+          </w:p>
+        </w:tc>
+      </w:tr>
+      <w:tr>
+        <w:tc>
+          <w:tcPr>
+            <w:tcW w:w="696" w:type="dxa"/>
+          </w:tcPr>
+          <w:p>
+            <w:pPr>
+              <w:rPr>
+                <w:sz w:val="26"/>
+                <w:szCs w:val="26"/>
+              </w:rPr>
+            </w:pPr>
+            <w:r>
+              <w:rPr>
+                <w:sz w:val="26"/>
+                <w:szCs w:val="26"/>
+              </w:rPr>
+              <w:t>114</w:t>
+            </w:r>
+          </w:p>
+        </w:tc>
+        <w:tc>
+          <w:tcPr>
+            <w:tcW w:w="1284" w:type="dxa"/>
+          </w:tcPr>
+          <w:p>
+            <w:pPr>
+              <w:rPr>
+                <w:sz w:val="24"/>
+                <w:szCs w:val="24"/>
+              </w:rPr>
+            </w:pPr>
+            <w:proofErr w:type="spellStart"/>
+            <w:r>
+              <w:rPr>
+                <w:sz w:val="24"/>
+                <w:szCs w:val="24"/>
+              </w:rPr>
+              <w:t>Pengguna</w:t>
+            </w:r>
+            <w:proofErr w:type="spellEnd"/>
+          </w:p>
+        </w:tc>
+        <w:tc>
+          <w:tcPr>
+            <w:tcW w:w="2410" w:type="dxa"/>
+          </w:tcPr>
+          <w:p>
+            <w:pPr>
+              <w:rPr>
+                <w:sz w:val="24"/>
+                <w:szCs w:val="24"/>
+              </w:rPr>
+            </w:pPr>
+            <w:proofErr w:type="spellStart"/>
+            <w:r>
+              <w:rPr>
+                <w:sz w:val="24"/>
+                <w:szCs w:val="24"/>
+              </w:rPr>
+              <w:t>Dapat</w:t>
+            </w:r>
+            <w:proofErr w:type="spellEnd"/>
+            <w:r>
+              <w:rPr>
+                <w:sz w:val="24"/>
+                <w:szCs w:val="24"/>
+              </w:rPr>
+              <w:t xml:space="preserve"> </w:t>
+            </w:r>
+            <w:proofErr w:type="spellStart"/>
+            <w:r>
+              <w:rPr>
+                <w:sz w:val="24"/>
+                <w:szCs w:val="24"/>
+              </w:rPr>
+              <w:t>melihat</w:t>
+            </w:r>
+            <w:proofErr w:type="spellEnd"/>
+            <w:r>
+              <w:rPr>
+                <w:sz w:val="24"/>
+                <w:szCs w:val="24"/>
+              </w:rPr>
+              <w:t xml:space="preserve"> dan </w:t>
+            </w:r>
+            <w:proofErr w:type="spellStart"/>
+            <w:r>
+              <w:rPr>
+                <w:sz w:val="24"/>
+                <w:szCs w:val="24"/>
+              </w:rPr>
+              <w:t>memutar</w:t>
+            </w:r>
+            <w:proofErr w:type="spellEnd"/>
+            <w:r>
+              <w:rPr>
+                <w:sz w:val="24"/>
+                <w:szCs w:val="24"/>
+              </w:rPr>
+              <w:t xml:space="preserve"> film/movie</w:t>
+            </w:r>
+          </w:p>
+        </w:tc>
+        <w:tc>
+          <w:tcPr>
+            <w:tcW w:w="1616" w:type="dxa"/>
+          </w:tcPr>
+          <w:p>
+            <w:pPr>
+              <w:rPr>
+                <w:sz w:val="24"/>
+                <w:szCs w:val="24"/>
+              </w:rPr>
+            </w:pPr>
+            <w:r>
+              <w:rPr>
+                <w:sz w:val="24"/>
+                <w:szCs w:val="24"/>
+              </w:rPr>
+              <w:t xml:space="preserve">Saya </w:t>
+            </w:r>
+            <w:proofErr w:type="spellStart"/>
+            <w:r>
+              <w:rPr>
+                <w:sz w:val="24"/>
+                <w:szCs w:val="24"/>
+              </w:rPr>
+              <w:t>dapat</w:t>
+            </w:r>
+            <w:proofErr w:type="spellEnd"/>
+            <w:r>
+              <w:rPr>
+                <w:sz w:val="24"/>
+                <w:szCs w:val="24"/>
+              </w:rPr>
+              <w:t xml:space="preserve"> </w:t>
+            </w:r>
+            <w:proofErr w:type="spellStart"/>
+            <w:r>
+              <w:rPr>
+                <w:sz w:val="24"/>
+                <w:szCs w:val="24"/>
+              </w:rPr>
+              <w:t>menonton</w:t>
+            </w:r>
+            <w:proofErr w:type="spellEnd"/>
+            <w:r>
+              <w:rPr>
+                <w:sz w:val="24"/>
+                <w:szCs w:val="24"/>
+              </w:rPr>
+              <w:t xml:space="preserve"> film/movie</w:t>
+            </w:r>
+          </w:p>
+        </w:tc>
+        <w:tc>
+          <w:tcPr>
+            <w:tcW w:w="1475" w:type="dxa"/>
+          </w:tcPr>
+          <w:p>
+            <w:pPr>
+              <w:jc w:val="center"/>
+              <w:rPr>
+                <w:sz w:val="26"/>
+                <w:szCs w:val="26"/>
+              </w:rPr>
+            </w:pPr>
+            <w:r>
+              <w:rPr>
+                <w:sz w:val="26"/>
+                <w:szCs w:val="26"/>
+              </w:rPr>
+              <w:t>HIGH</w:t>
+            </w:r>
+          </w:p>
+        </w:tc>
+        <w:tc>
+          <w:tcPr>
+            <w:tcW w:w="1535" w:type="dxa"/>
+          </w:tcPr>
+          <w:p>
+            <w:pPr>
+              <w:rPr>
+                <w:sz w:val="26"/>
+                <w:szCs w:val="26"/>
+              </w:rPr>
+            </w:pPr>
+            <w:r>
+              <w:rPr>
+                <w:sz w:val="26"/>
+                <w:szCs w:val="26"/>
+              </w:rPr>
+              <w:t>10</w:t>
+            </w:r>
+          </w:p>
+        </w:tc>
+      </w:tr>
+      <w:tr>
+        <w:tc>
+          <w:tcPr>
+            <w:tcW w:w="696" w:type="dxa"/>
+          </w:tcPr>
+          <w:p>
+            <w:pPr>
+              <w:rPr>
+                <w:sz w:val="26"/>
+                <w:szCs w:val="26"/>
+              </w:rPr>
+            </w:pPr>
+            <w:r>
+              <w:rPr>
+                <w:sz w:val="26"/>
+                <w:szCs w:val="26"/>
+              </w:rPr>
+              <w:t>115</w:t>
+            </w:r>
+          </w:p>
+        </w:tc>
+        <w:tc>
+          <w:tcPr>
+            <w:tcW w:w="1284" w:type="dxa"/>
+          </w:tcPr>
+          <w:p>
+            <w:pPr>
+              <w:rPr>
+                <w:sz w:val="24"/>
+                <w:szCs w:val="24"/>
+              </w:rPr>
+            </w:pPr>
+            <w:proofErr w:type="spellStart"/>
+            <w:r>
+              <w:rPr>
+                <w:sz w:val="24"/>
+                <w:szCs w:val="24"/>
+              </w:rPr>
+              <w:t>Pengguna</w:t>
+            </w:r>
+            <w:proofErr w:type="spellEnd"/>
+          </w:p>
+        </w:tc>
+        <w:tc>
+          <w:tcPr>
+            <w:tcW w:w="2410" w:type="dxa"/>
+          </w:tcPr>
+          <w:p>
+            <w:pPr>
+              <w:rPr>
+                <w:sz w:val="24"/>
+                <w:szCs w:val="24"/>
+              </w:rPr>
+            </w:pPr>
+            <w:proofErr w:type="spellStart"/>
+            <w:r>
+              <w:rPr>
+                <w:sz w:val="24"/>
+                <w:szCs w:val="24"/>
+              </w:rPr>
+              <w:t>Dapat</w:t>
+            </w:r>
+            <w:proofErr w:type="spellEnd"/>
+            <w:r>
+              <w:rPr>
+                <w:sz w:val="24"/>
+                <w:szCs w:val="24"/>
+              </w:rPr>
+              <w:t xml:space="preserve"> </w:t>
+            </w:r>
+            <w:proofErr w:type="spellStart"/>
+            <w:r>
+              <w:rPr>
+                <w:sz w:val="24"/>
+                <w:szCs w:val="24"/>
+              </w:rPr>
+              <w:t>melakukan</w:t>
+            </w:r>
+            <w:proofErr w:type="spellEnd"/>
+            <w:r>
+              <w:rPr>
+                <w:sz w:val="24"/>
+                <w:szCs w:val="24"/>
+              </w:rPr>
+              <w:t xml:space="preserve"> Login </w:t>
+            </w:r>
+            <w:proofErr w:type="spellStart"/>
+            <w:r>
+              <w:rPr>
+                <w:sz w:val="24"/>
+                <w:szCs w:val="24"/>
+              </w:rPr>
+              <w:t>setelah</w:t>
+            </w:r>
+            <w:proofErr w:type="spellEnd"/>
+            <w:r>
+              <w:rPr>
+                <w:sz w:val="24"/>
+                <w:szCs w:val="24"/>
+              </w:rPr>
+              <w:t xml:space="preserve"> daftar </w:t>
+            </w:r>
+            <w:proofErr w:type="spellStart"/>
+            <w:r>
+              <w:rPr>
+                <w:sz w:val="24"/>
+                <w:szCs w:val="24"/>
+              </w:rPr>
+              <w:t>akun</w:t>
+            </w:r>
+            <w:proofErr w:type="spellEnd"/>
+          </w:p>
+        </w:tc>
+        <w:tc>
+          <w:tcPr>
+            <w:tcW w:w="1616" w:type="dxa"/>
+          </w:tcPr>
+          <w:p>
+            <w:pPr>
+              <w:rPr>
+                <w:sz w:val="24"/>
+                <w:szCs w:val="24"/>
+              </w:rPr>
+            </w:pPr>
+            <w:r>
+              <w:rPr>
+                <w:sz w:val="24"/>
+                <w:szCs w:val="24"/>
+              </w:rPr>
+              <w:t xml:space="preserve">Saya </w:t>
+            </w:r>
+            <w:proofErr w:type="spellStart"/>
+            <w:r>
+              <w:rPr>
+                <w:sz w:val="24"/>
+                <w:szCs w:val="24"/>
+              </w:rPr>
+              <w:t>dapat</w:t>
+            </w:r>
+            <w:proofErr w:type="spellEnd"/>
+            <w:r>
+              <w:rPr>
+                <w:sz w:val="24"/>
+                <w:szCs w:val="24"/>
+              </w:rPr>
+              <w:t xml:space="preserve"> </w:t>
+            </w:r>
+            <w:proofErr w:type="spellStart"/>
+            <w:r>
+              <w:rPr>
+                <w:sz w:val="24"/>
+                <w:szCs w:val="24"/>
+              </w:rPr>
+              <w:t>lebih</w:t>
+            </w:r>
+            <w:proofErr w:type="spellEnd"/>
+            <w:r>
+              <w:rPr>
+                <w:sz w:val="24"/>
+                <w:szCs w:val="24"/>
+              </w:rPr>
+              <w:t xml:space="preserve"> </w:t>
+            </w:r>
+            <w:proofErr w:type="spellStart"/>
+            <w:r>
+              <w:rPr>
+                <w:sz w:val="24"/>
+                <w:szCs w:val="24"/>
+              </w:rPr>
+              <w:t>mudah</w:t>
+            </w:r>
+            <w:proofErr w:type="spellEnd"/>
+            <w:r>
+              <w:rPr>
+                <w:sz w:val="24"/>
+                <w:szCs w:val="24"/>
+              </w:rPr>
+              <w:t xml:space="preserve"> </w:t>
+            </w:r>
+            <w:proofErr w:type="spellStart"/>
+            <w:r>
+              <w:rPr>
+                <w:sz w:val="24"/>
+                <w:szCs w:val="24"/>
+              </w:rPr>
+              <w:t>masuk</w:t>
+            </w:r>
+            <w:proofErr w:type="spellEnd"/>
+            <w:r>
+              <w:rPr>
+                <w:sz w:val="24"/>
+                <w:szCs w:val="24"/>
+              </w:rPr>
+              <w:t xml:space="preserve"> </w:t>
+            </w:r>
+            <w:proofErr w:type="spellStart"/>
+            <w:r>
+              <w:rPr>
+                <w:sz w:val="24"/>
+                <w:szCs w:val="24"/>
+              </w:rPr>
+              <w:t>ke</w:t>
+            </w:r>
+            <w:proofErr w:type="spellEnd"/>
+            <w:r>
+              <w:rPr>
+                <w:sz w:val="24"/>
+                <w:szCs w:val="24"/>
+              </w:rPr>
+              <w:t xml:space="preserve"> </w:t>
+            </w:r>
+            <w:proofErr w:type="spellStart"/>
+            <w:r>
+              <w:rPr>
+                <w:sz w:val="24"/>
+                <w:szCs w:val="24"/>
+              </w:rPr>
+              <w:t>aplikasi</w:t>
+            </w:r>
+            <w:proofErr w:type="spellEnd"/>
+          </w:p>
+        </w:tc>
+        <w:tc>
+          <w:tcPr>
+            <w:tcW w:w="1475" w:type="dxa"/>
+          </w:tcPr>
+          <w:p>
+            <w:pPr>
+              <w:jc w:val="center"/>
+              <w:rPr>
+                <w:sz w:val="26"/>
+                <w:szCs w:val="26"/>
+              </w:rPr>
+            </w:pPr>
+            <w:r>
+              <w:rPr>
+                <w:sz w:val="26"/>
+                <w:szCs w:val="26"/>
+              </w:rPr>
+              <w:t>HIGH</w:t>
+            </w:r>
+          </w:p>
+        </w:tc>
+        <w:tc>
+          <w:tcPr>
+            <w:tcW w:w="1535" w:type="dxa"/>
+          </w:tcPr>
+          <w:p>
+            <w:pPr>
+              <w:rPr>
+                <w:sz w:val="26"/>
+                <w:szCs w:val="26"/>
+              </w:rPr>
+            </w:pPr>
+            <w:r>
+              <w:rPr>
+                <w:sz w:val="26"/>
+                <w:szCs w:val="26"/>
+              </w:rPr>
+              <w:t>11</w:t>
+            </w:r>
+          </w:p>
+        </w:tc>
+      </w:tr>
+      <w:tr>
+        <w:tc>
+          <w:tcPr>
+            <w:tcW w:w="696" w:type="dxa"/>
+          </w:tcPr>
+          <w:p>
+            <w:pPr>
+              <w:rPr>
+                <w:sz w:val="26"/>
+                <w:szCs w:val="26"/>
+              </w:rPr>
+            </w:pPr>
+            <w:r>
+              <w:rPr>
+                <w:sz w:val="26"/>
+                <w:szCs w:val="26"/>
+              </w:rPr>
+              <w:t>116</w:t>
+            </w:r>
+          </w:p>
+        </w:tc>
+        <w:tc>
+          <w:tcPr>
+            <w:tcW w:w="1284" w:type="dxa"/>
+          </w:tcPr>
+          <w:p>
+            <w:pPr>
+              <w:rPr>
+                <w:sz w:val="24"/>
+                <w:szCs w:val="24"/>
+              </w:rPr>
+            </w:pPr>
+            <w:proofErr w:type="spellStart"/>
+            <w:r>
+              <w:rPr>
+                <w:sz w:val="24"/>
+                <w:szCs w:val="24"/>
+              </w:rPr>
+              <w:t>Pengguna</w:t>
+            </w:r>
+            <w:proofErr w:type="spellEnd"/>
+          </w:p>
+        </w:tc>
+        <w:tc>
+          <w:tcPr>
+            <w:tcW w:w="2410" w:type="dxa"/>
+          </w:tcPr>
+          <w:p>
+            <w:pPr>
+              <w:rPr>
+                <w:sz w:val="24"/>
+                <w:szCs w:val="24"/>
+              </w:rPr>
+            </w:pPr>
+            <w:proofErr w:type="spellStart"/>
+            <w:r>
+              <w:rPr>
+                <w:sz w:val="24"/>
+                <w:szCs w:val="24"/>
+              </w:rPr>
+              <w:t>Dapat</w:t>
+            </w:r>
+            <w:proofErr w:type="spellEnd"/>
+            <w:r>
+              <w:rPr>
+                <w:sz w:val="24"/>
+                <w:szCs w:val="24"/>
+              </w:rPr>
+              <w:t xml:space="preserve"> </w:t>
+            </w:r>
+            <w:proofErr w:type="spellStart"/>
+            <w:r>
+              <w:rPr>
+                <w:sz w:val="24"/>
+                <w:szCs w:val="24"/>
+              </w:rPr>
+              <w:t>melakukan</w:t>
+            </w:r>
+            <w:proofErr w:type="spellEnd"/>
+            <w:r>
+              <w:rPr>
+                <w:sz w:val="24"/>
+                <w:szCs w:val="24"/>
+              </w:rPr>
+              <w:t xml:space="preserve"> pause pada film/video</w:t>
+            </w:r>
+          </w:p>
+        </w:tc>
+        <w:tc>
+          <w:tcPr>
+            <w:tcW w:w="1616" w:type="dxa"/>
+          </w:tcPr>
+          <w:p>
+            <w:pPr>
+              <w:rPr>
+                <w:sz w:val="24"/>
+                <w:szCs w:val="24"/>
+              </w:rPr>
+            </w:pPr>
+            <w:r>
+              <w:rPr>
+                <w:sz w:val="24"/>
+                <w:szCs w:val="24"/>
+              </w:rPr>
+              <w:t xml:space="preserve">Saya </w:t>
+            </w:r>
+            <w:proofErr w:type="spellStart"/>
+            <w:r>
+              <w:rPr>
+                <w:sz w:val="24"/>
+                <w:szCs w:val="24"/>
+              </w:rPr>
+              <w:t>dapat</w:t>
+            </w:r>
+            <w:proofErr w:type="spellEnd"/>
+            <w:r>
+              <w:rPr>
+                <w:sz w:val="24"/>
+                <w:szCs w:val="24"/>
+              </w:rPr>
+              <w:t xml:space="preserve"> </w:t>
+            </w:r>
+            <w:proofErr w:type="spellStart"/>
+            <w:r>
+              <w:rPr>
+                <w:sz w:val="24"/>
+                <w:szCs w:val="24"/>
+              </w:rPr>
+              <w:t>menghentikan</w:t>
+            </w:r>
+            <w:proofErr w:type="spellEnd"/>
+            <w:r>
+              <w:rPr>
+                <w:sz w:val="24"/>
+                <w:szCs w:val="24"/>
+              </w:rPr>
+              <w:t xml:space="preserve"> film/movie </w:t>
+            </w:r>
+            <w:proofErr w:type="spellStart"/>
+            <w:r>
+              <w:rPr>
+                <w:sz w:val="24"/>
+                <w:szCs w:val="24"/>
+              </w:rPr>
+              <w:t>dengan</w:t>
+            </w:r>
+            <w:proofErr w:type="spellEnd"/>
+            <w:r>
+              <w:rPr>
+                <w:sz w:val="24"/>
+                <w:szCs w:val="24"/>
+              </w:rPr>
+              <w:t xml:space="preserve"> </w:t>
+            </w:r>
+            <w:proofErr w:type="spellStart"/>
+            <w:r>
+              <w:rPr>
+                <w:sz w:val="24"/>
+                <w:szCs w:val="24"/>
+              </w:rPr>
+              <w:t>mudah</w:t>
+            </w:r>
+            <w:proofErr w:type="spellEnd"/>
+          </w:p>
+        </w:tc>
+        <w:tc>
+          <w:tcPr>
+            <w:tcW w:w="1475" w:type="dxa"/>
+          </w:tcPr>
+          <w:p>
+            <w:pPr>
+              <w:jc w:val="center"/>
+              <w:rPr>
+                <w:sz w:val="26"/>
+                <w:szCs w:val="26"/>
+              </w:rPr>
+            </w:pPr>
+            <w:r>
+              <w:rPr>
+                <w:sz w:val="26"/>
+                <w:szCs w:val="26"/>
+              </w:rPr>
+              <w:t>MEDIUM</w:t>
+            </w:r>
+          </w:p>
+        </w:tc>
+        <w:tc>
+          <w:tcPr>
+            <w:tcW w:w="1535" w:type="dxa"/>
+          </w:tcPr>
+          <w:p>
+            <w:pPr>
+              <w:rPr>
+                <w:sz w:val="26"/>
+                <w:szCs w:val="26"/>
+              </w:rPr>
+            </w:pPr>
+            <w:r>
+              <w:rPr>
+                <w:sz w:val="26"/>
+                <w:szCs w:val="26"/>
+              </w:rPr>
+              <w:t>7</w:t>
+            </w:r>
+          </w:p>
+        </w:tc>
+      </w:tr>
+      <w:tr>
+        <w:tc>
+          <w:tcPr>
+            <w:tcW w:w="696" w:type="dxa"/>
+          </w:tcPr>
+          <w:p>
+            <w:pPr>
+              <w:rPr>
+                <w:sz w:val="26"/>
+                <w:szCs w:val="26"/>
+              </w:rPr>
+            </w:pPr>
+            <w:r>
+              <w:rPr>
+                <w:sz w:val="26"/>
+                <w:szCs w:val="26"/>
+              </w:rPr>
+              <w:t>117</w:t>
+            </w:r>
+          </w:p>
+        </w:tc>
+        <w:tc>
+          <w:tcPr>
+            <w:tcW w:w="1284" w:type="dxa"/>
+          </w:tcPr>
+          <w:p>
+            <w:pPr>
+              <w:rPr>
+                <w:sz w:val="24"/>
+                <w:szCs w:val="24"/>
+              </w:rPr>
+            </w:pPr>
+            <w:proofErr w:type="spellStart"/>
+            <w:r>
+              <w:rPr>
+                <w:sz w:val="24"/>
+                <w:szCs w:val="24"/>
+              </w:rPr>
+              <w:t>Pengguna</w:t>
+            </w:r>
+            <w:proofErr w:type="spellEnd"/>
+          </w:p>
+        </w:tc>
+        <w:tc>
+          <w:tcPr>
+            <w:tcW w:w="2410" w:type="dxa"/>
+          </w:tcPr>
+          <w:p>
+            <w:pPr>
+              <w:rPr>
+                <w:sz w:val="24"/>
+                <w:szCs w:val="24"/>
+              </w:rPr>
+            </w:pPr>
+            <w:proofErr w:type="spellStart"/>
+            <w:r>
+              <w:rPr>
+                <w:sz w:val="24"/>
+                <w:szCs w:val="24"/>
+              </w:rPr>
+              <w:t>Dapat</w:t>
+            </w:r>
+            <w:proofErr w:type="spellEnd"/>
+            <w:r>
+              <w:rPr>
+                <w:sz w:val="24"/>
+                <w:szCs w:val="24"/>
+              </w:rPr>
+              <w:t xml:space="preserve"> </w:t>
+            </w:r>
+            <w:proofErr w:type="spellStart"/>
+            <w:r>
+              <w:rPr>
+                <w:sz w:val="24"/>
+                <w:szCs w:val="24"/>
+              </w:rPr>
+              <w:t>melihat</w:t>
+            </w:r>
+            <w:proofErr w:type="spellEnd"/>
+            <w:r>
+              <w:rPr>
+                <w:sz w:val="24"/>
+                <w:szCs w:val="24"/>
+              </w:rPr>
+              <w:t xml:space="preserve"> Detail Movie</w:t>
+            </w:r>
+          </w:p>
+        </w:tc>
+        <w:tc>
+          <w:tcPr>
+            <w:tcW w:w="1616" w:type="dxa"/>
+          </w:tcPr>
+          <w:p>
+            <w:pPr>
+              <w:rPr>
+                <w:sz w:val="24"/>
+                <w:szCs w:val="24"/>
+              </w:rPr>
+            </w:pPr>
+            <w:r>
+              <w:rPr>
+                <w:sz w:val="24"/>
+                <w:szCs w:val="24"/>
+              </w:rPr>
+              <w:t xml:space="preserve">Saya </w:t>
+            </w:r>
+            <w:proofErr w:type="spellStart"/>
+            <w:r>
+              <w:rPr>
+                <w:sz w:val="24"/>
+                <w:szCs w:val="24"/>
+              </w:rPr>
+              <w:t>bisa</w:t>
+            </w:r>
+            <w:proofErr w:type="spellEnd"/>
+            <w:r>
+              <w:rPr>
+                <w:sz w:val="24"/>
+                <w:szCs w:val="24"/>
+              </w:rPr>
+              <w:t xml:space="preserve"> </w:t>
+            </w:r>
+            <w:proofErr w:type="spellStart"/>
+            <w:r>
+              <w:rPr>
+                <w:sz w:val="24"/>
+                <w:szCs w:val="24"/>
+              </w:rPr>
+              <w:t>memilih</w:t>
+            </w:r>
+            <w:proofErr w:type="spellEnd"/>
+            <w:r>
+              <w:rPr>
+                <w:sz w:val="24"/>
+                <w:szCs w:val="24"/>
+              </w:rPr>
+              <w:t xml:space="preserve"> dan </w:t>
+            </w:r>
+            <w:proofErr w:type="spellStart"/>
+            <w:r>
+              <w:rPr>
+                <w:sz w:val="24"/>
+                <w:szCs w:val="24"/>
+              </w:rPr>
+              <w:t>melihat</w:t>
+            </w:r>
+            <w:proofErr w:type="spellEnd"/>
+            <w:r>
+              <w:rPr>
+                <w:sz w:val="24"/>
+                <w:szCs w:val="24"/>
+              </w:rPr>
+              <w:t xml:space="preserve"> </w:t>
+            </w:r>
+            <w:proofErr w:type="spellStart"/>
+            <w:r>
+              <w:rPr>
+                <w:sz w:val="24"/>
+                <w:szCs w:val="24"/>
+              </w:rPr>
+              <w:t>informasi</w:t>
+            </w:r>
+            <w:proofErr w:type="spellEnd"/>
+            <w:r>
+              <w:rPr>
+                <w:sz w:val="24"/>
+                <w:szCs w:val="24"/>
+              </w:rPr>
+              <w:t xml:space="preserve"> </w:t>
+            </w:r>
+            <w:proofErr w:type="spellStart"/>
+            <w:r>
+              <w:rPr>
+                <w:sz w:val="24"/>
+                <w:szCs w:val="24"/>
+              </w:rPr>
+              <w:t>mengenai</w:t>
+            </w:r>
+            <w:proofErr w:type="spellEnd"/>
+            <w:r>
+              <w:rPr>
+                <w:sz w:val="24"/>
+                <w:szCs w:val="24"/>
+              </w:rPr>
+              <w:t xml:space="preserve"> film/movie</w:t>
+            </w:r>
+          </w:p>
+        </w:tc>
+        <w:tc>
+          <w:tcPr>
+            <w:tcW w:w="1475" w:type="dxa"/>
+          </w:tcPr>
+          <w:p>
+            <w:pPr>
+              <w:jc w:val="center"/>
+              <w:rPr>
+                <w:sz w:val="26"/>
+                <w:szCs w:val="26"/>
+              </w:rPr>
+            </w:pPr>
+            <w:r>
+              <w:rPr>
+                <w:sz w:val="26"/>
+                <w:szCs w:val="26"/>
+              </w:rPr>
+              <w:t>MEDIUM</w:t>
+            </w:r>
+          </w:p>
+        </w:tc>
+        <w:tc>
+          <w:tcPr>
+            <w:tcW w:w="1535" w:type="dxa"/>
+          </w:tcPr>
+          <w:p>
+            <w:pPr>
+              <w:rPr>
+                <w:sz w:val="26"/>
+                <w:szCs w:val="26"/>
+              </w:rPr>
+            </w:pPr>
+            <w:r>
+              <w:rPr>
+                <w:sz w:val="26"/>
+                <w:szCs w:val="26"/>
+              </w:rPr>
+              <w:t>6</w:t>
+            </w:r>
+          </w:p>
+        </w:tc>
+      </w:tr>
+      <w:tr>
+        <w:tc>
+          <w:tcPr>
+            <w:tcW w:w="696" w:type="dxa"/>
+          </w:tcPr>
+          <w:p>
+            <w:pPr>
+              <w:rPr>
+                <w:sz w:val="26"/>
+                <w:szCs w:val="26"/>
+              </w:rPr>
+            </w:pPr>
+            <w:r>
+              <w:rPr>
+                <w:sz w:val="26"/>
+                <w:szCs w:val="26"/>
+              </w:rPr>
+              <w:t>118</w:t>
+            </w:r>
+          </w:p>
+        </w:tc>
+        <w:tc>
+          <w:tcPr>
+            <w:tcW w:w="1284" w:type="dxa"/>
+          </w:tcPr>
+          <w:p>
+            <w:pPr>
+              <w:rPr>
+                <w:sz w:val="24"/>
+                <w:szCs w:val="24"/>
+              </w:rPr>
+            </w:pPr>
+            <w:proofErr w:type="spellStart"/>
+            <w:r>
+              <w:rPr>
+                <w:sz w:val="24"/>
+                <w:szCs w:val="24"/>
+              </w:rPr>
+              <w:t>Pengguna</w:t>
+            </w:r>
+            <w:proofErr w:type="spellEnd"/>
+          </w:p>
+        </w:tc>
+        <w:tc>
+          <w:tcPr>
+            <w:tcW w:w="2410" w:type="dxa"/>
+          </w:tcPr>
+          <w:p>
+            <w:pPr>
+              <w:rPr>
+                <w:sz w:val="24"/>
+                <w:szCs w:val="24"/>
+              </w:rPr>
+            </w:pPr>
+            <w:proofErr w:type="spellStart"/>
+            <w:r>
+              <w:rPr>
+                <w:sz w:val="24"/>
+                <w:szCs w:val="24"/>
+              </w:rPr>
+              <w:t>Dapat</w:t>
+            </w:r>
+            <w:proofErr w:type="spellEnd"/>
+            <w:r>
+              <w:rPr>
+                <w:sz w:val="24"/>
+                <w:szCs w:val="24"/>
+              </w:rPr>
+              <w:t xml:space="preserve"> </w:t>
+            </w:r>
+            <w:proofErr w:type="spellStart"/>
+            <w:r>
+              <w:rPr>
+                <w:sz w:val="24"/>
+                <w:szCs w:val="24"/>
+              </w:rPr>
+              <w:t>melihat</w:t>
+            </w:r>
+            <w:proofErr w:type="spellEnd"/>
+            <w:r>
+              <w:rPr>
+                <w:sz w:val="24"/>
+                <w:szCs w:val="24"/>
+              </w:rPr>
+              <w:t xml:space="preserve"> list </w:t>
+            </w:r>
+            <w:proofErr w:type="spellStart"/>
+            <w:r>
+              <w:rPr>
+                <w:sz w:val="24"/>
+                <w:szCs w:val="24"/>
+              </w:rPr>
+              <w:t>pemain-pemain</w:t>
+            </w:r>
+            <w:proofErr w:type="spellEnd"/>
+            <w:r>
+              <w:rPr>
+                <w:sz w:val="24"/>
+                <w:szCs w:val="24"/>
+              </w:rPr>
+              <w:t xml:space="preserve"> pada film/movie yang </w:t>
+            </w:r>
+            <w:proofErr w:type="spellStart"/>
+            <w:r>
+              <w:rPr>
+                <w:sz w:val="24"/>
+                <w:szCs w:val="24"/>
+              </w:rPr>
+              <w:t>sedang</w:t>
+            </w:r>
+            <w:proofErr w:type="spellEnd"/>
+            <w:r>
+              <w:rPr>
+                <w:sz w:val="24"/>
+                <w:szCs w:val="24"/>
+              </w:rPr>
+              <w:t xml:space="preserve"> </w:t>
+            </w:r>
+            <w:proofErr w:type="spellStart"/>
+            <w:r>
+              <w:rPr>
+                <w:sz w:val="24"/>
+                <w:szCs w:val="24"/>
+              </w:rPr>
+              <w:t>diputar</w:t>
+            </w:r>
+            <w:proofErr w:type="spellEnd"/>
+          </w:p>
+        </w:tc>
+        <w:tc>
+          <w:tcPr>
+            <w:tcW w:w="1616" w:type="dxa"/>
+          </w:tcPr>
+          <w:p>
+            <w:pPr>
+              <w:rPr>
+                <w:sz w:val="24"/>
+                <w:szCs w:val="24"/>
+              </w:rPr>
+            </w:pPr>
+            <w:r>
+              <w:rPr>
+                <w:sz w:val="24"/>
+                <w:szCs w:val="24"/>
+              </w:rPr>
+              <w:t xml:space="preserve">Saya </w:t>
+            </w:r>
+            <w:proofErr w:type="spellStart"/>
+            <w:r>
+              <w:rPr>
+                <w:sz w:val="24"/>
+                <w:szCs w:val="24"/>
+              </w:rPr>
+              <w:t>dapat</w:t>
+            </w:r>
+            <w:proofErr w:type="spellEnd"/>
+            <w:r>
+              <w:rPr>
+                <w:sz w:val="24"/>
+                <w:szCs w:val="24"/>
+              </w:rPr>
+              <w:t xml:space="preserve"> </w:t>
+            </w:r>
+            <w:proofErr w:type="spellStart"/>
+            <w:r>
+              <w:rPr>
+                <w:sz w:val="24"/>
+                <w:szCs w:val="24"/>
+              </w:rPr>
+              <w:t>mendapatkan</w:t>
+            </w:r>
+            <w:proofErr w:type="spellEnd"/>
+            <w:r>
+              <w:rPr>
+                <w:sz w:val="24"/>
+                <w:szCs w:val="24"/>
+              </w:rPr>
+              <w:t xml:space="preserve"> </w:t>
+            </w:r>
+            <w:proofErr w:type="spellStart"/>
+            <w:r>
+              <w:rPr>
+                <w:sz w:val="24"/>
+                <w:szCs w:val="24"/>
+              </w:rPr>
+              <w:t>informasi</w:t>
+            </w:r>
+            <w:proofErr w:type="spellEnd"/>
+            <w:r>
+              <w:rPr>
+                <w:sz w:val="24"/>
+                <w:szCs w:val="24"/>
+              </w:rPr>
+              <w:t xml:space="preserve"> </w:t>
+            </w:r>
+            <w:proofErr w:type="spellStart"/>
+            <w:r>
+              <w:rPr>
+                <w:sz w:val="24"/>
+                <w:szCs w:val="24"/>
+              </w:rPr>
+              <w:t>seputar</w:t>
+            </w:r>
+            <w:proofErr w:type="spellEnd"/>
+            <w:r>
+              <w:rPr>
+                <w:sz w:val="24"/>
+                <w:szCs w:val="24"/>
+              </w:rPr>
+              <w:t xml:space="preserve"> </w:t>
+            </w:r>
+            <w:proofErr w:type="spellStart"/>
+            <w:r>
+              <w:rPr>
+                <w:sz w:val="24"/>
+                <w:szCs w:val="24"/>
+              </w:rPr>
+              <w:t>pemeran</w:t>
+            </w:r>
+            <w:proofErr w:type="spellEnd"/>
+            <w:r>
+              <w:rPr>
+                <w:sz w:val="24"/>
+                <w:szCs w:val="24"/>
+              </w:rPr>
+              <w:t xml:space="preserve"> pada movie/film</w:t>
+            </w:r>
+          </w:p>
+        </w:tc>
+        <w:tc>
+          <w:tcPr>
+            <w:tcW w:w="1475" w:type="dxa"/>
+          </w:tcPr>
+          <w:p>
+            <w:pPr>
+              <w:jc w:val="center"/>
+              <w:rPr>
+                <w:sz w:val="26"/>
+                <w:szCs w:val="26"/>
+              </w:rPr>
+            </w:pPr>
+            <w:r>
+              <w:rPr>
+                <w:sz w:val="26"/>
+                <w:szCs w:val="26"/>
+              </w:rPr>
+              <w:t>LOW</w:t>
+            </w:r>
+          </w:p>
+        </w:tc>
+        <w:tc>
+          <w:tcPr>
+            <w:tcW w:w="1535" w:type="dxa"/>
+          </w:tcPr>
+          <w:p>
+            <w:pPr>
+              <w:rPr>
+                <w:sz w:val="26"/>
+                <w:szCs w:val="26"/>
+              </w:rPr>
+            </w:pPr>
+            <w:r>
+              <w:rPr>
+                <w:sz w:val="26"/>
+                <w:szCs w:val="26"/>
+              </w:rPr>
+              <w:t>2</w:t>
+            </w:r>
+          </w:p>
+        </w:tc>
+      </w:tr>
+    </w:tbl>
+    <w:p/>
+    <w:p>
+      <w:pPr>
+        <w:ind w:firstLine="390"/>
+        <w:jc w:val="both"/>
+        <w:rPr>
+          <w:sz w:val="26"/>
+          <w:szCs w:val="26"/>
+        </w:rPr>
+      </w:pPr>
     </w:p>
     <w:sectPr>
       <w:pgSz w:w="11906" w:h="16838"/>
@@ -1509,6 +4323,25 @@
       <w:contextualSpacing/>
     </w:pPr>
   </w:style>
+  <w:style w:type="table" w:styleId="TableGrid">
+    <w:name w:val="Table Grid"/>
+    <w:basedOn w:val="TableNormal"/>
+    <w:uiPriority w:val="39"/>
+    <w:rsid w:val="00472753"/>
+    <w:pPr>
+      <w:spacing w:after="0" w:line="240" w:lineRule="auto"/>
+    </w:pPr>
+    <w:tblPr>
+      <w:tblBorders>
+        <w:top w:val="single" w:sz="4" w:space="0" w:color="auto"/>
+        <w:left w:val="single" w:sz="4" w:space="0" w:color="auto"/>
+        <w:bottom w:val="single" w:sz="4" w:space="0" w:color="auto"/>
+        <w:right w:val="single" w:sz="4" w:space="0" w:color="auto"/>
+        <w:insideH w:val="single" w:sz="4" w:space="0" w:color="auto"/>
+        <w:insideV w:val="single" w:sz="4" w:space="0" w:color="auto"/>
+      </w:tblBorders>
+    </w:tblPr>
+  </w:style>
 </w:styles>
 </file>
 

</xml_diff>

<commit_message>
menambahkan tabel sprint backlog
</commit_message>
<xml_diff>
--- a/LaporanTugasUTS.docx
+++ b/LaporanTugasUTS.docx
@@ -410,71 +410,7 @@
           <w:sz w:val="26"/>
           <w:szCs w:val="26"/>
         </w:rPr>
-        <w:t xml:space="preserve">1.1 </w:t>
-      </w:r>
-      <w:proofErr w:type="spellStart"/>
-      <w:r>
-        <w:rPr>
-          <w:sz w:val="26"/>
-          <w:szCs w:val="26"/>
-        </w:rPr>
-        <w:t>Latar</w:t>
-      </w:r>
-      <w:proofErr w:type="spellEnd"/>
-      <w:r>
-        <w:rPr>
-          <w:sz w:val="26"/>
-          <w:szCs w:val="26"/>
-        </w:rPr>
-        <w:t xml:space="preserve"> </w:t>
-      </w:r>
-      <w:proofErr w:type="spellStart"/>
-      <w:r>
-        <w:rPr>
-          <w:sz w:val="26"/>
-          <w:szCs w:val="26"/>
-        </w:rPr>
-        <w:t>Belakang</w:t>
-      </w:r>
-      <w:proofErr w:type="spellEnd"/>
-      <w:r>
-        <w:rPr>
-          <w:sz w:val="26"/>
-          <w:szCs w:val="26"/>
-        </w:rPr>
-        <w:t xml:space="preserve"> </w:t>
-      </w:r>
-      <w:proofErr w:type="spellStart"/>
-      <w:r>
-        <w:rPr>
-          <w:sz w:val="26"/>
-          <w:szCs w:val="26"/>
-        </w:rPr>
-        <w:t>Pemilihan</w:t>
-      </w:r>
-      <w:proofErr w:type="spellEnd"/>
-      <w:r>
-        <w:rPr>
-          <w:sz w:val="26"/>
-          <w:szCs w:val="26"/>
-        </w:rPr>
-        <w:t xml:space="preserve"> </w:t>
-      </w:r>
-      <w:proofErr w:type="spellStart"/>
-      <w:r>
-        <w:rPr>
-          <w:sz w:val="26"/>
-          <w:szCs w:val="26"/>
-        </w:rPr>
-        <w:t>Topik</w:t>
-      </w:r>
-      <w:proofErr w:type="spellEnd"/>
-      <w:r>
-        <w:rPr>
-          <w:sz w:val="26"/>
-          <w:szCs w:val="26"/>
-        </w:rPr>
-        <w:t xml:space="preserve">…………………………………………………………………….   </w:t>
+        <w:t xml:space="preserve">1.1 Latar Belakang Pemilihan Topik…………………………………………………………………….   </w:t>
       </w:r>
     </w:p>
     <w:p>
@@ -545,23 +481,7 @@
           <w:sz w:val="26"/>
           <w:szCs w:val="26"/>
         </w:rPr>
-        <w:t xml:space="preserve">2.1 </w:t>
-      </w:r>
-      <w:proofErr w:type="spellStart"/>
-      <w:r>
-        <w:rPr>
-          <w:sz w:val="26"/>
-          <w:szCs w:val="26"/>
-        </w:rPr>
-        <w:t>Tabel</w:t>
-      </w:r>
-      <w:proofErr w:type="spellEnd"/>
-      <w:r>
-        <w:rPr>
-          <w:sz w:val="26"/>
-          <w:szCs w:val="26"/>
-        </w:rPr>
-        <w:t xml:space="preserve"> Product Backlog……………………………………………………………………………………</w:t>
+        <w:t>2.1 Tabel Product Backlog……………………………………………………………………………………</w:t>
       </w:r>
     </w:p>
     <w:p>
@@ -585,147 +505,67 @@
           <w:sz w:val="26"/>
           <w:szCs w:val="26"/>
         </w:rPr>
-        <w:t xml:space="preserve">2.2 </w:t>
-      </w:r>
-      <w:proofErr w:type="spellStart"/>
-      <w:r>
-        <w:rPr>
-          <w:sz w:val="26"/>
-          <w:szCs w:val="26"/>
-        </w:rPr>
-        <w:t>Tabel</w:t>
-      </w:r>
-      <w:proofErr w:type="spellEnd"/>
-      <w:r>
-        <w:rPr>
-          <w:sz w:val="26"/>
-          <w:szCs w:val="26"/>
-        </w:rPr>
-        <w:t xml:space="preserve"> Sprint Backlog………………………………………………………………………………………</w:t>
-      </w:r>
-    </w:p>
-    <w:p>
-      <w:pPr>
-        <w:rPr>
-          <w:sz w:val="26"/>
-          <w:szCs w:val="26"/>
-        </w:rPr>
-      </w:pPr>
-      <w:r>
-        <w:rPr>
-          <w:sz w:val="26"/>
-          <w:szCs w:val="26"/>
-        </w:rPr>
-        <w:t xml:space="preserve">      2.3 </w:t>
-      </w:r>
-      <w:proofErr w:type="spellStart"/>
-      <w:r>
-        <w:rPr>
-          <w:sz w:val="26"/>
-          <w:szCs w:val="26"/>
-        </w:rPr>
-        <w:t>Tabel</w:t>
-      </w:r>
-      <w:proofErr w:type="spellEnd"/>
-      <w:r>
-        <w:rPr>
-          <w:sz w:val="26"/>
-          <w:szCs w:val="26"/>
-        </w:rPr>
-        <w:t xml:space="preserve"> Report Daily Scrum Meeting…………………………………………………………………</w:t>
-      </w:r>
-    </w:p>
-    <w:p>
-      <w:pPr>
-        <w:rPr>
-          <w:sz w:val="26"/>
-          <w:szCs w:val="26"/>
-        </w:rPr>
-      </w:pPr>
-      <w:r>
-        <w:rPr>
-          <w:sz w:val="26"/>
-          <w:szCs w:val="26"/>
-        </w:rPr>
-        <w:t xml:space="preserve">      2.4 </w:t>
-      </w:r>
-      <w:proofErr w:type="spellStart"/>
-      <w:r>
-        <w:rPr>
-          <w:sz w:val="26"/>
-          <w:szCs w:val="26"/>
-        </w:rPr>
-        <w:t>Laporan</w:t>
-      </w:r>
-      <w:proofErr w:type="spellEnd"/>
-      <w:r>
-        <w:rPr>
-          <w:sz w:val="26"/>
-          <w:szCs w:val="26"/>
-        </w:rPr>
-        <w:t xml:space="preserve"> Hasil Sprint Review…………………………………………………………………………..</w:t>
-      </w:r>
-    </w:p>
-    <w:p>
-      <w:pPr>
-        <w:rPr>
-          <w:sz w:val="26"/>
-          <w:szCs w:val="26"/>
-        </w:rPr>
-      </w:pPr>
-      <w:r>
-        <w:rPr>
-          <w:sz w:val="26"/>
-          <w:szCs w:val="26"/>
-        </w:rPr>
-        <w:t xml:space="preserve">      2.5 </w:t>
-      </w:r>
-      <w:proofErr w:type="spellStart"/>
-      <w:r>
-        <w:rPr>
-          <w:sz w:val="26"/>
-          <w:szCs w:val="26"/>
-        </w:rPr>
-        <w:t>Laporan</w:t>
-      </w:r>
-      <w:proofErr w:type="spellEnd"/>
-      <w:r>
-        <w:rPr>
-          <w:sz w:val="26"/>
-          <w:szCs w:val="26"/>
-        </w:rPr>
-        <w:t xml:space="preserve"> Hasil Sprint Retrospective………………………………………………………………..</w:t>
-      </w:r>
-    </w:p>
-    <w:p>
-      <w:pPr>
-        <w:rPr>
-          <w:sz w:val="26"/>
-          <w:szCs w:val="26"/>
-        </w:rPr>
-      </w:pPr>
-      <w:r>
-        <w:rPr>
-          <w:sz w:val="26"/>
-          <w:szCs w:val="26"/>
-        </w:rPr>
-        <w:t xml:space="preserve">      2.6 </w:t>
-      </w:r>
-      <w:proofErr w:type="spellStart"/>
-      <w:r>
-        <w:rPr>
-          <w:sz w:val="26"/>
-          <w:szCs w:val="26"/>
-        </w:rPr>
-        <w:t>Screenshoot</w:t>
-      </w:r>
-      <w:proofErr w:type="spellEnd"/>
-      <w:r>
-        <w:rPr>
-          <w:sz w:val="26"/>
-          <w:szCs w:val="26"/>
-        </w:rPr>
-        <w:t xml:space="preserve"> Board Trello………………………………………………………………………………</w:t>
+        <w:t>2.2 Tabel Sprint Backlog………………………………………………………………………………………</w:t>
+      </w:r>
+    </w:p>
+    <w:p>
+      <w:pPr>
+        <w:rPr>
+          <w:sz w:val="26"/>
+          <w:szCs w:val="26"/>
+        </w:rPr>
+      </w:pPr>
+      <w:r>
+        <w:rPr>
+          <w:sz w:val="26"/>
+          <w:szCs w:val="26"/>
+        </w:rPr>
+        <w:t xml:space="preserve">      2.3 Tabel Report Daily Scrum Meeting…………………………………………………………………</w:t>
+      </w:r>
+    </w:p>
+    <w:p>
+      <w:pPr>
+        <w:rPr>
+          <w:sz w:val="26"/>
+          <w:szCs w:val="26"/>
+        </w:rPr>
+      </w:pPr>
+      <w:r>
+        <w:rPr>
+          <w:sz w:val="26"/>
+          <w:szCs w:val="26"/>
+        </w:rPr>
+        <w:t xml:space="preserve">      2.4 Laporan Hasil Sprint Review…………………………………………………………………………..</w:t>
+      </w:r>
+    </w:p>
+    <w:p>
+      <w:pPr>
+        <w:rPr>
+          <w:sz w:val="26"/>
+          <w:szCs w:val="26"/>
+        </w:rPr>
+      </w:pPr>
+      <w:r>
+        <w:rPr>
+          <w:sz w:val="26"/>
+          <w:szCs w:val="26"/>
+        </w:rPr>
+        <w:t xml:space="preserve">      2.5 Laporan Hasil Sprint Retrospective………………………………………………………………..</w:t>
+      </w:r>
+    </w:p>
+    <w:p>
+      <w:pPr>
+        <w:rPr>
+          <w:sz w:val="26"/>
+          <w:szCs w:val="26"/>
+        </w:rPr>
+      </w:pPr>
+      <w:r>
+        <w:rPr>
+          <w:sz w:val="26"/>
+          <w:szCs w:val="26"/>
+        </w:rPr>
+        <w:t xml:space="preserve">      2.6 Screenshoot Board Trello………………………………………………………………………………</w:t>
       </w:r>
     </w:p>
     <w:p>
@@ -995,77 +835,15 @@
           <w:szCs w:val="26"/>
         </w:rPr>
       </w:pPr>
-      <w:proofErr w:type="spellStart"/>
-      <w:r>
-        <w:rPr>
-          <w:b/>
-          <w:bCs/>
-          <w:sz w:val="26"/>
-          <w:szCs w:val="26"/>
-        </w:rPr>
-        <w:t>Latar</w:t>
-      </w:r>
-      <w:proofErr w:type="spellEnd"/>
-      <w:r>
-        <w:rPr>
-          <w:b/>
-          <w:bCs/>
-          <w:sz w:val="26"/>
-          <w:szCs w:val="26"/>
-        </w:rPr>
-        <w:t xml:space="preserve"> </w:t>
-      </w:r>
-      <w:proofErr w:type="spellStart"/>
-      <w:r>
-        <w:rPr>
-          <w:b/>
-          <w:bCs/>
-          <w:sz w:val="26"/>
-          <w:szCs w:val="26"/>
-        </w:rPr>
-        <w:t>Belakang</w:t>
-      </w:r>
-      <w:proofErr w:type="spellEnd"/>
-      <w:r>
-        <w:rPr>
-          <w:b/>
-          <w:bCs/>
-          <w:sz w:val="26"/>
-          <w:szCs w:val="26"/>
-        </w:rPr>
-        <w:t xml:space="preserve"> </w:t>
-      </w:r>
-      <w:proofErr w:type="spellStart"/>
-      <w:r>
-        <w:rPr>
-          <w:b/>
-          <w:bCs/>
-          <w:sz w:val="26"/>
-          <w:szCs w:val="26"/>
-        </w:rPr>
-        <w:t>Pemilihan</w:t>
-      </w:r>
-      <w:proofErr w:type="spellEnd"/>
-      <w:r>
-        <w:rPr>
-          <w:b/>
-          <w:bCs/>
-          <w:sz w:val="26"/>
-          <w:szCs w:val="26"/>
-        </w:rPr>
-        <w:t xml:space="preserve"> </w:t>
-      </w:r>
-      <w:proofErr w:type="spellStart"/>
-      <w:r>
-        <w:rPr>
-          <w:b/>
-          <w:bCs/>
-          <w:sz w:val="26"/>
-          <w:szCs w:val="26"/>
-        </w:rPr>
-        <w:t>Topik</w:t>
-      </w:r>
-      <w:proofErr w:type="spellEnd"/>
+      <w:r>
+        <w:rPr>
+          <w:b/>
+          <w:bCs/>
+          <w:sz w:val="26"/>
+          <w:szCs w:val="26"/>
+        </w:rPr>
+        <w:t>Latar Belakang Pemilihan Topik</w:t>
+      </w:r>
     </w:p>
     <w:p>
       <w:pPr>
@@ -1076,293 +854,12 @@
           <w:szCs w:val="26"/>
         </w:rPr>
       </w:pPr>
-      <w:proofErr w:type="spellStart"/>
-      <w:r>
-        <w:rPr>
-          <w:sz w:val="26"/>
-          <w:szCs w:val="26"/>
-        </w:rPr>
-        <w:t>Latar</w:t>
-      </w:r>
-      <w:proofErr w:type="spellEnd"/>
-      <w:r>
-        <w:rPr>
-          <w:sz w:val="26"/>
-          <w:szCs w:val="26"/>
-        </w:rPr>
-        <w:t xml:space="preserve"> </w:t>
-      </w:r>
-      <w:proofErr w:type="spellStart"/>
-      <w:r>
-        <w:rPr>
-          <w:sz w:val="26"/>
-          <w:szCs w:val="26"/>
-        </w:rPr>
-        <w:t>belakang</w:t>
-      </w:r>
-      <w:proofErr w:type="spellEnd"/>
-      <w:r>
-        <w:rPr>
-          <w:sz w:val="26"/>
-          <w:szCs w:val="26"/>
-        </w:rPr>
-        <w:t xml:space="preserve"> kami </w:t>
-      </w:r>
-      <w:proofErr w:type="spellStart"/>
-      <w:r>
-        <w:rPr>
-          <w:sz w:val="26"/>
-          <w:szCs w:val="26"/>
-        </w:rPr>
-        <w:t>dalam</w:t>
-      </w:r>
-      <w:proofErr w:type="spellEnd"/>
-      <w:r>
-        <w:rPr>
-          <w:sz w:val="26"/>
-          <w:szCs w:val="26"/>
-        </w:rPr>
-        <w:t xml:space="preserve"> </w:t>
-      </w:r>
-      <w:proofErr w:type="spellStart"/>
-      <w:r>
-        <w:rPr>
-          <w:sz w:val="26"/>
-          <w:szCs w:val="26"/>
-        </w:rPr>
-        <w:t>pemilihan</w:t>
-      </w:r>
-      <w:proofErr w:type="spellEnd"/>
-      <w:r>
-        <w:rPr>
-          <w:sz w:val="26"/>
-          <w:szCs w:val="26"/>
-        </w:rPr>
-        <w:t xml:space="preserve"> </w:t>
-      </w:r>
-      <w:proofErr w:type="spellStart"/>
-      <w:r>
-        <w:rPr>
-          <w:sz w:val="26"/>
-          <w:szCs w:val="26"/>
-        </w:rPr>
-        <w:t>topik</w:t>
-      </w:r>
-      <w:proofErr w:type="spellEnd"/>
-      <w:r>
-        <w:rPr>
-          <w:sz w:val="26"/>
-          <w:szCs w:val="26"/>
-        </w:rPr>
-        <w:t xml:space="preserve"> </w:t>
-      </w:r>
-      <w:proofErr w:type="spellStart"/>
-      <w:r>
-        <w:rPr>
-          <w:sz w:val="26"/>
-          <w:szCs w:val="26"/>
-        </w:rPr>
-        <w:t>ialah</w:t>
-      </w:r>
-      <w:proofErr w:type="spellEnd"/>
-      <w:r>
-        <w:rPr>
-          <w:sz w:val="26"/>
-          <w:szCs w:val="26"/>
-        </w:rPr>
-        <w:t xml:space="preserve"> </w:t>
-      </w:r>
-      <w:proofErr w:type="spellStart"/>
-      <w:r>
-        <w:rPr>
-          <w:sz w:val="26"/>
-          <w:szCs w:val="26"/>
-        </w:rPr>
-        <w:t>dikarenakan</w:t>
-      </w:r>
-      <w:proofErr w:type="spellEnd"/>
-      <w:r>
-        <w:rPr>
-          <w:sz w:val="26"/>
-          <w:szCs w:val="26"/>
-        </w:rPr>
-        <w:t xml:space="preserve"> </w:t>
-      </w:r>
-      <w:proofErr w:type="spellStart"/>
-      <w:r>
-        <w:rPr>
-          <w:sz w:val="26"/>
-          <w:szCs w:val="26"/>
-        </w:rPr>
-        <w:t>sekarang</w:t>
-      </w:r>
-      <w:proofErr w:type="spellEnd"/>
-      <w:r>
-        <w:rPr>
-          <w:sz w:val="26"/>
-          <w:szCs w:val="26"/>
-        </w:rPr>
-        <w:t xml:space="preserve"> </w:t>
-      </w:r>
-      <w:proofErr w:type="spellStart"/>
-      <w:r>
-        <w:rPr>
-          <w:sz w:val="26"/>
-          <w:szCs w:val="26"/>
-        </w:rPr>
-        <w:t>merupakan</w:t>
-      </w:r>
-      <w:proofErr w:type="spellEnd"/>
-      <w:r>
-        <w:rPr>
-          <w:sz w:val="26"/>
-          <w:szCs w:val="26"/>
-        </w:rPr>
-        <w:t xml:space="preserve"> </w:t>
-      </w:r>
-      <w:proofErr w:type="spellStart"/>
-      <w:r>
-        <w:rPr>
-          <w:sz w:val="26"/>
-          <w:szCs w:val="26"/>
-        </w:rPr>
-        <w:t>jaman</w:t>
-      </w:r>
-      <w:proofErr w:type="spellEnd"/>
-      <w:r>
-        <w:rPr>
-          <w:sz w:val="26"/>
-          <w:szCs w:val="26"/>
-        </w:rPr>
-        <w:t xml:space="preserve"> </w:t>
-      </w:r>
-      <w:proofErr w:type="spellStart"/>
-      <w:r>
-        <w:rPr>
-          <w:sz w:val="26"/>
-          <w:szCs w:val="26"/>
-        </w:rPr>
-        <w:t>dimana</w:t>
-      </w:r>
-      <w:proofErr w:type="spellEnd"/>
-      <w:r>
-        <w:rPr>
-          <w:sz w:val="26"/>
-          <w:szCs w:val="26"/>
-        </w:rPr>
-        <w:t xml:space="preserve"> </w:t>
-      </w:r>
-      <w:proofErr w:type="spellStart"/>
-      <w:r>
-        <w:rPr>
-          <w:sz w:val="26"/>
-          <w:szCs w:val="26"/>
-        </w:rPr>
-        <w:t>semua</w:t>
-      </w:r>
-      <w:proofErr w:type="spellEnd"/>
-      <w:r>
-        <w:rPr>
-          <w:sz w:val="26"/>
-          <w:szCs w:val="26"/>
-        </w:rPr>
-        <w:t xml:space="preserve"> </w:t>
-      </w:r>
-      <w:proofErr w:type="spellStart"/>
-      <w:r>
-        <w:rPr>
-          <w:sz w:val="26"/>
-          <w:szCs w:val="26"/>
-        </w:rPr>
-        <w:t>menjadi</w:t>
-      </w:r>
-      <w:proofErr w:type="spellEnd"/>
-      <w:r>
-        <w:rPr>
-          <w:sz w:val="26"/>
-          <w:szCs w:val="26"/>
-        </w:rPr>
-        <w:t xml:space="preserve"> </w:t>
-      </w:r>
-      <w:proofErr w:type="spellStart"/>
-      <w:r>
-        <w:rPr>
-          <w:sz w:val="26"/>
-          <w:szCs w:val="26"/>
-        </w:rPr>
-        <w:t>serba</w:t>
-      </w:r>
-      <w:proofErr w:type="spellEnd"/>
-      <w:r>
-        <w:rPr>
-          <w:sz w:val="26"/>
-          <w:szCs w:val="26"/>
-        </w:rPr>
-        <w:t xml:space="preserve"> modern dan </w:t>
-      </w:r>
-      <w:proofErr w:type="spellStart"/>
-      <w:r>
-        <w:rPr>
-          <w:sz w:val="26"/>
-          <w:szCs w:val="26"/>
-        </w:rPr>
-        <w:t>mudah</w:t>
-      </w:r>
-      <w:proofErr w:type="spellEnd"/>
-      <w:r>
-        <w:rPr>
-          <w:sz w:val="26"/>
-          <w:szCs w:val="26"/>
-        </w:rPr>
-        <w:t xml:space="preserve"> </w:t>
-      </w:r>
-      <w:proofErr w:type="spellStart"/>
-      <w:r>
-        <w:rPr>
-          <w:sz w:val="26"/>
-          <w:szCs w:val="26"/>
-        </w:rPr>
-        <w:t>karena</w:t>
-      </w:r>
-      <w:proofErr w:type="spellEnd"/>
-      <w:r>
-        <w:rPr>
-          <w:sz w:val="26"/>
-          <w:szCs w:val="26"/>
-        </w:rPr>
-        <w:t xml:space="preserve"> </w:t>
-      </w:r>
-      <w:proofErr w:type="spellStart"/>
-      <w:r>
-        <w:rPr>
-          <w:sz w:val="26"/>
-          <w:szCs w:val="26"/>
-        </w:rPr>
-        <w:t>kemajuan</w:t>
-      </w:r>
-      <w:proofErr w:type="spellEnd"/>
-      <w:r>
-        <w:rPr>
-          <w:sz w:val="26"/>
-          <w:szCs w:val="26"/>
-        </w:rPr>
-        <w:t xml:space="preserve"> </w:t>
-      </w:r>
-      <w:proofErr w:type="spellStart"/>
-      <w:r>
-        <w:rPr>
-          <w:sz w:val="26"/>
-          <w:szCs w:val="26"/>
-        </w:rPr>
-        <w:t>teknologi</w:t>
-      </w:r>
-      <w:proofErr w:type="spellEnd"/>
-      <w:r>
-        <w:rPr>
-          <w:sz w:val="26"/>
-          <w:szCs w:val="26"/>
-        </w:rPr>
-        <w:t>.</w:t>
+      <w:r>
+        <w:rPr>
+          <w:sz w:val="26"/>
+          <w:szCs w:val="26"/>
+        </w:rPr>
+        <w:t>Latar belakang kami dalam pemilihan topik ialah dikarenakan sekarang merupakan jaman dimana semua menjadi serba modern dan mudah karena kemajuan teknologi.</w:t>
       </w:r>
     </w:p>
     <w:p>
@@ -1663,27 +1160,7 @@
           <w:sz w:val="26"/>
           <w:szCs w:val="26"/>
         </w:rPr>
-        <w:t xml:space="preserve">2.1 </w:t>
-      </w:r>
-      <w:proofErr w:type="spellStart"/>
-      <w:r>
-        <w:rPr>
-          <w:b/>
-          <w:bCs/>
-          <w:sz w:val="26"/>
-          <w:szCs w:val="26"/>
-        </w:rPr>
-        <w:t>Tabel</w:t>
-      </w:r>
-      <w:proofErr w:type="spellEnd"/>
-      <w:r>
-        <w:rPr>
-          <w:b/>
-          <w:bCs/>
-          <w:sz w:val="26"/>
-          <w:szCs w:val="26"/>
-        </w:rPr>
-        <w:t xml:space="preserve"> Product Backlog</w:t>
+        <w:t>2.1 Tabel Product Backlog</w:t>
       </w:r>
     </w:p>
     <w:tbl>
@@ -1860,7 +1337,6 @@
                 <w:szCs w:val="24"/>
               </w:rPr>
             </w:pPr>
-            <w:proofErr w:type="spellStart"/>
             <w:r>
               <w:rPr>
                 <w:sz w:val="24"/>
@@ -1868,7 +1344,6 @@
               </w:rPr>
               <w:t>Pengguna</w:t>
             </w:r>
-            <w:proofErr w:type="spellEnd"/>
           </w:p>
         </w:tc>
         <w:tc>
@@ -1882,63 +1357,13 @@
                 <w:szCs w:val="24"/>
               </w:rPr>
             </w:pPr>
-            <w:proofErr w:type="spellStart"/>
-            <w:r>
-              <w:rPr>
-                <w:sz w:val="24"/>
-                <w:szCs w:val="24"/>
-              </w:rPr>
-              <w:t>Dapat</w:t>
-            </w:r>
-            <w:proofErr w:type="spellEnd"/>
-            <w:r>
-              <w:rPr>
-                <w:sz w:val="24"/>
-                <w:szCs w:val="24"/>
-              </w:rPr>
-              <w:t xml:space="preserve"> </w:t>
-            </w:r>
-            <w:proofErr w:type="spellStart"/>
-            <w:r>
-              <w:rPr>
-                <w:sz w:val="24"/>
-                <w:szCs w:val="24"/>
-              </w:rPr>
-              <w:t>melakukan</w:t>
-            </w:r>
-            <w:proofErr w:type="spellEnd"/>
-            <w:r>
-              <w:rPr>
-                <w:sz w:val="24"/>
-                <w:szCs w:val="24"/>
-              </w:rPr>
-              <w:t xml:space="preserve"> </w:t>
-            </w:r>
-            <w:proofErr w:type="spellStart"/>
-            <w:r>
-              <w:rPr>
-                <w:sz w:val="24"/>
-                <w:szCs w:val="24"/>
-              </w:rPr>
-              <w:t>pendaftaran</w:t>
-            </w:r>
-            <w:proofErr w:type="spellEnd"/>
-            <w:r>
-              <w:rPr>
-                <w:sz w:val="24"/>
-                <w:szCs w:val="24"/>
-              </w:rPr>
-              <w:t xml:space="preserve"> </w:t>
-            </w:r>
-            <w:proofErr w:type="spellStart"/>
-            <w:r>
-              <w:rPr>
-                <w:sz w:val="24"/>
-                <w:szCs w:val="24"/>
-              </w:rPr>
-              <w:t>akun</w:t>
-            </w:r>
-            <w:proofErr w:type="spellEnd"/>
+            <w:r>
+              <w:rPr>
+                <w:sz w:val="24"/>
+                <w:szCs w:val="24"/>
+              </w:rPr>
+              <w:t>Dapat melakukan pendaftaran akun</w:t>
+            </w:r>
           </w:p>
         </w:tc>
         <w:tc>
@@ -1957,65 +1382,8 @@
                 <w:sz w:val="24"/>
                 <w:szCs w:val="24"/>
               </w:rPr>
-              <w:t xml:space="preserve">Saya </w:t>
-            </w:r>
-            <w:proofErr w:type="spellStart"/>
-            <w:r>
-              <w:rPr>
-                <w:sz w:val="24"/>
-                <w:szCs w:val="24"/>
-              </w:rPr>
-              <w:t>tidak</w:t>
-            </w:r>
-            <w:proofErr w:type="spellEnd"/>
-            <w:r>
-              <w:rPr>
-                <w:sz w:val="24"/>
-                <w:szCs w:val="24"/>
-              </w:rPr>
-              <w:t xml:space="preserve"> </w:t>
-            </w:r>
-            <w:proofErr w:type="spellStart"/>
-            <w:r>
-              <w:rPr>
-                <w:sz w:val="24"/>
-                <w:szCs w:val="24"/>
-              </w:rPr>
-              <w:t>kehilangan</w:t>
-            </w:r>
-            <w:proofErr w:type="spellEnd"/>
-            <w:r>
-              <w:rPr>
-                <w:sz w:val="24"/>
-                <w:szCs w:val="24"/>
-              </w:rPr>
-              <w:t xml:space="preserve"> </w:t>
-            </w:r>
-            <w:proofErr w:type="spellStart"/>
-            <w:r>
-              <w:rPr>
-                <w:sz w:val="24"/>
-                <w:szCs w:val="24"/>
-              </w:rPr>
-              <w:t>akun</w:t>
-            </w:r>
-            <w:proofErr w:type="spellEnd"/>
-            <w:r>
-              <w:rPr>
-                <w:sz w:val="24"/>
-                <w:szCs w:val="24"/>
-              </w:rPr>
-              <w:t xml:space="preserve"> </w:t>
-            </w:r>
-            <w:proofErr w:type="spellStart"/>
-            <w:r>
-              <w:rPr>
-                <w:sz w:val="24"/>
-                <w:szCs w:val="24"/>
-              </w:rPr>
-              <w:t>saya</w:t>
-            </w:r>
-            <w:proofErr w:type="spellEnd"/>
+              <w:t>Saya tidak kehilangan akun saya</w:t>
+            </w:r>
           </w:p>
         </w:tc>
         <w:tc>
@@ -2092,7 +1460,6 @@
                 <w:szCs w:val="24"/>
               </w:rPr>
             </w:pPr>
-            <w:proofErr w:type="spellStart"/>
             <w:r>
               <w:rPr>
                 <w:sz w:val="24"/>
@@ -2100,7 +1467,6 @@
               </w:rPr>
               <w:t>Pengguna</w:t>
             </w:r>
-            <w:proofErr w:type="spellEnd"/>
           </w:p>
         </w:tc>
         <w:tc>
@@ -2114,95 +1480,13 @@
                 <w:szCs w:val="24"/>
               </w:rPr>
             </w:pPr>
-            <w:proofErr w:type="spellStart"/>
-            <w:r>
-              <w:rPr>
-                <w:sz w:val="24"/>
-                <w:szCs w:val="24"/>
-              </w:rPr>
-              <w:t>dapat</w:t>
-            </w:r>
-            <w:proofErr w:type="spellEnd"/>
-            <w:r>
-              <w:rPr>
-                <w:sz w:val="24"/>
-                <w:szCs w:val="24"/>
-              </w:rPr>
-              <w:t xml:space="preserve"> </w:t>
-            </w:r>
-            <w:proofErr w:type="spellStart"/>
-            <w:r>
-              <w:rPr>
-                <w:sz w:val="24"/>
-                <w:szCs w:val="24"/>
-              </w:rPr>
-              <w:t>melihat</w:t>
-            </w:r>
-            <w:proofErr w:type="spellEnd"/>
-            <w:r>
-              <w:rPr>
-                <w:sz w:val="24"/>
-                <w:szCs w:val="24"/>
-              </w:rPr>
-              <w:t xml:space="preserve"> daftar film/movie yang </w:t>
-            </w:r>
-            <w:proofErr w:type="spellStart"/>
-            <w:r>
-              <w:rPr>
-                <w:sz w:val="24"/>
-                <w:szCs w:val="24"/>
-              </w:rPr>
-              <w:t>sedang</w:t>
-            </w:r>
-            <w:proofErr w:type="spellEnd"/>
-            <w:r>
-              <w:rPr>
-                <w:sz w:val="24"/>
-                <w:szCs w:val="24"/>
-              </w:rPr>
-              <w:t xml:space="preserve"> </w:t>
-            </w:r>
-            <w:proofErr w:type="spellStart"/>
-            <w:r>
-              <w:rPr>
-                <w:sz w:val="24"/>
-                <w:szCs w:val="24"/>
-              </w:rPr>
-              <w:t>populer</w:t>
-            </w:r>
-            <w:proofErr w:type="spellEnd"/>
-            <w:r>
-              <w:rPr>
-                <w:sz w:val="24"/>
-                <w:szCs w:val="24"/>
-              </w:rPr>
-              <w:t xml:space="preserve"> </w:t>
-            </w:r>
-            <w:proofErr w:type="spellStart"/>
-            <w:r>
-              <w:rPr>
-                <w:sz w:val="24"/>
-                <w:szCs w:val="24"/>
-              </w:rPr>
-              <w:t>saat</w:t>
-            </w:r>
-            <w:proofErr w:type="spellEnd"/>
-            <w:r>
-              <w:rPr>
-                <w:sz w:val="24"/>
-                <w:szCs w:val="24"/>
-              </w:rPr>
-              <w:t xml:space="preserve"> </w:t>
-            </w:r>
-            <w:proofErr w:type="spellStart"/>
-            <w:r>
-              <w:rPr>
-                <w:sz w:val="24"/>
-                <w:szCs w:val="24"/>
-              </w:rPr>
-              <w:t>ini</w:t>
-            </w:r>
-            <w:proofErr w:type="spellEnd"/>
+            <w:r>
+              <w:rPr>
+                <w:sz w:val="24"/>
+                <w:szCs w:val="24"/>
+              </w:rPr>
+              <w:t>dapat melihat daftar film/movie yang sedang populer saat ini</w:t>
+            </w:r>
           </w:p>
         </w:tc>
         <w:tc>
@@ -2221,87 +1505,7 @@
                 <w:sz w:val="24"/>
                 <w:szCs w:val="24"/>
               </w:rPr>
-              <w:t xml:space="preserve">Saya </w:t>
-            </w:r>
-            <w:proofErr w:type="spellStart"/>
-            <w:r>
-              <w:rPr>
-                <w:sz w:val="24"/>
-                <w:szCs w:val="24"/>
-              </w:rPr>
-              <w:t>dapat</w:t>
-            </w:r>
-            <w:proofErr w:type="spellEnd"/>
-            <w:r>
-              <w:rPr>
-                <w:sz w:val="24"/>
-                <w:szCs w:val="24"/>
-              </w:rPr>
-              <w:t xml:space="preserve"> </w:t>
-            </w:r>
-            <w:proofErr w:type="spellStart"/>
-            <w:r>
-              <w:rPr>
-                <w:sz w:val="24"/>
-                <w:szCs w:val="24"/>
-              </w:rPr>
-              <w:t>lebih</w:t>
-            </w:r>
-            <w:proofErr w:type="spellEnd"/>
-            <w:r>
-              <w:rPr>
-                <w:sz w:val="24"/>
-                <w:szCs w:val="24"/>
-              </w:rPr>
-              <w:t xml:space="preserve"> </w:t>
-            </w:r>
-            <w:proofErr w:type="spellStart"/>
-            <w:r>
-              <w:rPr>
-                <w:sz w:val="24"/>
-                <w:szCs w:val="24"/>
-              </w:rPr>
-              <w:t>mudah</w:t>
-            </w:r>
-            <w:proofErr w:type="spellEnd"/>
-            <w:r>
-              <w:rPr>
-                <w:sz w:val="24"/>
-                <w:szCs w:val="24"/>
-              </w:rPr>
-              <w:t xml:space="preserve"> </w:t>
-            </w:r>
-            <w:proofErr w:type="spellStart"/>
-            <w:r>
-              <w:rPr>
-                <w:sz w:val="24"/>
-                <w:szCs w:val="24"/>
-              </w:rPr>
-              <w:t>dalam</w:t>
-            </w:r>
-            <w:proofErr w:type="spellEnd"/>
-            <w:r>
-              <w:rPr>
-                <w:sz w:val="24"/>
-                <w:szCs w:val="24"/>
-              </w:rPr>
-              <w:t xml:space="preserve"> </w:t>
-            </w:r>
-            <w:proofErr w:type="spellStart"/>
-            <w:r>
-              <w:rPr>
-                <w:sz w:val="24"/>
-                <w:szCs w:val="24"/>
-              </w:rPr>
-              <w:t>memilih</w:t>
-            </w:r>
-            <w:proofErr w:type="spellEnd"/>
-            <w:r>
-              <w:rPr>
-                <w:sz w:val="24"/>
-                <w:szCs w:val="24"/>
-              </w:rPr>
-              <w:t xml:space="preserve"> film/movie</w:t>
+              <w:t>Saya dapat lebih mudah dalam memilih film/movie</w:t>
             </w:r>
           </w:p>
         </w:tc>
@@ -2379,7 +1583,6 @@
                 <w:szCs w:val="24"/>
               </w:rPr>
             </w:pPr>
-            <w:proofErr w:type="spellStart"/>
             <w:r>
               <w:rPr>
                 <w:sz w:val="24"/>
@@ -2387,7 +1590,6 @@
               </w:rPr>
               <w:t>Pengguna</w:t>
             </w:r>
-            <w:proofErr w:type="spellEnd"/>
           </w:p>
         </w:tc>
         <w:tc>
@@ -2401,53 +1603,12 @@
                 <w:szCs w:val="24"/>
               </w:rPr>
             </w:pPr>
-            <w:proofErr w:type="spellStart"/>
-            <w:r>
-              <w:rPr>
-                <w:sz w:val="24"/>
-                <w:szCs w:val="24"/>
-              </w:rPr>
-              <w:t>Dapat</w:t>
-            </w:r>
-            <w:proofErr w:type="spellEnd"/>
-            <w:r>
-              <w:rPr>
-                <w:sz w:val="24"/>
-                <w:szCs w:val="24"/>
-              </w:rPr>
-              <w:t xml:space="preserve"> </w:t>
-            </w:r>
-            <w:proofErr w:type="spellStart"/>
-            <w:r>
-              <w:rPr>
-                <w:sz w:val="24"/>
-                <w:szCs w:val="24"/>
-              </w:rPr>
-              <w:t>melakukan</w:t>
-            </w:r>
-            <w:proofErr w:type="spellEnd"/>
-            <w:r>
-              <w:rPr>
-                <w:sz w:val="24"/>
-                <w:szCs w:val="24"/>
-              </w:rPr>
-              <w:t xml:space="preserve"> </w:t>
-            </w:r>
-            <w:proofErr w:type="spellStart"/>
-            <w:r>
-              <w:rPr>
-                <w:sz w:val="24"/>
-                <w:szCs w:val="24"/>
-              </w:rPr>
-              <w:t>pencarian</w:t>
-            </w:r>
-            <w:proofErr w:type="spellEnd"/>
-            <w:r>
-              <w:rPr>
-                <w:sz w:val="24"/>
-                <w:szCs w:val="24"/>
-              </w:rPr>
-              <w:t xml:space="preserve"> film/movie</w:t>
+            <w:r>
+              <w:rPr>
+                <w:sz w:val="24"/>
+                <w:szCs w:val="24"/>
+              </w:rPr>
+              <w:t>Dapat melakukan pencarian film/movie</w:t>
             </w:r>
           </w:p>
         </w:tc>
@@ -2467,65 +1628,8 @@
                 <w:sz w:val="24"/>
                 <w:szCs w:val="24"/>
               </w:rPr>
-              <w:t xml:space="preserve">Saya </w:t>
-            </w:r>
-            <w:proofErr w:type="spellStart"/>
-            <w:r>
-              <w:rPr>
-                <w:sz w:val="24"/>
-                <w:szCs w:val="24"/>
-              </w:rPr>
-              <w:t>dapat</w:t>
-            </w:r>
-            <w:proofErr w:type="spellEnd"/>
-            <w:r>
-              <w:rPr>
-                <w:sz w:val="24"/>
-                <w:szCs w:val="24"/>
-              </w:rPr>
-              <w:t xml:space="preserve"> </w:t>
-            </w:r>
-            <w:proofErr w:type="spellStart"/>
-            <w:r>
-              <w:rPr>
-                <w:sz w:val="24"/>
-                <w:szCs w:val="24"/>
-              </w:rPr>
-              <w:t>mencari</w:t>
-            </w:r>
-            <w:proofErr w:type="spellEnd"/>
-            <w:r>
-              <w:rPr>
-                <w:sz w:val="24"/>
-                <w:szCs w:val="24"/>
-              </w:rPr>
-              <w:t xml:space="preserve"> film yang </w:t>
-            </w:r>
-            <w:proofErr w:type="spellStart"/>
-            <w:r>
-              <w:rPr>
-                <w:sz w:val="24"/>
-                <w:szCs w:val="24"/>
-              </w:rPr>
-              <w:t>saya</w:t>
-            </w:r>
-            <w:proofErr w:type="spellEnd"/>
-            <w:r>
-              <w:rPr>
-                <w:sz w:val="24"/>
-                <w:szCs w:val="24"/>
-              </w:rPr>
-              <w:t xml:space="preserve"> </w:t>
-            </w:r>
-            <w:proofErr w:type="spellStart"/>
-            <w:r>
-              <w:rPr>
-                <w:sz w:val="24"/>
-                <w:szCs w:val="24"/>
-              </w:rPr>
-              <w:t>sukai</w:t>
-            </w:r>
-            <w:proofErr w:type="spellEnd"/>
+              <w:t>Saya dapat mencari film yang saya sukai</w:t>
+            </w:r>
           </w:p>
         </w:tc>
         <w:tc>
@@ -2602,7 +1706,6 @@
                 <w:szCs w:val="24"/>
               </w:rPr>
             </w:pPr>
-            <w:proofErr w:type="spellStart"/>
             <w:r>
               <w:rPr>
                 <w:sz w:val="24"/>
@@ -2610,7 +1713,6 @@
               </w:rPr>
               <w:t>Pengguna</w:t>
             </w:r>
-            <w:proofErr w:type="spellEnd"/>
           </w:p>
         </w:tc>
         <w:tc>
@@ -2624,53 +1726,12 @@
                 <w:szCs w:val="24"/>
               </w:rPr>
             </w:pPr>
-            <w:proofErr w:type="spellStart"/>
-            <w:r>
-              <w:rPr>
-                <w:sz w:val="24"/>
-                <w:szCs w:val="24"/>
-              </w:rPr>
-              <w:t>Dapat</w:t>
-            </w:r>
-            <w:proofErr w:type="spellEnd"/>
-            <w:r>
-              <w:rPr>
-                <w:sz w:val="24"/>
-                <w:szCs w:val="24"/>
-              </w:rPr>
-              <w:t xml:space="preserve"> </w:t>
-            </w:r>
-            <w:proofErr w:type="spellStart"/>
-            <w:r>
-              <w:rPr>
-                <w:sz w:val="24"/>
-                <w:szCs w:val="24"/>
-              </w:rPr>
-              <w:t>melihat</w:t>
-            </w:r>
-            <w:proofErr w:type="spellEnd"/>
-            <w:r>
-              <w:rPr>
-                <w:sz w:val="24"/>
-                <w:szCs w:val="24"/>
-              </w:rPr>
-              <w:t xml:space="preserve"> dan </w:t>
-            </w:r>
-            <w:proofErr w:type="spellStart"/>
-            <w:r>
-              <w:rPr>
-                <w:sz w:val="24"/>
-                <w:szCs w:val="24"/>
-              </w:rPr>
-              <w:t>memutar</w:t>
-            </w:r>
-            <w:proofErr w:type="spellEnd"/>
-            <w:r>
-              <w:rPr>
-                <w:sz w:val="24"/>
-                <w:szCs w:val="24"/>
-              </w:rPr>
-              <w:t xml:space="preserve"> film/movie</w:t>
+            <w:r>
+              <w:rPr>
+                <w:sz w:val="24"/>
+                <w:szCs w:val="24"/>
+              </w:rPr>
+              <w:t>Dapat melihat dan memutar film/movie</w:t>
             </w:r>
           </w:p>
         </w:tc>
@@ -2690,39 +1751,7 @@
                 <w:sz w:val="24"/>
                 <w:szCs w:val="24"/>
               </w:rPr>
-              <w:t xml:space="preserve">Saya </w:t>
-            </w:r>
-            <w:proofErr w:type="spellStart"/>
-            <w:r>
-              <w:rPr>
-                <w:sz w:val="24"/>
-                <w:szCs w:val="24"/>
-              </w:rPr>
-              <w:t>dapat</w:t>
-            </w:r>
-            <w:proofErr w:type="spellEnd"/>
-            <w:r>
-              <w:rPr>
-                <w:sz w:val="24"/>
-                <w:szCs w:val="24"/>
-              </w:rPr>
-              <w:t xml:space="preserve"> </w:t>
-            </w:r>
-            <w:proofErr w:type="spellStart"/>
-            <w:r>
-              <w:rPr>
-                <w:sz w:val="24"/>
-                <w:szCs w:val="24"/>
-              </w:rPr>
-              <w:t>menonton</w:t>
-            </w:r>
-            <w:proofErr w:type="spellEnd"/>
-            <w:r>
-              <w:rPr>
-                <w:sz w:val="24"/>
-                <w:szCs w:val="24"/>
-              </w:rPr>
-              <w:t xml:space="preserve"> film/movie</w:t>
+              <w:t>Saya dapat menonton film/movie</w:t>
             </w:r>
           </w:p>
         </w:tc>
@@ -2800,7 +1829,6 @@
                 <w:szCs w:val="24"/>
               </w:rPr>
             </w:pPr>
-            <w:proofErr w:type="spellStart"/>
             <w:r>
               <w:rPr>
                 <w:sz w:val="24"/>
@@ -2808,7 +1836,6 @@
               </w:rPr>
               <w:t>Pengguna</w:t>
             </w:r>
-            <w:proofErr w:type="spellEnd"/>
           </w:p>
         </w:tc>
         <w:tc>
@@ -2822,63 +1849,13 @@
                 <w:szCs w:val="24"/>
               </w:rPr>
             </w:pPr>
-            <w:proofErr w:type="spellStart"/>
-            <w:r>
-              <w:rPr>
-                <w:sz w:val="24"/>
-                <w:szCs w:val="24"/>
-              </w:rPr>
-              <w:t>Dapat</w:t>
-            </w:r>
-            <w:proofErr w:type="spellEnd"/>
-            <w:r>
-              <w:rPr>
-                <w:sz w:val="24"/>
-                <w:szCs w:val="24"/>
-              </w:rPr>
-              <w:t xml:space="preserve"> </w:t>
-            </w:r>
-            <w:proofErr w:type="spellStart"/>
-            <w:r>
-              <w:rPr>
-                <w:sz w:val="24"/>
-                <w:szCs w:val="24"/>
-              </w:rPr>
-              <w:t>melakukan</w:t>
-            </w:r>
-            <w:proofErr w:type="spellEnd"/>
-            <w:r>
-              <w:rPr>
-                <w:sz w:val="24"/>
-                <w:szCs w:val="24"/>
-              </w:rPr>
-              <w:t xml:space="preserve"> Login </w:t>
-            </w:r>
-            <w:proofErr w:type="spellStart"/>
-            <w:r>
-              <w:rPr>
-                <w:sz w:val="24"/>
-                <w:szCs w:val="24"/>
-              </w:rPr>
-              <w:t>setelah</w:t>
-            </w:r>
-            <w:proofErr w:type="spellEnd"/>
-            <w:r>
-              <w:rPr>
-                <w:sz w:val="24"/>
-                <w:szCs w:val="24"/>
-              </w:rPr>
-              <w:t xml:space="preserve"> daftar </w:t>
-            </w:r>
-            <w:proofErr w:type="spellStart"/>
-            <w:r>
-              <w:rPr>
-                <w:sz w:val="24"/>
-                <w:szCs w:val="24"/>
-              </w:rPr>
-              <w:t>akun</w:t>
-            </w:r>
-            <w:proofErr w:type="spellEnd"/>
+            <w:r>
+              <w:rPr>
+                <w:sz w:val="24"/>
+                <w:szCs w:val="24"/>
+              </w:rPr>
+              <w:t>Dapat melakukan Login setelah daftar akun</w:t>
+            </w:r>
           </w:p>
         </w:tc>
         <w:tc>
@@ -2897,97 +1874,8 @@
                 <w:sz w:val="24"/>
                 <w:szCs w:val="24"/>
               </w:rPr>
-              <w:t xml:space="preserve">Saya </w:t>
-            </w:r>
-            <w:proofErr w:type="spellStart"/>
-            <w:r>
-              <w:rPr>
-                <w:sz w:val="24"/>
-                <w:szCs w:val="24"/>
-              </w:rPr>
-              <w:t>dapat</w:t>
-            </w:r>
-            <w:proofErr w:type="spellEnd"/>
-            <w:r>
-              <w:rPr>
-                <w:sz w:val="24"/>
-                <w:szCs w:val="24"/>
-              </w:rPr>
-              <w:t xml:space="preserve"> </w:t>
-            </w:r>
-            <w:proofErr w:type="spellStart"/>
-            <w:r>
-              <w:rPr>
-                <w:sz w:val="24"/>
-                <w:szCs w:val="24"/>
-              </w:rPr>
-              <w:t>lebih</w:t>
-            </w:r>
-            <w:proofErr w:type="spellEnd"/>
-            <w:r>
-              <w:rPr>
-                <w:sz w:val="24"/>
-                <w:szCs w:val="24"/>
-              </w:rPr>
-              <w:t xml:space="preserve"> </w:t>
-            </w:r>
-            <w:proofErr w:type="spellStart"/>
-            <w:r>
-              <w:rPr>
-                <w:sz w:val="24"/>
-                <w:szCs w:val="24"/>
-              </w:rPr>
-              <w:t>mudah</w:t>
-            </w:r>
-            <w:proofErr w:type="spellEnd"/>
-            <w:r>
-              <w:rPr>
-                <w:sz w:val="24"/>
-                <w:szCs w:val="24"/>
-              </w:rPr>
-              <w:t xml:space="preserve"> </w:t>
-            </w:r>
-            <w:proofErr w:type="spellStart"/>
-            <w:r>
-              <w:rPr>
-                <w:sz w:val="24"/>
-                <w:szCs w:val="24"/>
-              </w:rPr>
-              <w:t>masuk</w:t>
-            </w:r>
-            <w:proofErr w:type="spellEnd"/>
-            <w:r>
-              <w:rPr>
-                <w:sz w:val="24"/>
-                <w:szCs w:val="24"/>
-              </w:rPr>
-              <w:t xml:space="preserve"> </w:t>
-            </w:r>
-            <w:proofErr w:type="spellStart"/>
-            <w:r>
-              <w:rPr>
-                <w:sz w:val="24"/>
-                <w:szCs w:val="24"/>
-              </w:rPr>
-              <w:t>ke</w:t>
-            </w:r>
-            <w:proofErr w:type="spellEnd"/>
-            <w:r>
-              <w:rPr>
-                <w:sz w:val="24"/>
-                <w:szCs w:val="24"/>
-              </w:rPr>
-              <w:t xml:space="preserve"> </w:t>
-            </w:r>
-            <w:proofErr w:type="spellStart"/>
-            <w:r>
-              <w:rPr>
-                <w:sz w:val="24"/>
-                <w:szCs w:val="24"/>
-              </w:rPr>
-              <w:t>aplikasi</w:t>
-            </w:r>
-            <w:proofErr w:type="spellEnd"/>
+              <w:t>Saya dapat lebih mudah masuk ke aplikasi</w:t>
+            </w:r>
           </w:p>
         </w:tc>
         <w:tc>
@@ -3064,7 +1952,6 @@
                 <w:szCs w:val="24"/>
               </w:rPr>
             </w:pPr>
-            <w:proofErr w:type="spellStart"/>
             <w:r>
               <w:rPr>
                 <w:sz w:val="24"/>
@@ -3072,7 +1959,6 @@
               </w:rPr>
               <w:t>Pengguna</w:t>
             </w:r>
-            <w:proofErr w:type="spellEnd"/>
           </w:p>
         </w:tc>
         <w:tc>
@@ -3086,37 +1972,12 @@
                 <w:szCs w:val="24"/>
               </w:rPr>
             </w:pPr>
-            <w:proofErr w:type="spellStart"/>
-            <w:r>
-              <w:rPr>
-                <w:sz w:val="24"/>
-                <w:szCs w:val="24"/>
-              </w:rPr>
-              <w:t>Dapat</w:t>
-            </w:r>
-            <w:proofErr w:type="spellEnd"/>
-            <w:r>
-              <w:rPr>
-                <w:sz w:val="24"/>
-                <w:szCs w:val="24"/>
-              </w:rPr>
-              <w:t xml:space="preserve"> </w:t>
-            </w:r>
-            <w:proofErr w:type="spellStart"/>
-            <w:r>
-              <w:rPr>
-                <w:sz w:val="24"/>
-                <w:szCs w:val="24"/>
-              </w:rPr>
-              <w:t>melakukan</w:t>
-            </w:r>
-            <w:proofErr w:type="spellEnd"/>
-            <w:r>
-              <w:rPr>
-                <w:sz w:val="24"/>
-                <w:szCs w:val="24"/>
-              </w:rPr>
-              <w:t xml:space="preserve"> pause pada film/video</w:t>
+            <w:r>
+              <w:rPr>
+                <w:sz w:val="24"/>
+                <w:szCs w:val="24"/>
+              </w:rPr>
+              <w:t>Dapat melakukan pause pada film/video</w:t>
             </w:r>
           </w:p>
         </w:tc>
@@ -3136,65 +1997,8 @@
                 <w:sz w:val="24"/>
                 <w:szCs w:val="24"/>
               </w:rPr>
-              <w:t xml:space="preserve">Saya </w:t>
-            </w:r>
-            <w:proofErr w:type="spellStart"/>
-            <w:r>
-              <w:rPr>
-                <w:sz w:val="24"/>
-                <w:szCs w:val="24"/>
-              </w:rPr>
-              <w:t>dapat</w:t>
-            </w:r>
-            <w:proofErr w:type="spellEnd"/>
-            <w:r>
-              <w:rPr>
-                <w:sz w:val="24"/>
-                <w:szCs w:val="24"/>
-              </w:rPr>
-              <w:t xml:space="preserve"> </w:t>
-            </w:r>
-            <w:proofErr w:type="spellStart"/>
-            <w:r>
-              <w:rPr>
-                <w:sz w:val="24"/>
-                <w:szCs w:val="24"/>
-              </w:rPr>
-              <w:t>menghentikan</w:t>
-            </w:r>
-            <w:proofErr w:type="spellEnd"/>
-            <w:r>
-              <w:rPr>
-                <w:sz w:val="24"/>
-                <w:szCs w:val="24"/>
-              </w:rPr>
-              <w:t xml:space="preserve"> film/movie </w:t>
-            </w:r>
-            <w:proofErr w:type="spellStart"/>
-            <w:r>
-              <w:rPr>
-                <w:sz w:val="24"/>
-                <w:szCs w:val="24"/>
-              </w:rPr>
-              <w:t>dengan</w:t>
-            </w:r>
-            <w:proofErr w:type="spellEnd"/>
-            <w:r>
-              <w:rPr>
-                <w:sz w:val="24"/>
-                <w:szCs w:val="24"/>
-              </w:rPr>
-              <w:t xml:space="preserve"> </w:t>
-            </w:r>
-            <w:proofErr w:type="spellStart"/>
-            <w:r>
-              <w:rPr>
-                <w:sz w:val="24"/>
-                <w:szCs w:val="24"/>
-              </w:rPr>
-              <w:t>mudah</w:t>
-            </w:r>
-            <w:proofErr w:type="spellEnd"/>
+              <w:t>Saya dapat menghentikan film/movie dengan mudah</w:t>
+            </w:r>
           </w:p>
         </w:tc>
         <w:tc>
@@ -3271,7 +2075,6 @@
                 <w:szCs w:val="24"/>
               </w:rPr>
             </w:pPr>
-            <w:proofErr w:type="spellStart"/>
             <w:r>
               <w:rPr>
                 <w:sz w:val="24"/>
@@ -3279,7 +2082,6 @@
               </w:rPr>
               <w:t>Pengguna</w:t>
             </w:r>
-            <w:proofErr w:type="spellEnd"/>
           </w:p>
         </w:tc>
         <w:tc>
@@ -3293,37 +2095,12 @@
                 <w:szCs w:val="24"/>
               </w:rPr>
             </w:pPr>
-            <w:proofErr w:type="spellStart"/>
-            <w:r>
-              <w:rPr>
-                <w:sz w:val="24"/>
-                <w:szCs w:val="24"/>
-              </w:rPr>
-              <w:t>Dapat</w:t>
-            </w:r>
-            <w:proofErr w:type="spellEnd"/>
-            <w:r>
-              <w:rPr>
-                <w:sz w:val="24"/>
-                <w:szCs w:val="24"/>
-              </w:rPr>
-              <w:t xml:space="preserve"> </w:t>
-            </w:r>
-            <w:proofErr w:type="spellStart"/>
-            <w:r>
-              <w:rPr>
-                <w:sz w:val="24"/>
-                <w:szCs w:val="24"/>
-              </w:rPr>
-              <w:t>melihat</w:t>
-            </w:r>
-            <w:proofErr w:type="spellEnd"/>
-            <w:r>
-              <w:rPr>
-                <w:sz w:val="24"/>
-                <w:szCs w:val="24"/>
-              </w:rPr>
-              <w:t xml:space="preserve"> Detail Movie</w:t>
+            <w:r>
+              <w:rPr>
+                <w:sz w:val="24"/>
+                <w:szCs w:val="24"/>
+              </w:rPr>
+              <w:t>Dapat melihat Detail Movie</w:t>
             </w:r>
           </w:p>
         </w:tc>
@@ -3343,87 +2120,7 @@
                 <w:sz w:val="24"/>
                 <w:szCs w:val="24"/>
               </w:rPr>
-              <w:t xml:space="preserve">Saya </w:t>
-            </w:r>
-            <w:proofErr w:type="spellStart"/>
-            <w:r>
-              <w:rPr>
-                <w:sz w:val="24"/>
-                <w:szCs w:val="24"/>
-              </w:rPr>
-              <w:t>bisa</w:t>
-            </w:r>
-            <w:proofErr w:type="spellEnd"/>
-            <w:r>
-              <w:rPr>
-                <w:sz w:val="24"/>
-                <w:szCs w:val="24"/>
-              </w:rPr>
-              <w:t xml:space="preserve"> </w:t>
-            </w:r>
-            <w:proofErr w:type="spellStart"/>
-            <w:r>
-              <w:rPr>
-                <w:sz w:val="24"/>
-                <w:szCs w:val="24"/>
-              </w:rPr>
-              <w:t>memilih</w:t>
-            </w:r>
-            <w:proofErr w:type="spellEnd"/>
-            <w:r>
-              <w:rPr>
-                <w:sz w:val="24"/>
-                <w:szCs w:val="24"/>
-              </w:rPr>
-              <w:t xml:space="preserve"> dan </w:t>
-            </w:r>
-            <w:proofErr w:type="spellStart"/>
-            <w:r>
-              <w:rPr>
-                <w:sz w:val="24"/>
-                <w:szCs w:val="24"/>
-              </w:rPr>
-              <w:t>melihat</w:t>
-            </w:r>
-            <w:proofErr w:type="spellEnd"/>
-            <w:r>
-              <w:rPr>
-                <w:sz w:val="24"/>
-                <w:szCs w:val="24"/>
-              </w:rPr>
-              <w:t xml:space="preserve"> </w:t>
-            </w:r>
-            <w:proofErr w:type="spellStart"/>
-            <w:r>
-              <w:rPr>
-                <w:sz w:val="24"/>
-                <w:szCs w:val="24"/>
-              </w:rPr>
-              <w:t>informasi</w:t>
-            </w:r>
-            <w:proofErr w:type="spellEnd"/>
-            <w:r>
-              <w:rPr>
-                <w:sz w:val="24"/>
-                <w:szCs w:val="24"/>
-              </w:rPr>
-              <w:t xml:space="preserve"> </w:t>
-            </w:r>
-            <w:proofErr w:type="spellStart"/>
-            <w:r>
-              <w:rPr>
-                <w:sz w:val="24"/>
-                <w:szCs w:val="24"/>
-              </w:rPr>
-              <w:t>mengenai</w:t>
-            </w:r>
-            <w:proofErr w:type="spellEnd"/>
-            <w:r>
-              <w:rPr>
-                <w:sz w:val="24"/>
-                <w:szCs w:val="24"/>
-              </w:rPr>
-              <w:t xml:space="preserve"> film/movie</w:t>
+              <w:t>Saya bisa memilih dan melihat informasi mengenai film/movie</w:t>
             </w:r>
           </w:p>
         </w:tc>
@@ -3501,7 +2198,6 @@
                 <w:szCs w:val="24"/>
               </w:rPr>
             </w:pPr>
-            <w:proofErr w:type="spellStart"/>
             <w:r>
               <w:rPr>
                 <w:sz w:val="24"/>
@@ -3509,7 +2205,6 @@
               </w:rPr>
               <w:t>Pengguna</w:t>
             </w:r>
-            <w:proofErr w:type="spellEnd"/>
           </w:p>
         </w:tc>
         <w:tc>
@@ -3523,79 +2218,13 @@
                 <w:szCs w:val="24"/>
               </w:rPr>
             </w:pPr>
-            <w:proofErr w:type="spellStart"/>
-            <w:r>
-              <w:rPr>
-                <w:sz w:val="24"/>
-                <w:szCs w:val="24"/>
-              </w:rPr>
-              <w:t>Dapat</w:t>
-            </w:r>
-            <w:proofErr w:type="spellEnd"/>
-            <w:r>
-              <w:rPr>
-                <w:sz w:val="24"/>
-                <w:szCs w:val="24"/>
-              </w:rPr>
-              <w:t xml:space="preserve"> </w:t>
-            </w:r>
-            <w:proofErr w:type="spellStart"/>
-            <w:r>
-              <w:rPr>
-                <w:sz w:val="24"/>
-                <w:szCs w:val="24"/>
-              </w:rPr>
-              <w:t>melihat</w:t>
-            </w:r>
-            <w:proofErr w:type="spellEnd"/>
-            <w:r>
-              <w:rPr>
-                <w:sz w:val="24"/>
-                <w:szCs w:val="24"/>
-              </w:rPr>
-              <w:t xml:space="preserve"> list </w:t>
-            </w:r>
-            <w:proofErr w:type="spellStart"/>
-            <w:r>
-              <w:rPr>
-                <w:sz w:val="24"/>
-                <w:szCs w:val="24"/>
-              </w:rPr>
-              <w:t>pemain-pemain</w:t>
-            </w:r>
-            <w:proofErr w:type="spellEnd"/>
-            <w:r>
-              <w:rPr>
-                <w:sz w:val="24"/>
-                <w:szCs w:val="24"/>
-              </w:rPr>
-              <w:t xml:space="preserve"> pada film/movie yang </w:t>
-            </w:r>
-            <w:proofErr w:type="spellStart"/>
-            <w:r>
-              <w:rPr>
-                <w:sz w:val="24"/>
-                <w:szCs w:val="24"/>
-              </w:rPr>
-              <w:t>sedang</w:t>
-            </w:r>
-            <w:proofErr w:type="spellEnd"/>
-            <w:r>
-              <w:rPr>
-                <w:sz w:val="24"/>
-                <w:szCs w:val="24"/>
-              </w:rPr>
-              <w:t xml:space="preserve"> </w:t>
-            </w:r>
-            <w:proofErr w:type="spellStart"/>
-            <w:r>
-              <w:rPr>
-                <w:sz w:val="24"/>
-                <w:szCs w:val="24"/>
-              </w:rPr>
-              <w:t>diputar</w:t>
-            </w:r>
-            <w:proofErr w:type="spellEnd"/>
+            <w:r>
+              <w:rPr>
+                <w:sz w:val="24"/>
+                <w:szCs w:val="24"/>
+              </w:rPr>
+              <w:t>Dapat melihat list pemain-pemain pada film/movie yang sedang diputar</w:t>
+            </w:r>
           </w:p>
         </w:tc>
         <w:tc>
@@ -3614,81 +2243,8 @@
                 <w:sz w:val="24"/>
                 <w:szCs w:val="24"/>
               </w:rPr>
-              <w:t xml:space="preserve">Saya </w:t>
-            </w:r>
-            <w:proofErr w:type="spellStart"/>
-            <w:r>
-              <w:rPr>
-                <w:sz w:val="24"/>
-                <w:szCs w:val="24"/>
-              </w:rPr>
-              <w:t>dapat</w:t>
-            </w:r>
-            <w:proofErr w:type="spellEnd"/>
-            <w:r>
-              <w:rPr>
-                <w:sz w:val="24"/>
-                <w:szCs w:val="24"/>
-              </w:rPr>
-              <w:t xml:space="preserve"> </w:t>
-            </w:r>
-            <w:proofErr w:type="spellStart"/>
-            <w:r>
-              <w:rPr>
-                <w:sz w:val="24"/>
-                <w:szCs w:val="24"/>
-              </w:rPr>
-              <w:t>mendapatkan</w:t>
-            </w:r>
-            <w:proofErr w:type="spellEnd"/>
-            <w:r>
-              <w:rPr>
-                <w:sz w:val="24"/>
-                <w:szCs w:val="24"/>
-              </w:rPr>
-              <w:t xml:space="preserve"> </w:t>
-            </w:r>
-            <w:proofErr w:type="spellStart"/>
-            <w:r>
-              <w:rPr>
-                <w:sz w:val="24"/>
-                <w:szCs w:val="24"/>
-              </w:rPr>
-              <w:t>informasi</w:t>
-            </w:r>
-            <w:proofErr w:type="spellEnd"/>
-            <w:r>
-              <w:rPr>
-                <w:sz w:val="24"/>
-                <w:szCs w:val="24"/>
-              </w:rPr>
-              <w:t xml:space="preserve"> </w:t>
-            </w:r>
-            <w:proofErr w:type="spellStart"/>
-            <w:r>
-              <w:rPr>
-                <w:sz w:val="24"/>
-                <w:szCs w:val="24"/>
-              </w:rPr>
-              <w:t>seputar</w:t>
-            </w:r>
-            <w:proofErr w:type="spellEnd"/>
-            <w:r>
-              <w:rPr>
-                <w:sz w:val="24"/>
-                <w:szCs w:val="24"/>
-              </w:rPr>
-              <w:t xml:space="preserve"> </w:t>
-            </w:r>
-            <w:proofErr w:type="spellStart"/>
-            <w:r>
-              <w:rPr>
-                <w:sz w:val="24"/>
-                <w:szCs w:val="24"/>
-              </w:rPr>
-              <w:t>pemeran</w:t>
-            </w:r>
-            <w:proofErr w:type="spellEnd"/>
+              <w:t>Saya dapat mendapatkan informasi seputar pemeran</w:t>
+            </w:r>
             <w:r>
               <w:rPr>
                 <w:sz w:val="24"/>
@@ -3736,6 +2292,1315 @@
                 <w:szCs w:val="26"/>
               </w:rPr>
               <w:t>2</w:t>
+            </w:r>
+          </w:p>
+        </w:tc>
+      </w:tr>
+    </w:tbl>
+    <w:p/>
+    <w:p>
+      <w:pPr>
+        <w:rPr>
+          <w:b/>
+          <w:bCs/>
+          <w:sz w:val="26"/>
+          <w:szCs w:val="26"/>
+        </w:rPr>
+      </w:pPr>
+      <w:r>
+        <w:rPr>
+          <w:b/>
+          <w:bCs/>
+          <w:sz w:val="26"/>
+          <w:szCs w:val="26"/>
+        </w:rPr>
+        <w:t>2.2 Tabel Sprint Backlog</w:t>
+      </w:r>
+    </w:p>
+    <w:tbl>
+      <w:tblPr>
+        <w:tblStyle w:val="TableGrid"/>
+        <w:tblW w:w="0" w:type="auto"/>
+        <w:tblLook w:val="04A0" w:firstRow="1" w:lastRow="0" w:firstColumn="1" w:lastColumn="0" w:noHBand="0" w:noVBand="1"/>
+      </w:tblPr>
+      <w:tblGrid>
+        <w:gridCol w:w="704"/>
+        <w:gridCol w:w="8312"/>
+      </w:tblGrid>
+      <w:tr>
+        <w:tc>
+          <w:tcPr>
+            <w:tcW w:w="9016" w:type="dxa"/>
+            <w:gridSpan w:val="2"/>
+            <w:tcBorders>
+              <w:top w:val="single" w:sz="4" w:space="0" w:color="auto"/>
+              <w:left w:val="single" w:sz="4" w:space="0" w:color="auto"/>
+              <w:bottom w:val="single" w:sz="4" w:space="0" w:color="auto"/>
+              <w:right w:val="single" w:sz="4" w:space="0" w:color="auto"/>
+            </w:tcBorders>
+            <w:shd w:val="clear" w:color="auto" w:fill="FFFF00"/>
+            <w:hideMark/>
+          </w:tcPr>
+          <w:p>
+            <w:pPr>
+              <w:spacing w:after="0" w:line="240" w:lineRule="auto"/>
+              <w:rPr>
+                <w:sz w:val="26"/>
+                <w:szCs w:val="26"/>
+              </w:rPr>
+            </w:pPr>
+            <w:r>
+              <w:rPr>
+                <w:sz w:val="26"/>
+                <w:szCs w:val="26"/>
+              </w:rPr>
+              <w:t>Sprint Planning</w:t>
+            </w:r>
+          </w:p>
+        </w:tc>
+      </w:tr>
+      <w:tr>
+        <w:tc>
+          <w:tcPr>
+            <w:tcW w:w="9016" w:type="dxa"/>
+            <w:gridSpan w:val="2"/>
+            <w:tcBorders>
+              <w:top w:val="single" w:sz="4" w:space="0" w:color="auto"/>
+              <w:left w:val="single" w:sz="4" w:space="0" w:color="auto"/>
+              <w:bottom w:val="single" w:sz="4" w:space="0" w:color="auto"/>
+              <w:right w:val="single" w:sz="4" w:space="0" w:color="auto"/>
+            </w:tcBorders>
+            <w:shd w:val="clear" w:color="auto" w:fill="00B0F0"/>
+            <w:hideMark/>
+          </w:tcPr>
+          <w:p>
+            <w:pPr>
+              <w:rPr>
+                <w:sz w:val="26"/>
+                <w:szCs w:val="26"/>
+              </w:rPr>
+            </w:pPr>
+            <w:r>
+              <w:rPr>
+                <w:sz w:val="26"/>
+                <w:szCs w:val="26"/>
+              </w:rPr>
+              <w:t>Sprint 1</w:t>
+            </w:r>
+          </w:p>
+        </w:tc>
+      </w:tr>
+      <w:tr>
+        <w:tc>
+          <w:tcPr>
+            <w:tcW w:w="704" w:type="dxa"/>
+            <w:tcBorders>
+              <w:top w:val="single" w:sz="4" w:space="0" w:color="auto"/>
+              <w:left w:val="single" w:sz="4" w:space="0" w:color="auto"/>
+              <w:bottom w:val="single" w:sz="4" w:space="0" w:color="auto"/>
+              <w:right w:val="single" w:sz="4" w:space="0" w:color="auto"/>
+            </w:tcBorders>
+            <w:hideMark/>
+          </w:tcPr>
+          <w:p>
+            <w:pPr>
+              <w:rPr>
+                <w:sz w:val="26"/>
+                <w:szCs w:val="26"/>
+              </w:rPr>
+            </w:pPr>
+            <w:r>
+              <w:rPr>
+                <w:sz w:val="26"/>
+                <w:szCs w:val="26"/>
+              </w:rPr>
+              <w:t>No</w:t>
+            </w:r>
+          </w:p>
+        </w:tc>
+        <w:tc>
+          <w:tcPr>
+            <w:tcW w:w="8312" w:type="dxa"/>
+            <w:tcBorders>
+              <w:top w:val="single" w:sz="4" w:space="0" w:color="auto"/>
+              <w:left w:val="single" w:sz="4" w:space="0" w:color="auto"/>
+              <w:bottom w:val="single" w:sz="4" w:space="0" w:color="auto"/>
+              <w:right w:val="single" w:sz="4" w:space="0" w:color="auto"/>
+            </w:tcBorders>
+            <w:hideMark/>
+          </w:tcPr>
+          <w:p>
+            <w:pPr>
+              <w:rPr>
+                <w:sz w:val="26"/>
+                <w:szCs w:val="26"/>
+              </w:rPr>
+            </w:pPr>
+            <w:r>
+              <w:rPr>
+                <w:sz w:val="26"/>
+                <w:szCs w:val="26"/>
+              </w:rPr>
+              <w:t>Sprint Goal</w:t>
+            </w:r>
+          </w:p>
+        </w:tc>
+      </w:tr>
+      <w:tr>
+        <w:tc>
+          <w:tcPr>
+            <w:tcW w:w="704" w:type="dxa"/>
+            <w:tcBorders>
+              <w:top w:val="single" w:sz="4" w:space="0" w:color="auto"/>
+              <w:left w:val="single" w:sz="4" w:space="0" w:color="auto"/>
+              <w:bottom w:val="single" w:sz="4" w:space="0" w:color="auto"/>
+              <w:right w:val="single" w:sz="4" w:space="0" w:color="auto"/>
+            </w:tcBorders>
+            <w:hideMark/>
+          </w:tcPr>
+          <w:p>
+            <w:pPr>
+              <w:rPr>
+                <w:sz w:val="26"/>
+                <w:szCs w:val="26"/>
+              </w:rPr>
+            </w:pPr>
+            <w:r>
+              <w:rPr>
+                <w:sz w:val="26"/>
+                <w:szCs w:val="26"/>
+              </w:rPr>
+              <w:t>1</w:t>
+            </w:r>
+          </w:p>
+        </w:tc>
+        <w:tc>
+          <w:tcPr>
+            <w:tcW w:w="8312" w:type="dxa"/>
+            <w:tcBorders>
+              <w:top w:val="single" w:sz="4" w:space="0" w:color="auto"/>
+              <w:left w:val="single" w:sz="4" w:space="0" w:color="auto"/>
+              <w:bottom w:val="single" w:sz="4" w:space="0" w:color="auto"/>
+              <w:right w:val="single" w:sz="4" w:space="0" w:color="auto"/>
+            </w:tcBorders>
+            <w:hideMark/>
+          </w:tcPr>
+          <w:p>
+            <w:pPr>
+              <w:rPr>
+                <w:sz w:val="24"/>
+                <w:szCs w:val="24"/>
+              </w:rPr>
+            </w:pPr>
+            <w:r>
+              <w:rPr>
+                <w:sz w:val="24"/>
+                <w:szCs w:val="24"/>
+              </w:rPr>
+              <w:t>Pengguna dapat melakukan pendaftaran akun</w:t>
+            </w:r>
+          </w:p>
+        </w:tc>
+      </w:tr>
+      <w:tr>
+        <w:tc>
+          <w:tcPr>
+            <w:tcW w:w="704" w:type="dxa"/>
+            <w:tcBorders>
+              <w:top w:val="single" w:sz="4" w:space="0" w:color="auto"/>
+              <w:left w:val="single" w:sz="4" w:space="0" w:color="auto"/>
+              <w:bottom w:val="single" w:sz="4" w:space="0" w:color="auto"/>
+              <w:right w:val="single" w:sz="4" w:space="0" w:color="auto"/>
+            </w:tcBorders>
+            <w:hideMark/>
+          </w:tcPr>
+          <w:p>
+            <w:pPr>
+              <w:rPr>
+                <w:sz w:val="26"/>
+                <w:szCs w:val="26"/>
+              </w:rPr>
+            </w:pPr>
+            <w:r>
+              <w:rPr>
+                <w:sz w:val="26"/>
+                <w:szCs w:val="26"/>
+              </w:rPr>
+              <w:t>2</w:t>
+            </w:r>
+          </w:p>
+        </w:tc>
+        <w:tc>
+          <w:tcPr>
+            <w:tcW w:w="8312" w:type="dxa"/>
+            <w:tcBorders>
+              <w:top w:val="single" w:sz="4" w:space="0" w:color="auto"/>
+              <w:left w:val="single" w:sz="4" w:space="0" w:color="auto"/>
+              <w:bottom w:val="single" w:sz="4" w:space="0" w:color="auto"/>
+              <w:right w:val="single" w:sz="4" w:space="0" w:color="auto"/>
+            </w:tcBorders>
+            <w:hideMark/>
+          </w:tcPr>
+          <w:p>
+            <w:pPr>
+              <w:rPr>
+                <w:sz w:val="24"/>
+                <w:szCs w:val="24"/>
+              </w:rPr>
+            </w:pPr>
+            <w:r>
+              <w:rPr>
+                <w:sz w:val="24"/>
+                <w:szCs w:val="24"/>
+              </w:rPr>
+              <w:t>Pengguna dapat melakukan pencarian film/movie</w:t>
+            </w:r>
+          </w:p>
+        </w:tc>
+      </w:tr>
+      <w:tr>
+        <w:tc>
+          <w:tcPr>
+            <w:tcW w:w="704" w:type="dxa"/>
+            <w:tcBorders>
+              <w:top w:val="single" w:sz="4" w:space="0" w:color="auto"/>
+              <w:left w:val="single" w:sz="4" w:space="0" w:color="auto"/>
+              <w:bottom w:val="single" w:sz="4" w:space="0" w:color="auto"/>
+              <w:right w:val="single" w:sz="4" w:space="0" w:color="auto"/>
+            </w:tcBorders>
+            <w:hideMark/>
+          </w:tcPr>
+          <w:p>
+            <w:pPr>
+              <w:rPr>
+                <w:sz w:val="26"/>
+                <w:szCs w:val="26"/>
+              </w:rPr>
+            </w:pPr>
+            <w:r>
+              <w:rPr>
+                <w:sz w:val="26"/>
+                <w:szCs w:val="26"/>
+              </w:rPr>
+              <w:t>3</w:t>
+            </w:r>
+          </w:p>
+        </w:tc>
+        <w:tc>
+          <w:tcPr>
+            <w:tcW w:w="8312" w:type="dxa"/>
+            <w:tcBorders>
+              <w:top w:val="single" w:sz="4" w:space="0" w:color="auto"/>
+              <w:left w:val="single" w:sz="4" w:space="0" w:color="auto"/>
+              <w:bottom w:val="single" w:sz="4" w:space="0" w:color="auto"/>
+              <w:right w:val="single" w:sz="4" w:space="0" w:color="auto"/>
+            </w:tcBorders>
+            <w:hideMark/>
+          </w:tcPr>
+          <w:p>
+            <w:pPr>
+              <w:rPr>
+                <w:sz w:val="24"/>
+                <w:szCs w:val="24"/>
+              </w:rPr>
+            </w:pPr>
+            <w:r>
+              <w:rPr>
+                <w:sz w:val="24"/>
+                <w:szCs w:val="24"/>
+              </w:rPr>
+              <w:t>Pengguna dapat Login setelah membuat akun</w:t>
+            </w:r>
+          </w:p>
+        </w:tc>
+      </w:tr>
+      <w:tr>
+        <w:tc>
+          <w:tcPr>
+            <w:tcW w:w="704" w:type="dxa"/>
+            <w:tcBorders>
+              <w:top w:val="single" w:sz="4" w:space="0" w:color="auto"/>
+              <w:left w:val="single" w:sz="4" w:space="0" w:color="auto"/>
+              <w:bottom w:val="single" w:sz="4" w:space="0" w:color="auto"/>
+              <w:right w:val="single" w:sz="4" w:space="0" w:color="auto"/>
+            </w:tcBorders>
+            <w:hideMark/>
+          </w:tcPr>
+          <w:p>
+            <w:pPr>
+              <w:rPr>
+                <w:sz w:val="26"/>
+                <w:szCs w:val="26"/>
+              </w:rPr>
+            </w:pPr>
+            <w:r>
+              <w:rPr>
+                <w:sz w:val="26"/>
+                <w:szCs w:val="26"/>
+              </w:rPr>
+              <w:t>4</w:t>
+            </w:r>
+          </w:p>
+        </w:tc>
+        <w:tc>
+          <w:tcPr>
+            <w:tcW w:w="8312" w:type="dxa"/>
+            <w:tcBorders>
+              <w:top w:val="single" w:sz="4" w:space="0" w:color="auto"/>
+              <w:left w:val="single" w:sz="4" w:space="0" w:color="auto"/>
+              <w:bottom w:val="single" w:sz="4" w:space="0" w:color="auto"/>
+              <w:right w:val="single" w:sz="4" w:space="0" w:color="auto"/>
+            </w:tcBorders>
+            <w:hideMark/>
+          </w:tcPr>
+          <w:p>
+            <w:pPr>
+              <w:rPr>
+                <w:sz w:val="24"/>
+                <w:szCs w:val="24"/>
+              </w:rPr>
+            </w:pPr>
+            <w:r>
+              <w:rPr>
+                <w:sz w:val="24"/>
+                <w:szCs w:val="24"/>
+              </w:rPr>
+              <w:t>Pengguna dapat melihat Detail Movie sebelum memutarnya</w:t>
+            </w:r>
+          </w:p>
+        </w:tc>
+      </w:tr>
+      <w:tr>
+        <w:tc>
+          <w:tcPr>
+            <w:tcW w:w="9016" w:type="dxa"/>
+            <w:gridSpan w:val="2"/>
+            <w:tcBorders>
+              <w:top w:val="single" w:sz="4" w:space="0" w:color="auto"/>
+              <w:left w:val="single" w:sz="4" w:space="0" w:color="auto"/>
+              <w:bottom w:val="single" w:sz="4" w:space="0" w:color="auto"/>
+              <w:right w:val="single" w:sz="4" w:space="0" w:color="auto"/>
+            </w:tcBorders>
+            <w:shd w:val="clear" w:color="auto" w:fill="002060"/>
+            <w:hideMark/>
+          </w:tcPr>
+          <w:p>
+            <w:pPr>
+              <w:rPr>
+                <w:sz w:val="26"/>
+                <w:szCs w:val="26"/>
+              </w:rPr>
+            </w:pPr>
+            <w:r>
+              <w:rPr>
+                <w:sz w:val="26"/>
+                <w:szCs w:val="26"/>
+              </w:rPr>
+              <w:t>Sprint Backlog</w:t>
+            </w:r>
+          </w:p>
+        </w:tc>
+      </w:tr>
+      <w:tr>
+        <w:tc>
+          <w:tcPr>
+            <w:tcW w:w="704" w:type="dxa"/>
+            <w:tcBorders>
+              <w:top w:val="single" w:sz="4" w:space="0" w:color="auto"/>
+              <w:left w:val="single" w:sz="4" w:space="0" w:color="auto"/>
+              <w:bottom w:val="single" w:sz="4" w:space="0" w:color="auto"/>
+              <w:right w:val="single" w:sz="4" w:space="0" w:color="auto"/>
+            </w:tcBorders>
+            <w:hideMark/>
+          </w:tcPr>
+          <w:p>
+            <w:pPr>
+              <w:rPr>
+                <w:sz w:val="26"/>
+                <w:szCs w:val="26"/>
+              </w:rPr>
+            </w:pPr>
+            <w:r>
+              <w:rPr>
+                <w:sz w:val="26"/>
+                <w:szCs w:val="26"/>
+              </w:rPr>
+              <w:t>ID</w:t>
+            </w:r>
+          </w:p>
+        </w:tc>
+        <w:tc>
+          <w:tcPr>
+            <w:tcW w:w="8312" w:type="dxa"/>
+            <w:tcBorders>
+              <w:top w:val="single" w:sz="4" w:space="0" w:color="auto"/>
+              <w:left w:val="single" w:sz="4" w:space="0" w:color="auto"/>
+              <w:bottom w:val="single" w:sz="4" w:space="0" w:color="auto"/>
+              <w:right w:val="single" w:sz="4" w:space="0" w:color="auto"/>
+            </w:tcBorders>
+            <w:hideMark/>
+          </w:tcPr>
+          <w:p>
+            <w:pPr>
+              <w:rPr>
+                <w:sz w:val="26"/>
+                <w:szCs w:val="26"/>
+              </w:rPr>
+            </w:pPr>
+            <w:r>
+              <w:rPr>
+                <w:sz w:val="26"/>
+                <w:szCs w:val="26"/>
+              </w:rPr>
+              <w:t>Backlog Item</w:t>
+            </w:r>
+          </w:p>
+        </w:tc>
+      </w:tr>
+      <w:tr>
+        <w:tc>
+          <w:tcPr>
+            <w:tcW w:w="704" w:type="dxa"/>
+            <w:tcBorders>
+              <w:top w:val="single" w:sz="4" w:space="0" w:color="auto"/>
+              <w:left w:val="single" w:sz="4" w:space="0" w:color="auto"/>
+              <w:bottom w:val="single" w:sz="4" w:space="0" w:color="auto"/>
+              <w:right w:val="single" w:sz="4" w:space="0" w:color="auto"/>
+            </w:tcBorders>
+            <w:hideMark/>
+          </w:tcPr>
+          <w:p>
+            <w:pPr>
+              <w:rPr>
+                <w:sz w:val="26"/>
+                <w:szCs w:val="26"/>
+              </w:rPr>
+            </w:pPr>
+            <w:r>
+              <w:rPr>
+                <w:sz w:val="26"/>
+                <w:szCs w:val="26"/>
+              </w:rPr>
+              <w:t>111</w:t>
+            </w:r>
+          </w:p>
+        </w:tc>
+        <w:tc>
+          <w:tcPr>
+            <w:tcW w:w="8312" w:type="dxa"/>
+            <w:tcBorders>
+              <w:top w:val="single" w:sz="4" w:space="0" w:color="auto"/>
+              <w:left w:val="single" w:sz="4" w:space="0" w:color="auto"/>
+              <w:bottom w:val="single" w:sz="4" w:space="0" w:color="auto"/>
+              <w:right w:val="single" w:sz="4" w:space="0" w:color="auto"/>
+            </w:tcBorders>
+            <w:hideMark/>
+          </w:tcPr>
+          <w:p>
+            <w:pPr>
+              <w:rPr>
+                <w:b/>
+                <w:bCs/>
+                <w:sz w:val="26"/>
+                <w:szCs w:val="26"/>
+              </w:rPr>
+            </w:pPr>
+            <w:r>
+              <w:rPr>
+                <w:sz w:val="24"/>
+                <w:szCs w:val="24"/>
+              </w:rPr>
+              <w:t>Sebagai Pengguna dapat melakukan pendaftaran akun</w:t>
+            </w:r>
+          </w:p>
+        </w:tc>
+      </w:tr>
+      <w:tr>
+        <w:tc>
+          <w:tcPr>
+            <w:tcW w:w="704" w:type="dxa"/>
+            <w:tcBorders>
+              <w:top w:val="single" w:sz="4" w:space="0" w:color="auto"/>
+              <w:left w:val="single" w:sz="4" w:space="0" w:color="auto"/>
+              <w:bottom w:val="single" w:sz="4" w:space="0" w:color="auto"/>
+              <w:right w:val="single" w:sz="4" w:space="0" w:color="auto"/>
+            </w:tcBorders>
+            <w:hideMark/>
+          </w:tcPr>
+          <w:p>
+            <w:pPr>
+              <w:rPr>
+                <w:sz w:val="26"/>
+                <w:szCs w:val="26"/>
+              </w:rPr>
+            </w:pPr>
+            <w:r>
+              <w:rPr>
+                <w:sz w:val="26"/>
+                <w:szCs w:val="26"/>
+              </w:rPr>
+              <w:t>113</w:t>
+            </w:r>
+          </w:p>
+        </w:tc>
+        <w:tc>
+          <w:tcPr>
+            <w:tcW w:w="8312" w:type="dxa"/>
+            <w:tcBorders>
+              <w:top w:val="single" w:sz="4" w:space="0" w:color="auto"/>
+              <w:left w:val="single" w:sz="4" w:space="0" w:color="auto"/>
+              <w:bottom w:val="single" w:sz="4" w:space="0" w:color="auto"/>
+              <w:right w:val="single" w:sz="4" w:space="0" w:color="auto"/>
+            </w:tcBorders>
+            <w:hideMark/>
+          </w:tcPr>
+          <w:p>
+            <w:pPr>
+              <w:rPr>
+                <w:sz w:val="24"/>
+                <w:szCs w:val="24"/>
+              </w:rPr>
+            </w:pPr>
+            <w:r>
+              <w:rPr>
+                <w:sz w:val="24"/>
+                <w:szCs w:val="24"/>
+              </w:rPr>
+              <w:t>Sebagai Pengguna dapat melakukan pencarian film/movie</w:t>
+            </w:r>
+          </w:p>
+        </w:tc>
+      </w:tr>
+      <w:tr>
+        <w:tc>
+          <w:tcPr>
+            <w:tcW w:w="704" w:type="dxa"/>
+            <w:tcBorders>
+              <w:top w:val="single" w:sz="4" w:space="0" w:color="auto"/>
+              <w:left w:val="single" w:sz="4" w:space="0" w:color="auto"/>
+              <w:bottom w:val="single" w:sz="4" w:space="0" w:color="auto"/>
+              <w:right w:val="single" w:sz="4" w:space="0" w:color="auto"/>
+            </w:tcBorders>
+            <w:hideMark/>
+          </w:tcPr>
+          <w:p>
+            <w:pPr>
+              <w:rPr>
+                <w:sz w:val="26"/>
+                <w:szCs w:val="26"/>
+              </w:rPr>
+            </w:pPr>
+            <w:r>
+              <w:rPr>
+                <w:sz w:val="26"/>
+                <w:szCs w:val="26"/>
+              </w:rPr>
+              <w:t>115</w:t>
+            </w:r>
+          </w:p>
+        </w:tc>
+        <w:tc>
+          <w:tcPr>
+            <w:tcW w:w="8312" w:type="dxa"/>
+            <w:tcBorders>
+              <w:top w:val="single" w:sz="4" w:space="0" w:color="auto"/>
+              <w:left w:val="single" w:sz="4" w:space="0" w:color="auto"/>
+              <w:bottom w:val="single" w:sz="4" w:space="0" w:color="auto"/>
+              <w:right w:val="single" w:sz="4" w:space="0" w:color="auto"/>
+            </w:tcBorders>
+            <w:hideMark/>
+          </w:tcPr>
+          <w:p>
+            <w:pPr>
+              <w:rPr>
+                <w:sz w:val="24"/>
+                <w:szCs w:val="24"/>
+              </w:rPr>
+            </w:pPr>
+            <w:r>
+              <w:rPr>
+                <w:sz w:val="24"/>
+                <w:szCs w:val="24"/>
+              </w:rPr>
+              <w:t>Sebagai Pengguna dapat melakukan Login setelah daftar akun</w:t>
+            </w:r>
+          </w:p>
+        </w:tc>
+      </w:tr>
+      <w:tr>
+        <w:tc>
+          <w:tcPr>
+            <w:tcW w:w="704" w:type="dxa"/>
+            <w:tcBorders>
+              <w:top w:val="single" w:sz="4" w:space="0" w:color="auto"/>
+              <w:left w:val="single" w:sz="4" w:space="0" w:color="auto"/>
+              <w:bottom w:val="single" w:sz="4" w:space="0" w:color="auto"/>
+              <w:right w:val="single" w:sz="4" w:space="0" w:color="auto"/>
+            </w:tcBorders>
+            <w:hideMark/>
+          </w:tcPr>
+          <w:p>
+            <w:pPr>
+              <w:rPr>
+                <w:sz w:val="26"/>
+                <w:szCs w:val="26"/>
+              </w:rPr>
+            </w:pPr>
+            <w:r>
+              <w:rPr>
+                <w:sz w:val="26"/>
+                <w:szCs w:val="26"/>
+              </w:rPr>
+              <w:t>117</w:t>
+            </w:r>
+          </w:p>
+        </w:tc>
+        <w:tc>
+          <w:tcPr>
+            <w:tcW w:w="8312" w:type="dxa"/>
+            <w:tcBorders>
+              <w:top w:val="single" w:sz="4" w:space="0" w:color="auto"/>
+              <w:left w:val="single" w:sz="4" w:space="0" w:color="auto"/>
+              <w:bottom w:val="single" w:sz="4" w:space="0" w:color="auto"/>
+              <w:right w:val="single" w:sz="4" w:space="0" w:color="auto"/>
+            </w:tcBorders>
+            <w:hideMark/>
+          </w:tcPr>
+          <w:p>
+            <w:pPr>
+              <w:rPr>
+                <w:sz w:val="24"/>
+                <w:szCs w:val="24"/>
+              </w:rPr>
+            </w:pPr>
+            <w:r>
+              <w:rPr>
+                <w:sz w:val="24"/>
+                <w:szCs w:val="24"/>
+              </w:rPr>
+              <w:t>Sebagai Pengguna dapat melihat Detail Movie</w:t>
+            </w:r>
+          </w:p>
+        </w:tc>
+      </w:tr>
+      <w:tr>
+        <w:tc>
+          <w:tcPr>
+            <w:tcW w:w="9016" w:type="dxa"/>
+            <w:gridSpan w:val="2"/>
+            <w:tcBorders>
+              <w:top w:val="single" w:sz="4" w:space="0" w:color="auto"/>
+              <w:left w:val="single" w:sz="4" w:space="0" w:color="auto"/>
+              <w:bottom w:val="single" w:sz="4" w:space="0" w:color="auto"/>
+              <w:right w:val="single" w:sz="4" w:space="0" w:color="auto"/>
+            </w:tcBorders>
+            <w:shd w:val="clear" w:color="auto" w:fill="00B0F0"/>
+            <w:hideMark/>
+          </w:tcPr>
+          <w:p>
+            <w:pPr>
+              <w:rPr>
+                <w:sz w:val="26"/>
+                <w:szCs w:val="26"/>
+              </w:rPr>
+            </w:pPr>
+            <w:r>
+              <w:rPr>
+                <w:sz w:val="26"/>
+                <w:szCs w:val="26"/>
+              </w:rPr>
+              <w:t>Sprint 2</w:t>
+            </w:r>
+          </w:p>
+        </w:tc>
+      </w:tr>
+      <w:tr>
+        <w:tc>
+          <w:tcPr>
+            <w:tcW w:w="704" w:type="dxa"/>
+            <w:tcBorders>
+              <w:top w:val="single" w:sz="4" w:space="0" w:color="auto"/>
+              <w:left w:val="single" w:sz="4" w:space="0" w:color="auto"/>
+              <w:bottom w:val="single" w:sz="4" w:space="0" w:color="auto"/>
+              <w:right w:val="single" w:sz="4" w:space="0" w:color="auto"/>
+            </w:tcBorders>
+            <w:hideMark/>
+          </w:tcPr>
+          <w:p>
+            <w:pPr>
+              <w:rPr>
+                <w:sz w:val="26"/>
+                <w:szCs w:val="26"/>
+              </w:rPr>
+            </w:pPr>
+            <w:r>
+              <w:rPr>
+                <w:sz w:val="26"/>
+                <w:szCs w:val="26"/>
+              </w:rPr>
+              <w:t>No</w:t>
+            </w:r>
+          </w:p>
+        </w:tc>
+        <w:tc>
+          <w:tcPr>
+            <w:tcW w:w="8312" w:type="dxa"/>
+            <w:tcBorders>
+              <w:top w:val="single" w:sz="4" w:space="0" w:color="auto"/>
+              <w:left w:val="single" w:sz="4" w:space="0" w:color="auto"/>
+              <w:bottom w:val="single" w:sz="4" w:space="0" w:color="auto"/>
+              <w:right w:val="single" w:sz="4" w:space="0" w:color="auto"/>
+            </w:tcBorders>
+            <w:hideMark/>
+          </w:tcPr>
+          <w:p>
+            <w:pPr>
+              <w:rPr>
+                <w:sz w:val="26"/>
+                <w:szCs w:val="26"/>
+              </w:rPr>
+            </w:pPr>
+            <w:r>
+              <w:rPr>
+                <w:sz w:val="26"/>
+                <w:szCs w:val="26"/>
+              </w:rPr>
+              <w:t>Sprint Goal</w:t>
+            </w:r>
+          </w:p>
+        </w:tc>
+      </w:tr>
+      <w:tr>
+        <w:tc>
+          <w:tcPr>
+            <w:tcW w:w="704" w:type="dxa"/>
+            <w:tcBorders>
+              <w:top w:val="single" w:sz="4" w:space="0" w:color="auto"/>
+              <w:left w:val="single" w:sz="4" w:space="0" w:color="auto"/>
+              <w:bottom w:val="single" w:sz="4" w:space="0" w:color="auto"/>
+              <w:right w:val="single" w:sz="4" w:space="0" w:color="auto"/>
+            </w:tcBorders>
+            <w:hideMark/>
+          </w:tcPr>
+          <w:p>
+            <w:pPr>
+              <w:rPr>
+                <w:sz w:val="26"/>
+                <w:szCs w:val="26"/>
+              </w:rPr>
+            </w:pPr>
+            <w:r>
+              <w:rPr>
+                <w:sz w:val="26"/>
+                <w:szCs w:val="26"/>
+              </w:rPr>
+              <w:t>1</w:t>
+            </w:r>
+          </w:p>
+        </w:tc>
+        <w:tc>
+          <w:tcPr>
+            <w:tcW w:w="8312" w:type="dxa"/>
+            <w:tcBorders>
+              <w:top w:val="single" w:sz="4" w:space="0" w:color="auto"/>
+              <w:left w:val="single" w:sz="4" w:space="0" w:color="auto"/>
+              <w:bottom w:val="single" w:sz="4" w:space="0" w:color="auto"/>
+              <w:right w:val="single" w:sz="4" w:space="0" w:color="auto"/>
+            </w:tcBorders>
+            <w:hideMark/>
+          </w:tcPr>
+          <w:p>
+            <w:pPr>
+              <w:rPr>
+                <w:sz w:val="24"/>
+                <w:szCs w:val="24"/>
+              </w:rPr>
+            </w:pPr>
+            <w:r>
+              <w:rPr>
+                <w:sz w:val="24"/>
+                <w:szCs w:val="24"/>
+              </w:rPr>
+              <w:t>Pengguna dapat melihat daftar film/movie yang sedang populer</w:t>
+            </w:r>
+          </w:p>
+        </w:tc>
+      </w:tr>
+      <w:tr>
+        <w:tc>
+          <w:tcPr>
+            <w:tcW w:w="704" w:type="dxa"/>
+            <w:tcBorders>
+              <w:top w:val="single" w:sz="4" w:space="0" w:color="auto"/>
+              <w:left w:val="single" w:sz="4" w:space="0" w:color="auto"/>
+              <w:bottom w:val="single" w:sz="4" w:space="0" w:color="auto"/>
+              <w:right w:val="single" w:sz="4" w:space="0" w:color="auto"/>
+            </w:tcBorders>
+            <w:hideMark/>
+          </w:tcPr>
+          <w:p>
+            <w:pPr>
+              <w:rPr>
+                <w:sz w:val="26"/>
+                <w:szCs w:val="26"/>
+              </w:rPr>
+            </w:pPr>
+            <w:r>
+              <w:rPr>
+                <w:sz w:val="26"/>
+                <w:szCs w:val="26"/>
+              </w:rPr>
+              <w:t>2</w:t>
+            </w:r>
+          </w:p>
+        </w:tc>
+        <w:tc>
+          <w:tcPr>
+            <w:tcW w:w="8312" w:type="dxa"/>
+            <w:tcBorders>
+              <w:top w:val="single" w:sz="4" w:space="0" w:color="auto"/>
+              <w:left w:val="single" w:sz="4" w:space="0" w:color="auto"/>
+              <w:bottom w:val="single" w:sz="4" w:space="0" w:color="auto"/>
+              <w:right w:val="single" w:sz="4" w:space="0" w:color="auto"/>
+            </w:tcBorders>
+            <w:hideMark/>
+          </w:tcPr>
+          <w:p>
+            <w:pPr>
+              <w:rPr>
+                <w:sz w:val="24"/>
+                <w:szCs w:val="24"/>
+              </w:rPr>
+            </w:pPr>
+            <w:r>
+              <w:rPr>
+                <w:sz w:val="24"/>
+                <w:szCs w:val="24"/>
+              </w:rPr>
+              <w:t>Pengguna dapat memutar video yang dipilih</w:t>
+            </w:r>
+          </w:p>
+        </w:tc>
+      </w:tr>
+      <w:tr>
+        <w:tc>
+          <w:tcPr>
+            <w:tcW w:w="704" w:type="dxa"/>
+            <w:tcBorders>
+              <w:top w:val="single" w:sz="4" w:space="0" w:color="auto"/>
+              <w:left w:val="single" w:sz="4" w:space="0" w:color="auto"/>
+              <w:bottom w:val="single" w:sz="4" w:space="0" w:color="auto"/>
+              <w:right w:val="single" w:sz="4" w:space="0" w:color="auto"/>
+            </w:tcBorders>
+            <w:hideMark/>
+          </w:tcPr>
+          <w:p>
+            <w:pPr>
+              <w:rPr>
+                <w:sz w:val="26"/>
+                <w:szCs w:val="26"/>
+              </w:rPr>
+            </w:pPr>
+            <w:r>
+              <w:rPr>
+                <w:sz w:val="26"/>
+                <w:szCs w:val="26"/>
+              </w:rPr>
+              <w:t>3</w:t>
+            </w:r>
+          </w:p>
+        </w:tc>
+        <w:tc>
+          <w:tcPr>
+            <w:tcW w:w="8312" w:type="dxa"/>
+            <w:tcBorders>
+              <w:top w:val="single" w:sz="4" w:space="0" w:color="auto"/>
+              <w:left w:val="single" w:sz="4" w:space="0" w:color="auto"/>
+              <w:bottom w:val="single" w:sz="4" w:space="0" w:color="auto"/>
+              <w:right w:val="single" w:sz="4" w:space="0" w:color="auto"/>
+            </w:tcBorders>
+            <w:hideMark/>
+          </w:tcPr>
+          <w:p>
+            <w:pPr>
+              <w:rPr>
+                <w:sz w:val="24"/>
+                <w:szCs w:val="24"/>
+              </w:rPr>
+            </w:pPr>
+            <w:r>
+              <w:rPr>
+                <w:sz w:val="24"/>
+                <w:szCs w:val="24"/>
+              </w:rPr>
+              <w:t>Pengguna dapat melakukan pause pada video yang sedang diputar</w:t>
+            </w:r>
+          </w:p>
+        </w:tc>
+      </w:tr>
+      <w:tr>
+        <w:tc>
+          <w:tcPr>
+            <w:tcW w:w="704" w:type="dxa"/>
+            <w:tcBorders>
+              <w:top w:val="single" w:sz="4" w:space="0" w:color="auto"/>
+              <w:left w:val="single" w:sz="4" w:space="0" w:color="auto"/>
+              <w:bottom w:val="single" w:sz="4" w:space="0" w:color="auto"/>
+              <w:right w:val="single" w:sz="4" w:space="0" w:color="auto"/>
+            </w:tcBorders>
+            <w:hideMark/>
+          </w:tcPr>
+          <w:p>
+            <w:pPr>
+              <w:rPr>
+                <w:sz w:val="26"/>
+                <w:szCs w:val="26"/>
+              </w:rPr>
+            </w:pPr>
+            <w:r>
+              <w:rPr>
+                <w:sz w:val="26"/>
+                <w:szCs w:val="26"/>
+              </w:rPr>
+              <w:t>4</w:t>
+            </w:r>
+          </w:p>
+        </w:tc>
+        <w:tc>
+          <w:tcPr>
+            <w:tcW w:w="8312" w:type="dxa"/>
+            <w:tcBorders>
+              <w:top w:val="single" w:sz="4" w:space="0" w:color="auto"/>
+              <w:left w:val="single" w:sz="4" w:space="0" w:color="auto"/>
+              <w:bottom w:val="single" w:sz="4" w:space="0" w:color="auto"/>
+              <w:right w:val="single" w:sz="4" w:space="0" w:color="auto"/>
+            </w:tcBorders>
+            <w:hideMark/>
+          </w:tcPr>
+          <w:p>
+            <w:pPr>
+              <w:rPr>
+                <w:sz w:val="24"/>
+                <w:szCs w:val="24"/>
+              </w:rPr>
+            </w:pPr>
+            <w:r>
+              <w:rPr>
+                <w:sz w:val="24"/>
+                <w:szCs w:val="24"/>
+              </w:rPr>
+              <w:t>Pengguna dapat melihat list pemain – pemain yang berperan pada film/movie</w:t>
+            </w:r>
+          </w:p>
+        </w:tc>
+      </w:tr>
+      <w:tr>
+        <w:tc>
+          <w:tcPr>
+            <w:tcW w:w="9016" w:type="dxa"/>
+            <w:gridSpan w:val="2"/>
+            <w:tcBorders>
+              <w:top w:val="single" w:sz="4" w:space="0" w:color="auto"/>
+              <w:left w:val="single" w:sz="4" w:space="0" w:color="auto"/>
+              <w:bottom w:val="single" w:sz="4" w:space="0" w:color="auto"/>
+              <w:right w:val="single" w:sz="4" w:space="0" w:color="auto"/>
+            </w:tcBorders>
+            <w:shd w:val="clear" w:color="auto" w:fill="002060"/>
+            <w:hideMark/>
+          </w:tcPr>
+          <w:p>
+            <w:pPr>
+              <w:rPr>
+                <w:sz w:val="26"/>
+                <w:szCs w:val="26"/>
+              </w:rPr>
+            </w:pPr>
+            <w:r>
+              <w:rPr>
+                <w:sz w:val="26"/>
+                <w:szCs w:val="26"/>
+              </w:rPr>
+              <w:t>Sprint Backlog</w:t>
+            </w:r>
+          </w:p>
+        </w:tc>
+      </w:tr>
+      <w:tr>
+        <w:tc>
+          <w:tcPr>
+            <w:tcW w:w="704" w:type="dxa"/>
+            <w:tcBorders>
+              <w:top w:val="single" w:sz="4" w:space="0" w:color="auto"/>
+              <w:left w:val="single" w:sz="4" w:space="0" w:color="auto"/>
+              <w:bottom w:val="single" w:sz="4" w:space="0" w:color="auto"/>
+              <w:right w:val="single" w:sz="4" w:space="0" w:color="auto"/>
+            </w:tcBorders>
+            <w:hideMark/>
+          </w:tcPr>
+          <w:p>
+            <w:pPr>
+              <w:rPr>
+                <w:sz w:val="26"/>
+                <w:szCs w:val="26"/>
+              </w:rPr>
+            </w:pPr>
+            <w:r>
+              <w:rPr>
+                <w:sz w:val="26"/>
+                <w:szCs w:val="26"/>
+              </w:rPr>
+              <w:t>ID</w:t>
+            </w:r>
+          </w:p>
+        </w:tc>
+        <w:tc>
+          <w:tcPr>
+            <w:tcW w:w="8312" w:type="dxa"/>
+            <w:tcBorders>
+              <w:top w:val="single" w:sz="4" w:space="0" w:color="auto"/>
+              <w:left w:val="single" w:sz="4" w:space="0" w:color="auto"/>
+              <w:bottom w:val="single" w:sz="4" w:space="0" w:color="auto"/>
+              <w:right w:val="single" w:sz="4" w:space="0" w:color="auto"/>
+            </w:tcBorders>
+            <w:hideMark/>
+          </w:tcPr>
+          <w:p>
+            <w:pPr>
+              <w:rPr>
+                <w:sz w:val="24"/>
+                <w:szCs w:val="24"/>
+              </w:rPr>
+            </w:pPr>
+            <w:r>
+              <w:rPr>
+                <w:sz w:val="24"/>
+                <w:szCs w:val="24"/>
+              </w:rPr>
+              <w:t>Backlog Item</w:t>
+            </w:r>
+          </w:p>
+        </w:tc>
+      </w:tr>
+      <w:tr>
+        <w:tc>
+          <w:tcPr>
+            <w:tcW w:w="704" w:type="dxa"/>
+            <w:tcBorders>
+              <w:top w:val="single" w:sz="4" w:space="0" w:color="auto"/>
+              <w:left w:val="single" w:sz="4" w:space="0" w:color="auto"/>
+              <w:bottom w:val="single" w:sz="4" w:space="0" w:color="auto"/>
+              <w:right w:val="single" w:sz="4" w:space="0" w:color="auto"/>
+            </w:tcBorders>
+            <w:hideMark/>
+          </w:tcPr>
+          <w:p>
+            <w:pPr>
+              <w:rPr>
+                <w:sz w:val="26"/>
+                <w:szCs w:val="26"/>
+              </w:rPr>
+            </w:pPr>
+            <w:r>
+              <w:rPr>
+                <w:sz w:val="26"/>
+                <w:szCs w:val="26"/>
+              </w:rPr>
+              <w:t>112</w:t>
+            </w:r>
+          </w:p>
+        </w:tc>
+        <w:tc>
+          <w:tcPr>
+            <w:tcW w:w="8312" w:type="dxa"/>
+            <w:tcBorders>
+              <w:top w:val="single" w:sz="4" w:space="0" w:color="auto"/>
+              <w:left w:val="single" w:sz="4" w:space="0" w:color="auto"/>
+              <w:bottom w:val="single" w:sz="4" w:space="0" w:color="auto"/>
+              <w:right w:val="single" w:sz="4" w:space="0" w:color="auto"/>
+            </w:tcBorders>
+            <w:hideMark/>
+          </w:tcPr>
+          <w:p>
+            <w:pPr>
+              <w:rPr>
+                <w:sz w:val="24"/>
+                <w:szCs w:val="24"/>
+              </w:rPr>
+            </w:pPr>
+            <w:r>
+              <w:rPr>
+                <w:sz w:val="24"/>
+                <w:szCs w:val="24"/>
+              </w:rPr>
+              <w:t>Sebagai Pengguna dapat melihat daftar film/movie yang sedang populer saat ini</w:t>
+            </w:r>
+          </w:p>
+        </w:tc>
+      </w:tr>
+      <w:tr>
+        <w:tc>
+          <w:tcPr>
+            <w:tcW w:w="704" w:type="dxa"/>
+            <w:tcBorders>
+              <w:top w:val="single" w:sz="4" w:space="0" w:color="auto"/>
+              <w:left w:val="single" w:sz="4" w:space="0" w:color="auto"/>
+              <w:bottom w:val="single" w:sz="4" w:space="0" w:color="auto"/>
+              <w:right w:val="single" w:sz="4" w:space="0" w:color="auto"/>
+            </w:tcBorders>
+            <w:hideMark/>
+          </w:tcPr>
+          <w:p>
+            <w:pPr>
+              <w:rPr>
+                <w:sz w:val="26"/>
+                <w:szCs w:val="26"/>
+              </w:rPr>
+            </w:pPr>
+            <w:r>
+              <w:rPr>
+                <w:sz w:val="26"/>
+                <w:szCs w:val="26"/>
+              </w:rPr>
+              <w:t>114</w:t>
+            </w:r>
+          </w:p>
+        </w:tc>
+        <w:tc>
+          <w:tcPr>
+            <w:tcW w:w="8312" w:type="dxa"/>
+            <w:tcBorders>
+              <w:top w:val="single" w:sz="4" w:space="0" w:color="auto"/>
+              <w:left w:val="single" w:sz="4" w:space="0" w:color="auto"/>
+              <w:bottom w:val="single" w:sz="4" w:space="0" w:color="auto"/>
+              <w:right w:val="single" w:sz="4" w:space="0" w:color="auto"/>
+            </w:tcBorders>
+            <w:hideMark/>
+          </w:tcPr>
+          <w:p>
+            <w:pPr>
+              <w:rPr>
+                <w:sz w:val="24"/>
+                <w:szCs w:val="24"/>
+              </w:rPr>
+            </w:pPr>
+            <w:r>
+              <w:rPr>
+                <w:sz w:val="24"/>
+                <w:szCs w:val="24"/>
+              </w:rPr>
+              <w:t>Sebagai Pengguna dapat melihat dan memutar film/movie</w:t>
+            </w:r>
+          </w:p>
+        </w:tc>
+      </w:tr>
+      <w:tr>
+        <w:tc>
+          <w:tcPr>
+            <w:tcW w:w="704" w:type="dxa"/>
+            <w:tcBorders>
+              <w:top w:val="single" w:sz="4" w:space="0" w:color="auto"/>
+              <w:left w:val="single" w:sz="4" w:space="0" w:color="auto"/>
+              <w:bottom w:val="single" w:sz="4" w:space="0" w:color="auto"/>
+              <w:right w:val="single" w:sz="4" w:space="0" w:color="auto"/>
+            </w:tcBorders>
+            <w:hideMark/>
+          </w:tcPr>
+          <w:p>
+            <w:pPr>
+              <w:rPr>
+                <w:sz w:val="26"/>
+                <w:szCs w:val="26"/>
+              </w:rPr>
+            </w:pPr>
+            <w:r>
+              <w:rPr>
+                <w:sz w:val="26"/>
+                <w:szCs w:val="26"/>
+              </w:rPr>
+              <w:t>116</w:t>
+            </w:r>
+          </w:p>
+        </w:tc>
+        <w:tc>
+          <w:tcPr>
+            <w:tcW w:w="8312" w:type="dxa"/>
+            <w:tcBorders>
+              <w:top w:val="single" w:sz="4" w:space="0" w:color="auto"/>
+              <w:left w:val="single" w:sz="4" w:space="0" w:color="auto"/>
+              <w:bottom w:val="single" w:sz="4" w:space="0" w:color="auto"/>
+              <w:right w:val="single" w:sz="4" w:space="0" w:color="auto"/>
+            </w:tcBorders>
+            <w:hideMark/>
+          </w:tcPr>
+          <w:p>
+            <w:pPr>
+              <w:rPr>
+                <w:sz w:val="24"/>
+                <w:szCs w:val="24"/>
+              </w:rPr>
+            </w:pPr>
+            <w:r>
+              <w:rPr>
+                <w:sz w:val="24"/>
+                <w:szCs w:val="24"/>
+              </w:rPr>
+              <w:t>Sebagai Pengguna dapat melakukan pause pada film/video</w:t>
+            </w:r>
+          </w:p>
+        </w:tc>
+      </w:tr>
+      <w:tr>
+        <w:tc>
+          <w:tcPr>
+            <w:tcW w:w="704" w:type="dxa"/>
+            <w:tcBorders>
+              <w:top w:val="single" w:sz="4" w:space="0" w:color="auto"/>
+              <w:left w:val="single" w:sz="4" w:space="0" w:color="auto"/>
+              <w:bottom w:val="single" w:sz="4" w:space="0" w:color="auto"/>
+              <w:right w:val="single" w:sz="4" w:space="0" w:color="auto"/>
+            </w:tcBorders>
+            <w:hideMark/>
+          </w:tcPr>
+          <w:p>
+            <w:pPr>
+              <w:rPr>
+                <w:sz w:val="26"/>
+                <w:szCs w:val="26"/>
+              </w:rPr>
+            </w:pPr>
+            <w:r>
+              <w:rPr>
+                <w:sz w:val="26"/>
+                <w:szCs w:val="26"/>
+              </w:rPr>
+              <w:t>118</w:t>
+            </w:r>
+          </w:p>
+        </w:tc>
+        <w:tc>
+          <w:tcPr>
+            <w:tcW w:w="8312" w:type="dxa"/>
+            <w:tcBorders>
+              <w:top w:val="single" w:sz="4" w:space="0" w:color="auto"/>
+              <w:left w:val="single" w:sz="4" w:space="0" w:color="auto"/>
+              <w:bottom w:val="single" w:sz="4" w:space="0" w:color="auto"/>
+              <w:right w:val="single" w:sz="4" w:space="0" w:color="auto"/>
+            </w:tcBorders>
+            <w:hideMark/>
+          </w:tcPr>
+          <w:p>
+            <w:pPr>
+              <w:rPr>
+                <w:sz w:val="24"/>
+                <w:szCs w:val="24"/>
+              </w:rPr>
+            </w:pPr>
+            <w:r>
+              <w:rPr>
+                <w:sz w:val="24"/>
+                <w:szCs w:val="24"/>
+              </w:rPr>
+              <w:t>Sebagai Pengguna Dapat melihat list pemain-pemain pada film/movie yang sedang diputar</w:t>
             </w:r>
           </w:p>
         </w:tc>

</xml_diff>

<commit_message>
menambahkan tabel daily scrum
</commit_message>
<xml_diff>
--- a/LaporanTugasUTS.docx
+++ b/LaporanTugasUTS.docx
@@ -2343,7 +2343,6 @@
           </w:tcPr>
           <w:p>
             <w:pPr>
-              <w:spacing w:after="0" w:line="240" w:lineRule="auto"/>
               <w:rPr>
                 <w:sz w:val="26"/>
                 <w:szCs w:val="26"/>
@@ -3606,6 +3605,2134 @@
         </w:tc>
       </w:tr>
     </w:tbl>
+    <w:p/>
+    <w:p>
+      <w:pPr>
+        <w:ind w:firstLine="390"/>
+        <w:jc w:val="both"/>
+        <w:rPr>
+          <w:sz w:val="26"/>
+          <w:szCs w:val="26"/>
+        </w:rPr>
+      </w:pPr>
+    </w:p>
+    <w:p>
+      <w:pPr>
+        <w:ind w:firstLine="390"/>
+        <w:jc w:val="both"/>
+        <w:rPr>
+          <w:sz w:val="26"/>
+          <w:szCs w:val="26"/>
+        </w:rPr>
+      </w:pPr>
+    </w:p>
+    <w:p>
+      <w:pPr>
+        <w:ind w:firstLine="390"/>
+        <w:jc w:val="both"/>
+        <w:rPr>
+          <w:sz w:val="26"/>
+          <w:szCs w:val="26"/>
+        </w:rPr>
+      </w:pPr>
+    </w:p>
+    <w:p>
+      <w:pPr>
+        <w:ind w:firstLine="390"/>
+        <w:jc w:val="both"/>
+        <w:rPr>
+          <w:sz w:val="26"/>
+          <w:szCs w:val="26"/>
+        </w:rPr>
+      </w:pPr>
+    </w:p>
+    <w:p>
+      <w:pPr>
+        <w:ind w:firstLine="390"/>
+        <w:jc w:val="both"/>
+        <w:rPr>
+          <w:sz w:val="26"/>
+          <w:szCs w:val="26"/>
+        </w:rPr>
+      </w:pPr>
+    </w:p>
+    <w:p>
+      <w:pPr>
+        <w:ind w:firstLine="390"/>
+        <w:jc w:val="both"/>
+        <w:rPr>
+          <w:sz w:val="26"/>
+          <w:szCs w:val="26"/>
+        </w:rPr>
+      </w:pPr>
+    </w:p>
+    <w:p>
+      <w:pPr>
+        <w:ind w:firstLine="390"/>
+        <w:jc w:val="both"/>
+        <w:rPr>
+          <w:sz w:val="26"/>
+          <w:szCs w:val="26"/>
+        </w:rPr>
+      </w:pPr>
+    </w:p>
+    <w:p>
+      <w:pPr>
+        <w:ind w:firstLine="390"/>
+        <w:jc w:val="both"/>
+        <w:rPr>
+          <w:sz w:val="26"/>
+          <w:szCs w:val="26"/>
+        </w:rPr>
+      </w:pPr>
+    </w:p>
+    <w:p>
+      <w:pPr>
+        <w:rPr>
+          <w:b/>
+          <w:bCs/>
+          <w:sz w:val="26"/>
+          <w:szCs w:val="26"/>
+        </w:rPr>
+      </w:pPr>
+      <w:r>
+        <w:rPr>
+          <w:b/>
+          <w:bCs/>
+          <w:sz w:val="26"/>
+          <w:szCs w:val="26"/>
+        </w:rPr>
+        <w:lastRenderedPageBreak/>
+        <w:t>2.3 Tabel Report Daily Scrum Meeting</w:t>
+      </w:r>
+    </w:p>
+    <w:tbl>
+      <w:tblPr>
+        <w:tblStyle w:val="TableGrid"/>
+        <w:tblW w:w="0" w:type="auto"/>
+        <w:tblLook w:val="04A0" w:firstRow="1" w:lastRow="0" w:firstColumn="1" w:lastColumn="0" w:noHBand="0" w:noVBand="1"/>
+      </w:tblPr>
+      <w:tblGrid>
+        <w:gridCol w:w="520"/>
+        <w:gridCol w:w="839"/>
+        <w:gridCol w:w="1172"/>
+        <w:gridCol w:w="1496"/>
+        <w:gridCol w:w="1299"/>
+        <w:gridCol w:w="1554"/>
+        <w:gridCol w:w="1129"/>
+        <w:gridCol w:w="1007"/>
+      </w:tblGrid>
+      <w:tr>
+        <w:tc>
+          <w:tcPr>
+            <w:tcW w:w="520" w:type="dxa"/>
+            <w:tcBorders>
+              <w:top w:val="single" w:sz="4" w:space="0" w:color="auto"/>
+              <w:left w:val="single" w:sz="4" w:space="0" w:color="auto"/>
+              <w:bottom w:val="single" w:sz="4" w:space="0" w:color="auto"/>
+              <w:right w:val="single" w:sz="4" w:space="0" w:color="auto"/>
+            </w:tcBorders>
+            <w:hideMark/>
+          </w:tcPr>
+          <w:p>
+            <w:pPr>
+              <w:spacing w:after="0" w:line="240" w:lineRule="auto"/>
+              <w:rPr>
+                <w:sz w:val="26"/>
+                <w:szCs w:val="26"/>
+              </w:rPr>
+            </w:pPr>
+            <w:r>
+              <w:rPr>
+                <w:sz w:val="26"/>
+                <w:szCs w:val="26"/>
+              </w:rPr>
+              <w:t>No</w:t>
+            </w:r>
+          </w:p>
+        </w:tc>
+        <w:tc>
+          <w:tcPr>
+            <w:tcW w:w="839" w:type="dxa"/>
+            <w:tcBorders>
+              <w:top w:val="single" w:sz="4" w:space="0" w:color="auto"/>
+              <w:left w:val="single" w:sz="4" w:space="0" w:color="auto"/>
+              <w:bottom w:val="single" w:sz="4" w:space="0" w:color="auto"/>
+              <w:right w:val="single" w:sz="4" w:space="0" w:color="auto"/>
+            </w:tcBorders>
+            <w:hideMark/>
+          </w:tcPr>
+          <w:p>
+            <w:pPr>
+              <w:rPr>
+                <w:sz w:val="26"/>
+                <w:szCs w:val="26"/>
+              </w:rPr>
+            </w:pPr>
+            <w:r>
+              <w:rPr>
+                <w:sz w:val="26"/>
+                <w:szCs w:val="26"/>
+              </w:rPr>
+              <w:t>Nama</w:t>
+            </w:r>
+          </w:p>
+        </w:tc>
+        <w:tc>
+          <w:tcPr>
+            <w:tcW w:w="1172" w:type="dxa"/>
+            <w:tcBorders>
+              <w:top w:val="single" w:sz="4" w:space="0" w:color="auto"/>
+              <w:left w:val="single" w:sz="4" w:space="0" w:color="auto"/>
+              <w:bottom w:val="single" w:sz="4" w:space="0" w:color="auto"/>
+              <w:right w:val="single" w:sz="4" w:space="0" w:color="auto"/>
+            </w:tcBorders>
+            <w:hideMark/>
+          </w:tcPr>
+          <w:p>
+            <w:pPr>
+              <w:rPr>
+                <w:sz w:val="26"/>
+                <w:szCs w:val="26"/>
+              </w:rPr>
+            </w:pPr>
+            <w:r>
+              <w:rPr>
+                <w:sz w:val="26"/>
+                <w:szCs w:val="26"/>
+              </w:rPr>
+              <w:t>Question</w:t>
+            </w:r>
+          </w:p>
+        </w:tc>
+        <w:tc>
+          <w:tcPr>
+            <w:tcW w:w="1496" w:type="dxa"/>
+            <w:tcBorders>
+              <w:top w:val="single" w:sz="4" w:space="0" w:color="auto"/>
+              <w:left w:val="single" w:sz="4" w:space="0" w:color="auto"/>
+              <w:bottom w:val="single" w:sz="4" w:space="0" w:color="auto"/>
+              <w:right w:val="single" w:sz="4" w:space="0" w:color="auto"/>
+            </w:tcBorders>
+            <w:hideMark/>
+          </w:tcPr>
+          <w:p>
+            <w:pPr>
+              <w:rPr>
+                <w:sz w:val="26"/>
+                <w:szCs w:val="26"/>
+              </w:rPr>
+            </w:pPr>
+            <w:r>
+              <w:rPr>
+                <w:sz w:val="26"/>
+                <w:szCs w:val="26"/>
+              </w:rPr>
+              <w:t>Backlog Item</w:t>
+            </w:r>
+          </w:p>
+        </w:tc>
+        <w:tc>
+          <w:tcPr>
+            <w:tcW w:w="2205" w:type="dxa"/>
+            <w:tcBorders>
+              <w:top w:val="single" w:sz="4" w:space="0" w:color="auto"/>
+              <w:left w:val="single" w:sz="4" w:space="0" w:color="auto"/>
+              <w:bottom w:val="single" w:sz="4" w:space="0" w:color="auto"/>
+              <w:right w:val="single" w:sz="4" w:space="0" w:color="auto"/>
+            </w:tcBorders>
+            <w:hideMark/>
+          </w:tcPr>
+          <w:p>
+            <w:pPr>
+              <w:rPr>
+                <w:sz w:val="26"/>
+                <w:szCs w:val="26"/>
+              </w:rPr>
+            </w:pPr>
+            <w:r>
+              <w:rPr>
+                <w:sz w:val="26"/>
+                <w:szCs w:val="26"/>
+              </w:rPr>
+              <w:t>Task</w:t>
+            </w:r>
+          </w:p>
+        </w:tc>
+        <w:tc>
+          <w:tcPr>
+            <w:tcW w:w="648" w:type="dxa"/>
+            <w:tcBorders>
+              <w:top w:val="single" w:sz="4" w:space="0" w:color="auto"/>
+              <w:left w:val="single" w:sz="4" w:space="0" w:color="auto"/>
+              <w:bottom w:val="single" w:sz="4" w:space="0" w:color="auto"/>
+              <w:right w:val="single" w:sz="4" w:space="0" w:color="auto"/>
+            </w:tcBorders>
+            <w:hideMark/>
+          </w:tcPr>
+          <w:p>
+            <w:pPr>
+              <w:rPr>
+                <w:sz w:val="26"/>
+                <w:szCs w:val="26"/>
+              </w:rPr>
+            </w:pPr>
+            <w:r>
+              <w:rPr>
+                <w:sz w:val="26"/>
+                <w:szCs w:val="26"/>
+              </w:rPr>
+              <w:t>Kendala</w:t>
+            </w:r>
+          </w:p>
+        </w:tc>
+        <w:tc>
+          <w:tcPr>
+            <w:tcW w:w="1129" w:type="dxa"/>
+            <w:tcBorders>
+              <w:top w:val="single" w:sz="4" w:space="0" w:color="auto"/>
+              <w:left w:val="single" w:sz="4" w:space="0" w:color="auto"/>
+              <w:bottom w:val="single" w:sz="4" w:space="0" w:color="auto"/>
+              <w:right w:val="single" w:sz="4" w:space="0" w:color="auto"/>
+            </w:tcBorders>
+            <w:hideMark/>
+          </w:tcPr>
+          <w:p>
+            <w:pPr>
+              <w:rPr>
+                <w:sz w:val="26"/>
+                <w:szCs w:val="26"/>
+              </w:rPr>
+            </w:pPr>
+            <w:r>
+              <w:rPr>
+                <w:sz w:val="26"/>
+                <w:szCs w:val="26"/>
+              </w:rPr>
+              <w:t>Tgl Mulai</w:t>
+            </w:r>
+          </w:p>
+        </w:tc>
+        <w:tc>
+          <w:tcPr>
+            <w:tcW w:w="1007" w:type="dxa"/>
+            <w:tcBorders>
+              <w:top w:val="single" w:sz="4" w:space="0" w:color="auto"/>
+              <w:left w:val="single" w:sz="4" w:space="0" w:color="auto"/>
+              <w:bottom w:val="single" w:sz="4" w:space="0" w:color="auto"/>
+              <w:right w:val="single" w:sz="4" w:space="0" w:color="auto"/>
+            </w:tcBorders>
+            <w:hideMark/>
+          </w:tcPr>
+          <w:p>
+            <w:pPr>
+              <w:rPr>
+                <w:sz w:val="26"/>
+                <w:szCs w:val="26"/>
+              </w:rPr>
+            </w:pPr>
+            <w:r>
+              <w:rPr>
+                <w:sz w:val="26"/>
+                <w:szCs w:val="26"/>
+              </w:rPr>
+              <w:t>Tgl Selesai</w:t>
+            </w:r>
+          </w:p>
+        </w:tc>
+      </w:tr>
+      <w:tr>
+        <w:tc>
+          <w:tcPr>
+            <w:tcW w:w="520" w:type="dxa"/>
+            <w:tcBorders>
+              <w:top w:val="single" w:sz="4" w:space="0" w:color="auto"/>
+              <w:left w:val="single" w:sz="4" w:space="0" w:color="auto"/>
+              <w:bottom w:val="single" w:sz="4" w:space="0" w:color="auto"/>
+              <w:right w:val="single" w:sz="4" w:space="0" w:color="auto"/>
+            </w:tcBorders>
+            <w:hideMark/>
+          </w:tcPr>
+          <w:p>
+            <w:pPr>
+              <w:rPr>
+                <w:sz w:val="24"/>
+                <w:szCs w:val="24"/>
+              </w:rPr>
+            </w:pPr>
+            <w:r>
+              <w:rPr>
+                <w:sz w:val="24"/>
+                <w:szCs w:val="24"/>
+              </w:rPr>
+              <w:t>1</w:t>
+            </w:r>
+          </w:p>
+        </w:tc>
+        <w:tc>
+          <w:tcPr>
+            <w:tcW w:w="839" w:type="dxa"/>
+            <w:tcBorders>
+              <w:top w:val="single" w:sz="4" w:space="0" w:color="auto"/>
+              <w:left w:val="single" w:sz="4" w:space="0" w:color="auto"/>
+              <w:bottom w:val="single" w:sz="4" w:space="0" w:color="auto"/>
+              <w:right w:val="single" w:sz="4" w:space="0" w:color="auto"/>
+            </w:tcBorders>
+            <w:hideMark/>
+          </w:tcPr>
+          <w:p>
+            <w:pPr>
+              <w:rPr>
+                <w:sz w:val="24"/>
+                <w:szCs w:val="24"/>
+              </w:rPr>
+            </w:pPr>
+            <w:r>
+              <w:rPr>
+                <w:sz w:val="24"/>
+                <w:szCs w:val="24"/>
+              </w:rPr>
+              <w:t>Alfin</w:t>
+            </w:r>
+          </w:p>
+        </w:tc>
+        <w:tc>
+          <w:tcPr>
+            <w:tcW w:w="1172" w:type="dxa"/>
+            <w:tcBorders>
+              <w:top w:val="single" w:sz="4" w:space="0" w:color="auto"/>
+              <w:left w:val="single" w:sz="4" w:space="0" w:color="auto"/>
+              <w:bottom w:val="single" w:sz="4" w:space="0" w:color="auto"/>
+              <w:right w:val="single" w:sz="4" w:space="0" w:color="auto"/>
+            </w:tcBorders>
+            <w:hideMark/>
+          </w:tcPr>
+          <w:p>
+            <w:pPr>
+              <w:rPr>
+                <w:sz w:val="24"/>
+                <w:szCs w:val="24"/>
+              </w:rPr>
+            </w:pPr>
+            <w:r>
+              <w:rPr>
+                <w:sz w:val="24"/>
+                <w:szCs w:val="24"/>
+              </w:rPr>
+              <w:t>Apa yang kamu lakukan selama sprint?</w:t>
+            </w:r>
+          </w:p>
+        </w:tc>
+        <w:tc>
+          <w:tcPr>
+            <w:tcW w:w="1496" w:type="dxa"/>
+            <w:tcBorders>
+              <w:top w:val="single" w:sz="4" w:space="0" w:color="auto"/>
+              <w:left w:val="single" w:sz="4" w:space="0" w:color="auto"/>
+              <w:bottom w:val="single" w:sz="4" w:space="0" w:color="auto"/>
+              <w:right w:val="single" w:sz="4" w:space="0" w:color="auto"/>
+            </w:tcBorders>
+            <w:hideMark/>
+          </w:tcPr>
+          <w:p>
+            <w:pPr>
+              <w:rPr>
+                <w:sz w:val="24"/>
+                <w:szCs w:val="24"/>
+              </w:rPr>
+            </w:pPr>
+            <w:r>
+              <w:rPr>
+                <w:sz w:val="24"/>
+                <w:szCs w:val="24"/>
+              </w:rPr>
+              <w:t>Mengerjakan Fitur pendaftaran akun</w:t>
+            </w:r>
+          </w:p>
+        </w:tc>
+        <w:tc>
+          <w:tcPr>
+            <w:tcW w:w="2205" w:type="dxa"/>
+            <w:tcBorders>
+              <w:top w:val="single" w:sz="4" w:space="0" w:color="auto"/>
+              <w:left w:val="single" w:sz="4" w:space="0" w:color="auto"/>
+              <w:bottom w:val="single" w:sz="4" w:space="0" w:color="auto"/>
+              <w:right w:val="single" w:sz="4" w:space="0" w:color="auto"/>
+            </w:tcBorders>
+            <w:hideMark/>
+          </w:tcPr>
+          <w:p>
+            <w:pPr>
+              <w:rPr>
+                <w:sz w:val="24"/>
+                <w:szCs w:val="24"/>
+              </w:rPr>
+            </w:pPr>
+            <w:r>
+              <w:rPr>
+                <w:sz w:val="24"/>
+                <w:szCs w:val="24"/>
+              </w:rPr>
+              <w:t>Mendesain Tampilan, dan Prototipe tampilan</w:t>
+            </w:r>
+          </w:p>
+        </w:tc>
+        <w:tc>
+          <w:tcPr>
+            <w:tcW w:w="648" w:type="dxa"/>
+            <w:tcBorders>
+              <w:top w:val="single" w:sz="4" w:space="0" w:color="auto"/>
+              <w:left w:val="single" w:sz="4" w:space="0" w:color="auto"/>
+              <w:bottom w:val="single" w:sz="4" w:space="0" w:color="auto"/>
+              <w:right w:val="single" w:sz="4" w:space="0" w:color="auto"/>
+            </w:tcBorders>
+            <w:hideMark/>
+          </w:tcPr>
+          <w:p>
+            <w:pPr>
+              <w:rPr>
+                <w:sz w:val="24"/>
+                <w:szCs w:val="24"/>
+              </w:rPr>
+            </w:pPr>
+            <w:r>
+              <w:rPr>
+                <w:sz w:val="24"/>
+                <w:szCs w:val="24"/>
+              </w:rPr>
+              <w:t>Tidak ada</w:t>
+            </w:r>
+          </w:p>
+        </w:tc>
+        <w:tc>
+          <w:tcPr>
+            <w:tcW w:w="1129" w:type="dxa"/>
+            <w:tcBorders>
+              <w:top w:val="single" w:sz="4" w:space="0" w:color="auto"/>
+              <w:left w:val="single" w:sz="4" w:space="0" w:color="auto"/>
+              <w:bottom w:val="single" w:sz="4" w:space="0" w:color="auto"/>
+              <w:right w:val="single" w:sz="4" w:space="0" w:color="auto"/>
+            </w:tcBorders>
+            <w:hideMark/>
+          </w:tcPr>
+          <w:p>
+            <w:pPr>
+              <w:rPr>
+                <w:sz w:val="24"/>
+                <w:szCs w:val="24"/>
+              </w:rPr>
+            </w:pPr>
+            <w:r>
+              <w:rPr>
+                <w:sz w:val="24"/>
+                <w:szCs w:val="24"/>
+              </w:rPr>
+              <w:t>30/04/23</w:t>
+            </w:r>
+          </w:p>
+        </w:tc>
+        <w:tc>
+          <w:tcPr>
+            <w:tcW w:w="1007" w:type="dxa"/>
+            <w:tcBorders>
+              <w:top w:val="single" w:sz="4" w:space="0" w:color="auto"/>
+              <w:left w:val="single" w:sz="4" w:space="0" w:color="auto"/>
+              <w:bottom w:val="single" w:sz="4" w:space="0" w:color="auto"/>
+              <w:right w:val="single" w:sz="4" w:space="0" w:color="auto"/>
+            </w:tcBorders>
+            <w:hideMark/>
+          </w:tcPr>
+          <w:p>
+            <w:pPr>
+              <w:rPr>
+                <w:sz w:val="24"/>
+                <w:szCs w:val="24"/>
+              </w:rPr>
+            </w:pPr>
+            <w:r>
+              <w:rPr>
+                <w:sz w:val="24"/>
+                <w:szCs w:val="24"/>
+              </w:rPr>
+              <w:t>5/05/23</w:t>
+            </w:r>
+          </w:p>
+        </w:tc>
+      </w:tr>
+      <w:tr>
+        <w:tc>
+          <w:tcPr>
+            <w:tcW w:w="520" w:type="dxa"/>
+            <w:tcBorders>
+              <w:top w:val="single" w:sz="4" w:space="0" w:color="auto"/>
+              <w:left w:val="single" w:sz="4" w:space="0" w:color="auto"/>
+              <w:bottom w:val="single" w:sz="4" w:space="0" w:color="auto"/>
+              <w:right w:val="single" w:sz="4" w:space="0" w:color="auto"/>
+            </w:tcBorders>
+            <w:hideMark/>
+          </w:tcPr>
+          <w:p>
+            <w:pPr>
+              <w:rPr>
+                <w:sz w:val="24"/>
+                <w:szCs w:val="24"/>
+              </w:rPr>
+            </w:pPr>
+            <w:r>
+              <w:rPr>
+                <w:sz w:val="24"/>
+                <w:szCs w:val="24"/>
+              </w:rPr>
+              <w:t>2</w:t>
+            </w:r>
+          </w:p>
+        </w:tc>
+        <w:tc>
+          <w:tcPr>
+            <w:tcW w:w="839" w:type="dxa"/>
+            <w:tcBorders>
+              <w:top w:val="single" w:sz="4" w:space="0" w:color="auto"/>
+              <w:left w:val="single" w:sz="4" w:space="0" w:color="auto"/>
+              <w:bottom w:val="single" w:sz="4" w:space="0" w:color="auto"/>
+              <w:right w:val="single" w:sz="4" w:space="0" w:color="auto"/>
+            </w:tcBorders>
+            <w:hideMark/>
+          </w:tcPr>
+          <w:p>
+            <w:pPr>
+              <w:rPr>
+                <w:sz w:val="24"/>
+                <w:szCs w:val="24"/>
+              </w:rPr>
+            </w:pPr>
+            <w:r>
+              <w:rPr>
+                <w:sz w:val="24"/>
+                <w:szCs w:val="24"/>
+              </w:rPr>
+              <w:t>Fikri</w:t>
+            </w:r>
+          </w:p>
+        </w:tc>
+        <w:tc>
+          <w:tcPr>
+            <w:tcW w:w="1172" w:type="dxa"/>
+            <w:tcBorders>
+              <w:top w:val="single" w:sz="4" w:space="0" w:color="auto"/>
+              <w:left w:val="single" w:sz="4" w:space="0" w:color="auto"/>
+              <w:bottom w:val="single" w:sz="4" w:space="0" w:color="auto"/>
+              <w:right w:val="single" w:sz="4" w:space="0" w:color="auto"/>
+            </w:tcBorders>
+            <w:hideMark/>
+          </w:tcPr>
+          <w:p>
+            <w:pPr>
+              <w:rPr>
+                <w:sz w:val="24"/>
+                <w:szCs w:val="24"/>
+              </w:rPr>
+            </w:pPr>
+            <w:r>
+              <w:rPr>
+                <w:sz w:val="24"/>
+                <w:szCs w:val="24"/>
+              </w:rPr>
+              <w:t>Apa yang kamu lakukan selama sprint?</w:t>
+            </w:r>
+          </w:p>
+        </w:tc>
+        <w:tc>
+          <w:tcPr>
+            <w:tcW w:w="1496" w:type="dxa"/>
+            <w:tcBorders>
+              <w:top w:val="single" w:sz="4" w:space="0" w:color="auto"/>
+              <w:left w:val="single" w:sz="4" w:space="0" w:color="auto"/>
+              <w:bottom w:val="single" w:sz="4" w:space="0" w:color="auto"/>
+              <w:right w:val="single" w:sz="4" w:space="0" w:color="auto"/>
+            </w:tcBorders>
+            <w:hideMark/>
+          </w:tcPr>
+          <w:p>
+            <w:pPr>
+              <w:rPr>
+                <w:sz w:val="24"/>
+                <w:szCs w:val="24"/>
+              </w:rPr>
+            </w:pPr>
+            <w:r>
+              <w:rPr>
+                <w:sz w:val="24"/>
+                <w:szCs w:val="24"/>
+              </w:rPr>
+              <w:t>Mengerjakan fitur pencarian movie/film</w:t>
+            </w:r>
+          </w:p>
+        </w:tc>
+        <w:tc>
+          <w:tcPr>
+            <w:tcW w:w="2205" w:type="dxa"/>
+            <w:tcBorders>
+              <w:top w:val="single" w:sz="4" w:space="0" w:color="auto"/>
+              <w:left w:val="single" w:sz="4" w:space="0" w:color="auto"/>
+              <w:bottom w:val="single" w:sz="4" w:space="0" w:color="auto"/>
+              <w:right w:val="single" w:sz="4" w:space="0" w:color="auto"/>
+            </w:tcBorders>
+            <w:hideMark/>
+          </w:tcPr>
+          <w:p>
+            <w:pPr>
+              <w:rPr>
+                <w:sz w:val="24"/>
+                <w:szCs w:val="24"/>
+              </w:rPr>
+            </w:pPr>
+            <w:r>
+              <w:rPr>
+                <w:sz w:val="24"/>
+                <w:szCs w:val="24"/>
+              </w:rPr>
+              <w:t>Mendesain Tampilan, dan Prototipe tampilan</w:t>
+            </w:r>
+          </w:p>
+        </w:tc>
+        <w:tc>
+          <w:tcPr>
+            <w:tcW w:w="648" w:type="dxa"/>
+            <w:tcBorders>
+              <w:top w:val="single" w:sz="4" w:space="0" w:color="auto"/>
+              <w:left w:val="single" w:sz="4" w:space="0" w:color="auto"/>
+              <w:bottom w:val="single" w:sz="4" w:space="0" w:color="auto"/>
+              <w:right w:val="single" w:sz="4" w:space="0" w:color="auto"/>
+            </w:tcBorders>
+            <w:hideMark/>
+          </w:tcPr>
+          <w:p>
+            <w:pPr>
+              <w:rPr>
+                <w:sz w:val="24"/>
+                <w:szCs w:val="24"/>
+              </w:rPr>
+            </w:pPr>
+            <w:r>
+              <w:rPr>
+                <w:sz w:val="24"/>
+                <w:szCs w:val="24"/>
+              </w:rPr>
+              <w:t>Tidak ada</w:t>
+            </w:r>
+          </w:p>
+        </w:tc>
+        <w:tc>
+          <w:tcPr>
+            <w:tcW w:w="1129" w:type="dxa"/>
+            <w:tcBorders>
+              <w:top w:val="single" w:sz="4" w:space="0" w:color="auto"/>
+              <w:left w:val="single" w:sz="4" w:space="0" w:color="auto"/>
+              <w:bottom w:val="single" w:sz="4" w:space="0" w:color="auto"/>
+              <w:right w:val="single" w:sz="4" w:space="0" w:color="auto"/>
+            </w:tcBorders>
+            <w:hideMark/>
+          </w:tcPr>
+          <w:p>
+            <w:pPr>
+              <w:rPr>
+                <w:sz w:val="24"/>
+                <w:szCs w:val="24"/>
+              </w:rPr>
+            </w:pPr>
+            <w:r>
+              <w:rPr>
+                <w:sz w:val="24"/>
+                <w:szCs w:val="24"/>
+              </w:rPr>
+              <w:t>30/04/23</w:t>
+            </w:r>
+          </w:p>
+        </w:tc>
+        <w:tc>
+          <w:tcPr>
+            <w:tcW w:w="1007" w:type="dxa"/>
+            <w:tcBorders>
+              <w:top w:val="single" w:sz="4" w:space="0" w:color="auto"/>
+              <w:left w:val="single" w:sz="4" w:space="0" w:color="auto"/>
+              <w:bottom w:val="single" w:sz="4" w:space="0" w:color="auto"/>
+              <w:right w:val="single" w:sz="4" w:space="0" w:color="auto"/>
+            </w:tcBorders>
+            <w:hideMark/>
+          </w:tcPr>
+          <w:p>
+            <w:pPr>
+              <w:rPr>
+                <w:b/>
+                <w:bCs/>
+                <w:sz w:val="24"/>
+                <w:szCs w:val="24"/>
+              </w:rPr>
+            </w:pPr>
+            <w:r>
+              <w:rPr>
+                <w:sz w:val="24"/>
+                <w:szCs w:val="24"/>
+              </w:rPr>
+              <w:t>5/05/23</w:t>
+            </w:r>
+          </w:p>
+        </w:tc>
+      </w:tr>
+      <w:tr>
+        <w:tc>
+          <w:tcPr>
+            <w:tcW w:w="520" w:type="dxa"/>
+            <w:tcBorders>
+              <w:top w:val="single" w:sz="4" w:space="0" w:color="auto"/>
+              <w:left w:val="single" w:sz="4" w:space="0" w:color="auto"/>
+              <w:bottom w:val="single" w:sz="4" w:space="0" w:color="auto"/>
+              <w:right w:val="single" w:sz="4" w:space="0" w:color="auto"/>
+            </w:tcBorders>
+            <w:hideMark/>
+          </w:tcPr>
+          <w:p>
+            <w:pPr>
+              <w:rPr>
+                <w:sz w:val="24"/>
+                <w:szCs w:val="24"/>
+              </w:rPr>
+            </w:pPr>
+            <w:r>
+              <w:rPr>
+                <w:sz w:val="24"/>
+                <w:szCs w:val="24"/>
+              </w:rPr>
+              <w:t>3</w:t>
+            </w:r>
+          </w:p>
+        </w:tc>
+        <w:tc>
+          <w:tcPr>
+            <w:tcW w:w="839" w:type="dxa"/>
+            <w:tcBorders>
+              <w:top w:val="single" w:sz="4" w:space="0" w:color="auto"/>
+              <w:left w:val="single" w:sz="4" w:space="0" w:color="auto"/>
+              <w:bottom w:val="single" w:sz="4" w:space="0" w:color="auto"/>
+              <w:right w:val="single" w:sz="4" w:space="0" w:color="auto"/>
+            </w:tcBorders>
+            <w:hideMark/>
+          </w:tcPr>
+          <w:p>
+            <w:pPr>
+              <w:rPr>
+                <w:sz w:val="24"/>
+                <w:szCs w:val="24"/>
+              </w:rPr>
+            </w:pPr>
+            <w:r>
+              <w:rPr>
+                <w:sz w:val="24"/>
+                <w:szCs w:val="24"/>
+              </w:rPr>
+              <w:t>Felix</w:t>
+            </w:r>
+          </w:p>
+        </w:tc>
+        <w:tc>
+          <w:tcPr>
+            <w:tcW w:w="1172" w:type="dxa"/>
+            <w:tcBorders>
+              <w:top w:val="single" w:sz="4" w:space="0" w:color="auto"/>
+              <w:left w:val="single" w:sz="4" w:space="0" w:color="auto"/>
+              <w:bottom w:val="single" w:sz="4" w:space="0" w:color="auto"/>
+              <w:right w:val="single" w:sz="4" w:space="0" w:color="auto"/>
+            </w:tcBorders>
+            <w:hideMark/>
+          </w:tcPr>
+          <w:p>
+            <w:pPr>
+              <w:rPr>
+                <w:sz w:val="24"/>
+                <w:szCs w:val="24"/>
+              </w:rPr>
+            </w:pPr>
+            <w:r>
+              <w:rPr>
+                <w:sz w:val="24"/>
+                <w:szCs w:val="24"/>
+              </w:rPr>
+              <w:t>Apa yang kamu lakukan selama sprint?</w:t>
+            </w:r>
+          </w:p>
+        </w:tc>
+        <w:tc>
+          <w:tcPr>
+            <w:tcW w:w="1496" w:type="dxa"/>
+            <w:tcBorders>
+              <w:top w:val="single" w:sz="4" w:space="0" w:color="auto"/>
+              <w:left w:val="single" w:sz="4" w:space="0" w:color="auto"/>
+              <w:bottom w:val="single" w:sz="4" w:space="0" w:color="auto"/>
+              <w:right w:val="single" w:sz="4" w:space="0" w:color="auto"/>
+            </w:tcBorders>
+            <w:hideMark/>
+          </w:tcPr>
+          <w:p>
+            <w:pPr>
+              <w:rPr>
+                <w:sz w:val="24"/>
+                <w:szCs w:val="24"/>
+              </w:rPr>
+            </w:pPr>
+            <w:r>
+              <w:rPr>
+                <w:sz w:val="24"/>
+                <w:szCs w:val="24"/>
+              </w:rPr>
+              <w:t>Mengerjakan fitur Login</w:t>
+            </w:r>
+          </w:p>
+        </w:tc>
+        <w:tc>
+          <w:tcPr>
+            <w:tcW w:w="2205" w:type="dxa"/>
+            <w:tcBorders>
+              <w:top w:val="single" w:sz="4" w:space="0" w:color="auto"/>
+              <w:left w:val="single" w:sz="4" w:space="0" w:color="auto"/>
+              <w:bottom w:val="single" w:sz="4" w:space="0" w:color="auto"/>
+              <w:right w:val="single" w:sz="4" w:space="0" w:color="auto"/>
+            </w:tcBorders>
+            <w:hideMark/>
+          </w:tcPr>
+          <w:p>
+            <w:pPr>
+              <w:rPr>
+                <w:sz w:val="24"/>
+                <w:szCs w:val="24"/>
+              </w:rPr>
+            </w:pPr>
+            <w:r>
+              <w:rPr>
+                <w:sz w:val="24"/>
+                <w:szCs w:val="24"/>
+              </w:rPr>
+              <w:t>Prototipe tampilan</w:t>
+            </w:r>
+          </w:p>
+        </w:tc>
+        <w:tc>
+          <w:tcPr>
+            <w:tcW w:w="648" w:type="dxa"/>
+            <w:tcBorders>
+              <w:top w:val="single" w:sz="4" w:space="0" w:color="auto"/>
+              <w:left w:val="single" w:sz="4" w:space="0" w:color="auto"/>
+              <w:bottom w:val="single" w:sz="4" w:space="0" w:color="auto"/>
+              <w:right w:val="single" w:sz="4" w:space="0" w:color="auto"/>
+            </w:tcBorders>
+            <w:hideMark/>
+          </w:tcPr>
+          <w:p>
+            <w:pPr>
+              <w:rPr>
+                <w:sz w:val="24"/>
+                <w:szCs w:val="24"/>
+              </w:rPr>
+            </w:pPr>
+            <w:r>
+              <w:rPr>
+                <w:sz w:val="24"/>
+                <w:szCs w:val="24"/>
+              </w:rPr>
+              <w:t>Kesulitan dalam validasi data</w:t>
+            </w:r>
+          </w:p>
+        </w:tc>
+        <w:tc>
+          <w:tcPr>
+            <w:tcW w:w="1129" w:type="dxa"/>
+            <w:tcBorders>
+              <w:top w:val="single" w:sz="4" w:space="0" w:color="auto"/>
+              <w:left w:val="single" w:sz="4" w:space="0" w:color="auto"/>
+              <w:bottom w:val="single" w:sz="4" w:space="0" w:color="auto"/>
+              <w:right w:val="single" w:sz="4" w:space="0" w:color="auto"/>
+            </w:tcBorders>
+            <w:hideMark/>
+          </w:tcPr>
+          <w:p>
+            <w:pPr>
+              <w:rPr>
+                <w:sz w:val="24"/>
+                <w:szCs w:val="24"/>
+              </w:rPr>
+            </w:pPr>
+            <w:r>
+              <w:rPr>
+                <w:sz w:val="24"/>
+                <w:szCs w:val="24"/>
+              </w:rPr>
+              <w:t>30/04/23</w:t>
+            </w:r>
+          </w:p>
+        </w:tc>
+        <w:tc>
+          <w:tcPr>
+            <w:tcW w:w="1007" w:type="dxa"/>
+            <w:tcBorders>
+              <w:top w:val="single" w:sz="4" w:space="0" w:color="auto"/>
+              <w:left w:val="single" w:sz="4" w:space="0" w:color="auto"/>
+              <w:bottom w:val="single" w:sz="4" w:space="0" w:color="auto"/>
+              <w:right w:val="single" w:sz="4" w:space="0" w:color="auto"/>
+            </w:tcBorders>
+            <w:hideMark/>
+          </w:tcPr>
+          <w:p>
+            <w:pPr>
+              <w:rPr>
+                <w:sz w:val="24"/>
+                <w:szCs w:val="24"/>
+              </w:rPr>
+            </w:pPr>
+            <w:r>
+              <w:rPr>
+                <w:sz w:val="24"/>
+                <w:szCs w:val="24"/>
+              </w:rPr>
+              <w:t>5/05/23</w:t>
+            </w:r>
+          </w:p>
+        </w:tc>
+      </w:tr>
+      <w:tr>
+        <w:tc>
+          <w:tcPr>
+            <w:tcW w:w="520" w:type="dxa"/>
+            <w:tcBorders>
+              <w:top w:val="single" w:sz="4" w:space="0" w:color="auto"/>
+              <w:left w:val="single" w:sz="4" w:space="0" w:color="auto"/>
+              <w:bottom w:val="single" w:sz="4" w:space="0" w:color="auto"/>
+              <w:right w:val="single" w:sz="4" w:space="0" w:color="auto"/>
+            </w:tcBorders>
+            <w:hideMark/>
+          </w:tcPr>
+          <w:p>
+            <w:pPr>
+              <w:rPr>
+                <w:sz w:val="24"/>
+                <w:szCs w:val="24"/>
+              </w:rPr>
+            </w:pPr>
+            <w:r>
+              <w:rPr>
+                <w:sz w:val="24"/>
+                <w:szCs w:val="24"/>
+              </w:rPr>
+              <w:t>4</w:t>
+            </w:r>
+          </w:p>
+        </w:tc>
+        <w:tc>
+          <w:tcPr>
+            <w:tcW w:w="839" w:type="dxa"/>
+            <w:tcBorders>
+              <w:top w:val="single" w:sz="4" w:space="0" w:color="auto"/>
+              <w:left w:val="single" w:sz="4" w:space="0" w:color="auto"/>
+              <w:bottom w:val="single" w:sz="4" w:space="0" w:color="auto"/>
+              <w:right w:val="single" w:sz="4" w:space="0" w:color="auto"/>
+            </w:tcBorders>
+            <w:hideMark/>
+          </w:tcPr>
+          <w:p>
+            <w:pPr>
+              <w:rPr>
+                <w:sz w:val="24"/>
+                <w:szCs w:val="24"/>
+              </w:rPr>
+            </w:pPr>
+            <w:r>
+              <w:rPr>
+                <w:sz w:val="24"/>
+                <w:szCs w:val="24"/>
+              </w:rPr>
+              <w:t>Fikri</w:t>
+            </w:r>
+          </w:p>
+        </w:tc>
+        <w:tc>
+          <w:tcPr>
+            <w:tcW w:w="1172" w:type="dxa"/>
+            <w:tcBorders>
+              <w:top w:val="single" w:sz="4" w:space="0" w:color="auto"/>
+              <w:left w:val="single" w:sz="4" w:space="0" w:color="auto"/>
+              <w:bottom w:val="single" w:sz="4" w:space="0" w:color="auto"/>
+              <w:right w:val="single" w:sz="4" w:space="0" w:color="auto"/>
+            </w:tcBorders>
+            <w:hideMark/>
+          </w:tcPr>
+          <w:p>
+            <w:pPr>
+              <w:rPr>
+                <w:sz w:val="24"/>
+                <w:szCs w:val="24"/>
+              </w:rPr>
+            </w:pPr>
+            <w:r>
+              <w:rPr>
+                <w:sz w:val="24"/>
+                <w:szCs w:val="24"/>
+              </w:rPr>
+              <w:t>Apa yang kamu lakukan selama sprint?</w:t>
+            </w:r>
+          </w:p>
+        </w:tc>
+        <w:tc>
+          <w:tcPr>
+            <w:tcW w:w="1496" w:type="dxa"/>
+            <w:tcBorders>
+              <w:top w:val="single" w:sz="4" w:space="0" w:color="auto"/>
+              <w:left w:val="single" w:sz="4" w:space="0" w:color="auto"/>
+              <w:bottom w:val="single" w:sz="4" w:space="0" w:color="auto"/>
+              <w:right w:val="single" w:sz="4" w:space="0" w:color="auto"/>
+            </w:tcBorders>
+            <w:hideMark/>
+          </w:tcPr>
+          <w:p>
+            <w:pPr>
+              <w:rPr>
+                <w:sz w:val="24"/>
+                <w:szCs w:val="24"/>
+              </w:rPr>
+            </w:pPr>
+            <w:r>
+              <w:rPr>
+                <w:sz w:val="24"/>
+                <w:szCs w:val="24"/>
+              </w:rPr>
+              <w:t>Mengerjakan fitur Detail Movie</w:t>
+            </w:r>
+          </w:p>
+        </w:tc>
+        <w:tc>
+          <w:tcPr>
+            <w:tcW w:w="2205" w:type="dxa"/>
+            <w:tcBorders>
+              <w:top w:val="single" w:sz="4" w:space="0" w:color="auto"/>
+              <w:left w:val="single" w:sz="4" w:space="0" w:color="auto"/>
+              <w:bottom w:val="single" w:sz="4" w:space="0" w:color="auto"/>
+              <w:right w:val="single" w:sz="4" w:space="0" w:color="auto"/>
+            </w:tcBorders>
+            <w:hideMark/>
+          </w:tcPr>
+          <w:p>
+            <w:pPr>
+              <w:rPr>
+                <w:sz w:val="24"/>
+                <w:szCs w:val="24"/>
+              </w:rPr>
+            </w:pPr>
+            <w:r>
+              <w:rPr>
+                <w:sz w:val="24"/>
+                <w:szCs w:val="24"/>
+              </w:rPr>
+              <w:t>Mendesain Tampilan</w:t>
+            </w:r>
+          </w:p>
+        </w:tc>
+        <w:tc>
+          <w:tcPr>
+            <w:tcW w:w="648" w:type="dxa"/>
+            <w:tcBorders>
+              <w:top w:val="single" w:sz="4" w:space="0" w:color="auto"/>
+              <w:left w:val="single" w:sz="4" w:space="0" w:color="auto"/>
+              <w:bottom w:val="single" w:sz="4" w:space="0" w:color="auto"/>
+              <w:right w:val="single" w:sz="4" w:space="0" w:color="auto"/>
+            </w:tcBorders>
+            <w:hideMark/>
+          </w:tcPr>
+          <w:p>
+            <w:pPr>
+              <w:rPr>
+                <w:sz w:val="24"/>
+                <w:szCs w:val="24"/>
+              </w:rPr>
+            </w:pPr>
+            <w:r>
+              <w:rPr>
+                <w:sz w:val="24"/>
+                <w:szCs w:val="24"/>
+              </w:rPr>
+              <w:t>Kesulitan dalam menambhkan Detail</w:t>
+            </w:r>
+          </w:p>
+        </w:tc>
+        <w:tc>
+          <w:tcPr>
+            <w:tcW w:w="1129" w:type="dxa"/>
+            <w:tcBorders>
+              <w:top w:val="single" w:sz="4" w:space="0" w:color="auto"/>
+              <w:left w:val="single" w:sz="4" w:space="0" w:color="auto"/>
+              <w:bottom w:val="single" w:sz="4" w:space="0" w:color="auto"/>
+              <w:right w:val="single" w:sz="4" w:space="0" w:color="auto"/>
+            </w:tcBorders>
+            <w:hideMark/>
+          </w:tcPr>
+          <w:p>
+            <w:pPr>
+              <w:rPr>
+                <w:sz w:val="24"/>
+                <w:szCs w:val="24"/>
+              </w:rPr>
+            </w:pPr>
+            <w:r>
+              <w:rPr>
+                <w:sz w:val="24"/>
+                <w:szCs w:val="24"/>
+              </w:rPr>
+              <w:t>30/04/23</w:t>
+            </w:r>
+          </w:p>
+        </w:tc>
+        <w:tc>
+          <w:tcPr>
+            <w:tcW w:w="1007" w:type="dxa"/>
+            <w:tcBorders>
+              <w:top w:val="single" w:sz="4" w:space="0" w:color="auto"/>
+              <w:left w:val="single" w:sz="4" w:space="0" w:color="auto"/>
+              <w:bottom w:val="single" w:sz="4" w:space="0" w:color="auto"/>
+              <w:right w:val="single" w:sz="4" w:space="0" w:color="auto"/>
+            </w:tcBorders>
+            <w:hideMark/>
+          </w:tcPr>
+          <w:p>
+            <w:pPr>
+              <w:rPr>
+                <w:sz w:val="24"/>
+                <w:szCs w:val="24"/>
+              </w:rPr>
+            </w:pPr>
+            <w:r>
+              <w:rPr>
+                <w:sz w:val="24"/>
+                <w:szCs w:val="24"/>
+              </w:rPr>
+              <w:t>5/05/23</w:t>
+            </w:r>
+          </w:p>
+        </w:tc>
+      </w:tr>
+      <w:tr>
+        <w:tc>
+          <w:tcPr>
+            <w:tcW w:w="520" w:type="dxa"/>
+            <w:tcBorders>
+              <w:top w:val="single" w:sz="4" w:space="0" w:color="auto"/>
+              <w:left w:val="single" w:sz="4" w:space="0" w:color="auto"/>
+              <w:bottom w:val="single" w:sz="4" w:space="0" w:color="auto"/>
+              <w:right w:val="single" w:sz="4" w:space="0" w:color="auto"/>
+            </w:tcBorders>
+            <w:hideMark/>
+          </w:tcPr>
+          <w:p>
+            <w:pPr>
+              <w:rPr>
+                <w:sz w:val="24"/>
+                <w:szCs w:val="24"/>
+              </w:rPr>
+            </w:pPr>
+            <w:r>
+              <w:rPr>
+                <w:sz w:val="24"/>
+                <w:szCs w:val="24"/>
+              </w:rPr>
+              <w:t>5</w:t>
+            </w:r>
+          </w:p>
+        </w:tc>
+        <w:tc>
+          <w:tcPr>
+            <w:tcW w:w="839" w:type="dxa"/>
+            <w:tcBorders>
+              <w:top w:val="single" w:sz="4" w:space="0" w:color="auto"/>
+              <w:left w:val="single" w:sz="4" w:space="0" w:color="auto"/>
+              <w:bottom w:val="single" w:sz="4" w:space="0" w:color="auto"/>
+              <w:right w:val="single" w:sz="4" w:space="0" w:color="auto"/>
+            </w:tcBorders>
+            <w:hideMark/>
+          </w:tcPr>
+          <w:p>
+            <w:pPr>
+              <w:rPr>
+                <w:sz w:val="24"/>
+                <w:szCs w:val="24"/>
+              </w:rPr>
+            </w:pPr>
+            <w:r>
+              <w:rPr>
+                <w:sz w:val="24"/>
+                <w:szCs w:val="24"/>
+              </w:rPr>
+              <w:t>Alfin</w:t>
+            </w:r>
+          </w:p>
+        </w:tc>
+        <w:tc>
+          <w:tcPr>
+            <w:tcW w:w="1172" w:type="dxa"/>
+            <w:tcBorders>
+              <w:top w:val="single" w:sz="4" w:space="0" w:color="auto"/>
+              <w:left w:val="single" w:sz="4" w:space="0" w:color="auto"/>
+              <w:bottom w:val="single" w:sz="4" w:space="0" w:color="auto"/>
+              <w:right w:val="single" w:sz="4" w:space="0" w:color="auto"/>
+            </w:tcBorders>
+            <w:hideMark/>
+          </w:tcPr>
+          <w:p>
+            <w:pPr>
+              <w:rPr>
+                <w:sz w:val="24"/>
+                <w:szCs w:val="24"/>
+              </w:rPr>
+            </w:pPr>
+            <w:r>
+              <w:rPr>
+                <w:sz w:val="24"/>
+                <w:szCs w:val="24"/>
+              </w:rPr>
+              <w:t>Apa yang kamu lakukan selama sprint?</w:t>
+            </w:r>
+          </w:p>
+        </w:tc>
+        <w:tc>
+          <w:tcPr>
+            <w:tcW w:w="1496" w:type="dxa"/>
+            <w:tcBorders>
+              <w:top w:val="single" w:sz="4" w:space="0" w:color="auto"/>
+              <w:left w:val="single" w:sz="4" w:space="0" w:color="auto"/>
+              <w:bottom w:val="single" w:sz="4" w:space="0" w:color="auto"/>
+              <w:right w:val="single" w:sz="4" w:space="0" w:color="auto"/>
+            </w:tcBorders>
+            <w:hideMark/>
+          </w:tcPr>
+          <w:p>
+            <w:pPr>
+              <w:rPr>
+                <w:sz w:val="24"/>
+                <w:szCs w:val="24"/>
+              </w:rPr>
+            </w:pPr>
+            <w:r>
+              <w:rPr>
+                <w:sz w:val="24"/>
+                <w:szCs w:val="24"/>
+              </w:rPr>
+              <w:t>Mengerjakan daftar film/movie</w:t>
+            </w:r>
+          </w:p>
+        </w:tc>
+        <w:tc>
+          <w:tcPr>
+            <w:tcW w:w="2205" w:type="dxa"/>
+            <w:tcBorders>
+              <w:top w:val="single" w:sz="4" w:space="0" w:color="auto"/>
+              <w:left w:val="single" w:sz="4" w:space="0" w:color="auto"/>
+              <w:bottom w:val="single" w:sz="4" w:space="0" w:color="auto"/>
+              <w:right w:val="single" w:sz="4" w:space="0" w:color="auto"/>
+            </w:tcBorders>
+            <w:hideMark/>
+          </w:tcPr>
+          <w:p>
+            <w:pPr>
+              <w:rPr>
+                <w:sz w:val="24"/>
+                <w:szCs w:val="24"/>
+              </w:rPr>
+            </w:pPr>
+            <w:r>
+              <w:rPr>
+                <w:sz w:val="24"/>
+                <w:szCs w:val="24"/>
+              </w:rPr>
+              <w:t>Mendesain Tampilan</w:t>
+            </w:r>
+          </w:p>
+        </w:tc>
+        <w:tc>
+          <w:tcPr>
+            <w:tcW w:w="648" w:type="dxa"/>
+            <w:tcBorders>
+              <w:top w:val="single" w:sz="4" w:space="0" w:color="auto"/>
+              <w:left w:val="single" w:sz="4" w:space="0" w:color="auto"/>
+              <w:bottom w:val="single" w:sz="4" w:space="0" w:color="auto"/>
+              <w:right w:val="single" w:sz="4" w:space="0" w:color="auto"/>
+            </w:tcBorders>
+            <w:hideMark/>
+          </w:tcPr>
+          <w:p>
+            <w:pPr>
+              <w:rPr>
+                <w:sz w:val="24"/>
+                <w:szCs w:val="24"/>
+              </w:rPr>
+            </w:pPr>
+            <w:r>
+              <w:rPr>
+                <w:sz w:val="24"/>
+                <w:szCs w:val="24"/>
+              </w:rPr>
+              <w:t>Tidak ada</w:t>
+            </w:r>
+          </w:p>
+        </w:tc>
+        <w:tc>
+          <w:tcPr>
+            <w:tcW w:w="1129" w:type="dxa"/>
+            <w:tcBorders>
+              <w:top w:val="single" w:sz="4" w:space="0" w:color="auto"/>
+              <w:left w:val="single" w:sz="4" w:space="0" w:color="auto"/>
+              <w:bottom w:val="single" w:sz="4" w:space="0" w:color="auto"/>
+              <w:right w:val="single" w:sz="4" w:space="0" w:color="auto"/>
+            </w:tcBorders>
+            <w:hideMark/>
+          </w:tcPr>
+          <w:p>
+            <w:pPr>
+              <w:rPr>
+                <w:sz w:val="24"/>
+                <w:szCs w:val="24"/>
+              </w:rPr>
+            </w:pPr>
+            <w:r>
+              <w:rPr>
+                <w:sz w:val="24"/>
+                <w:szCs w:val="24"/>
+              </w:rPr>
+              <w:t>30/04/23</w:t>
+            </w:r>
+          </w:p>
+        </w:tc>
+        <w:tc>
+          <w:tcPr>
+            <w:tcW w:w="1007" w:type="dxa"/>
+            <w:tcBorders>
+              <w:top w:val="single" w:sz="4" w:space="0" w:color="auto"/>
+              <w:left w:val="single" w:sz="4" w:space="0" w:color="auto"/>
+              <w:bottom w:val="single" w:sz="4" w:space="0" w:color="auto"/>
+              <w:right w:val="single" w:sz="4" w:space="0" w:color="auto"/>
+            </w:tcBorders>
+            <w:hideMark/>
+          </w:tcPr>
+          <w:p>
+            <w:pPr>
+              <w:rPr>
+                <w:sz w:val="24"/>
+                <w:szCs w:val="24"/>
+              </w:rPr>
+            </w:pPr>
+            <w:r>
+              <w:rPr>
+                <w:sz w:val="24"/>
+                <w:szCs w:val="24"/>
+              </w:rPr>
+              <w:t>5/05/23</w:t>
+            </w:r>
+          </w:p>
+        </w:tc>
+      </w:tr>
+      <w:tr>
+        <w:tc>
+          <w:tcPr>
+            <w:tcW w:w="520" w:type="dxa"/>
+            <w:tcBorders>
+              <w:top w:val="single" w:sz="4" w:space="0" w:color="auto"/>
+              <w:left w:val="single" w:sz="4" w:space="0" w:color="auto"/>
+              <w:bottom w:val="single" w:sz="4" w:space="0" w:color="auto"/>
+              <w:right w:val="single" w:sz="4" w:space="0" w:color="auto"/>
+            </w:tcBorders>
+            <w:hideMark/>
+          </w:tcPr>
+          <w:p>
+            <w:pPr>
+              <w:rPr>
+                <w:sz w:val="24"/>
+                <w:szCs w:val="24"/>
+              </w:rPr>
+            </w:pPr>
+            <w:r>
+              <w:rPr>
+                <w:sz w:val="24"/>
+                <w:szCs w:val="24"/>
+              </w:rPr>
+              <w:t>6</w:t>
+            </w:r>
+          </w:p>
+        </w:tc>
+        <w:tc>
+          <w:tcPr>
+            <w:tcW w:w="839" w:type="dxa"/>
+            <w:tcBorders>
+              <w:top w:val="single" w:sz="4" w:space="0" w:color="auto"/>
+              <w:left w:val="single" w:sz="4" w:space="0" w:color="auto"/>
+              <w:bottom w:val="single" w:sz="4" w:space="0" w:color="auto"/>
+              <w:right w:val="single" w:sz="4" w:space="0" w:color="auto"/>
+            </w:tcBorders>
+            <w:hideMark/>
+          </w:tcPr>
+          <w:p>
+            <w:pPr>
+              <w:rPr>
+                <w:sz w:val="24"/>
+                <w:szCs w:val="24"/>
+              </w:rPr>
+            </w:pPr>
+            <w:r>
+              <w:rPr>
+                <w:sz w:val="24"/>
+                <w:szCs w:val="24"/>
+              </w:rPr>
+              <w:t>Felix</w:t>
+            </w:r>
+          </w:p>
+        </w:tc>
+        <w:tc>
+          <w:tcPr>
+            <w:tcW w:w="1172" w:type="dxa"/>
+            <w:tcBorders>
+              <w:top w:val="single" w:sz="4" w:space="0" w:color="auto"/>
+              <w:left w:val="single" w:sz="4" w:space="0" w:color="auto"/>
+              <w:bottom w:val="single" w:sz="4" w:space="0" w:color="auto"/>
+              <w:right w:val="single" w:sz="4" w:space="0" w:color="auto"/>
+            </w:tcBorders>
+            <w:hideMark/>
+          </w:tcPr>
+          <w:p>
+            <w:pPr>
+              <w:rPr>
+                <w:sz w:val="24"/>
+                <w:szCs w:val="24"/>
+              </w:rPr>
+            </w:pPr>
+            <w:r>
+              <w:rPr>
+                <w:sz w:val="24"/>
+                <w:szCs w:val="24"/>
+              </w:rPr>
+              <w:t>Apa yang kamu lakukan selama sprint?</w:t>
+            </w:r>
+          </w:p>
+        </w:tc>
+        <w:tc>
+          <w:tcPr>
+            <w:tcW w:w="1496" w:type="dxa"/>
+            <w:tcBorders>
+              <w:top w:val="single" w:sz="4" w:space="0" w:color="auto"/>
+              <w:left w:val="single" w:sz="4" w:space="0" w:color="auto"/>
+              <w:bottom w:val="single" w:sz="4" w:space="0" w:color="auto"/>
+              <w:right w:val="single" w:sz="4" w:space="0" w:color="auto"/>
+            </w:tcBorders>
+            <w:hideMark/>
+          </w:tcPr>
+          <w:p>
+            <w:pPr>
+              <w:rPr>
+                <w:sz w:val="24"/>
+                <w:szCs w:val="24"/>
+              </w:rPr>
+            </w:pPr>
+            <w:r>
+              <w:rPr>
+                <w:sz w:val="24"/>
+                <w:szCs w:val="24"/>
+              </w:rPr>
+              <w:t>Mengerjakan fitur putar pada Movie</w:t>
+            </w:r>
+          </w:p>
+        </w:tc>
+        <w:tc>
+          <w:tcPr>
+            <w:tcW w:w="2205" w:type="dxa"/>
+            <w:tcBorders>
+              <w:top w:val="single" w:sz="4" w:space="0" w:color="auto"/>
+              <w:left w:val="single" w:sz="4" w:space="0" w:color="auto"/>
+              <w:bottom w:val="single" w:sz="4" w:space="0" w:color="auto"/>
+              <w:right w:val="single" w:sz="4" w:space="0" w:color="auto"/>
+            </w:tcBorders>
+            <w:hideMark/>
+          </w:tcPr>
+          <w:p>
+            <w:pPr>
+              <w:rPr>
+                <w:sz w:val="24"/>
+                <w:szCs w:val="24"/>
+              </w:rPr>
+            </w:pPr>
+            <w:r>
+              <w:rPr>
+                <w:sz w:val="24"/>
+                <w:szCs w:val="24"/>
+              </w:rPr>
+              <w:t>Mendesain Tampilan, dan Prototipe tampilan</w:t>
+            </w:r>
+          </w:p>
+        </w:tc>
+        <w:tc>
+          <w:tcPr>
+            <w:tcW w:w="648" w:type="dxa"/>
+            <w:tcBorders>
+              <w:top w:val="single" w:sz="4" w:space="0" w:color="auto"/>
+              <w:left w:val="single" w:sz="4" w:space="0" w:color="auto"/>
+              <w:bottom w:val="single" w:sz="4" w:space="0" w:color="auto"/>
+              <w:right w:val="single" w:sz="4" w:space="0" w:color="auto"/>
+            </w:tcBorders>
+            <w:hideMark/>
+          </w:tcPr>
+          <w:p>
+            <w:pPr>
+              <w:rPr>
+                <w:sz w:val="24"/>
+                <w:szCs w:val="24"/>
+              </w:rPr>
+            </w:pPr>
+            <w:r>
+              <w:rPr>
+                <w:sz w:val="24"/>
+                <w:szCs w:val="24"/>
+              </w:rPr>
+              <w:t>Tidak ada</w:t>
+            </w:r>
+          </w:p>
+        </w:tc>
+        <w:tc>
+          <w:tcPr>
+            <w:tcW w:w="1129" w:type="dxa"/>
+            <w:tcBorders>
+              <w:top w:val="single" w:sz="4" w:space="0" w:color="auto"/>
+              <w:left w:val="single" w:sz="4" w:space="0" w:color="auto"/>
+              <w:bottom w:val="single" w:sz="4" w:space="0" w:color="auto"/>
+              <w:right w:val="single" w:sz="4" w:space="0" w:color="auto"/>
+            </w:tcBorders>
+            <w:hideMark/>
+          </w:tcPr>
+          <w:p>
+            <w:pPr>
+              <w:rPr>
+                <w:sz w:val="24"/>
+                <w:szCs w:val="24"/>
+              </w:rPr>
+            </w:pPr>
+            <w:r>
+              <w:rPr>
+                <w:sz w:val="24"/>
+                <w:szCs w:val="24"/>
+              </w:rPr>
+              <w:t>30/04/23</w:t>
+            </w:r>
+          </w:p>
+        </w:tc>
+        <w:tc>
+          <w:tcPr>
+            <w:tcW w:w="1007" w:type="dxa"/>
+            <w:tcBorders>
+              <w:top w:val="single" w:sz="4" w:space="0" w:color="auto"/>
+              <w:left w:val="single" w:sz="4" w:space="0" w:color="auto"/>
+              <w:bottom w:val="single" w:sz="4" w:space="0" w:color="auto"/>
+              <w:right w:val="single" w:sz="4" w:space="0" w:color="auto"/>
+            </w:tcBorders>
+            <w:hideMark/>
+          </w:tcPr>
+          <w:p>
+            <w:pPr>
+              <w:rPr>
+                <w:sz w:val="24"/>
+                <w:szCs w:val="24"/>
+              </w:rPr>
+            </w:pPr>
+            <w:r>
+              <w:rPr>
+                <w:sz w:val="24"/>
+                <w:szCs w:val="24"/>
+              </w:rPr>
+              <w:t>5/05/23</w:t>
+            </w:r>
+          </w:p>
+        </w:tc>
+      </w:tr>
+      <w:tr>
+        <w:tc>
+          <w:tcPr>
+            <w:tcW w:w="520" w:type="dxa"/>
+            <w:tcBorders>
+              <w:top w:val="single" w:sz="4" w:space="0" w:color="auto"/>
+              <w:left w:val="single" w:sz="4" w:space="0" w:color="auto"/>
+              <w:bottom w:val="single" w:sz="4" w:space="0" w:color="auto"/>
+              <w:right w:val="single" w:sz="4" w:space="0" w:color="auto"/>
+            </w:tcBorders>
+            <w:hideMark/>
+          </w:tcPr>
+          <w:p>
+            <w:pPr>
+              <w:rPr>
+                <w:sz w:val="24"/>
+                <w:szCs w:val="24"/>
+              </w:rPr>
+            </w:pPr>
+            <w:r>
+              <w:rPr>
+                <w:sz w:val="24"/>
+                <w:szCs w:val="24"/>
+              </w:rPr>
+              <w:t>7</w:t>
+            </w:r>
+          </w:p>
+        </w:tc>
+        <w:tc>
+          <w:tcPr>
+            <w:tcW w:w="839" w:type="dxa"/>
+            <w:tcBorders>
+              <w:top w:val="single" w:sz="4" w:space="0" w:color="auto"/>
+              <w:left w:val="single" w:sz="4" w:space="0" w:color="auto"/>
+              <w:bottom w:val="single" w:sz="4" w:space="0" w:color="auto"/>
+              <w:right w:val="single" w:sz="4" w:space="0" w:color="auto"/>
+            </w:tcBorders>
+            <w:hideMark/>
+          </w:tcPr>
+          <w:p>
+            <w:pPr>
+              <w:rPr>
+                <w:sz w:val="24"/>
+                <w:szCs w:val="24"/>
+              </w:rPr>
+            </w:pPr>
+            <w:r>
+              <w:rPr>
+                <w:sz w:val="24"/>
+                <w:szCs w:val="24"/>
+              </w:rPr>
+              <w:t>Fikri</w:t>
+            </w:r>
+          </w:p>
+        </w:tc>
+        <w:tc>
+          <w:tcPr>
+            <w:tcW w:w="1172" w:type="dxa"/>
+            <w:tcBorders>
+              <w:top w:val="single" w:sz="4" w:space="0" w:color="auto"/>
+              <w:left w:val="single" w:sz="4" w:space="0" w:color="auto"/>
+              <w:bottom w:val="single" w:sz="4" w:space="0" w:color="auto"/>
+              <w:right w:val="single" w:sz="4" w:space="0" w:color="auto"/>
+            </w:tcBorders>
+            <w:hideMark/>
+          </w:tcPr>
+          <w:p>
+            <w:pPr>
+              <w:rPr>
+                <w:sz w:val="24"/>
+                <w:szCs w:val="24"/>
+              </w:rPr>
+            </w:pPr>
+            <w:r>
+              <w:rPr>
+                <w:sz w:val="24"/>
+                <w:szCs w:val="24"/>
+              </w:rPr>
+              <w:t>Apa yang kamu lakukan selama sprint?</w:t>
+            </w:r>
+          </w:p>
+        </w:tc>
+        <w:tc>
+          <w:tcPr>
+            <w:tcW w:w="1496" w:type="dxa"/>
+            <w:tcBorders>
+              <w:top w:val="single" w:sz="4" w:space="0" w:color="auto"/>
+              <w:left w:val="single" w:sz="4" w:space="0" w:color="auto"/>
+              <w:bottom w:val="single" w:sz="4" w:space="0" w:color="auto"/>
+              <w:right w:val="single" w:sz="4" w:space="0" w:color="auto"/>
+            </w:tcBorders>
+            <w:hideMark/>
+          </w:tcPr>
+          <w:p>
+            <w:pPr>
+              <w:rPr>
+                <w:sz w:val="24"/>
+                <w:szCs w:val="24"/>
+              </w:rPr>
+            </w:pPr>
+            <w:r>
+              <w:rPr>
+                <w:sz w:val="24"/>
+                <w:szCs w:val="24"/>
+              </w:rPr>
+              <w:t>Mengerjakan fitur pause pada Movie</w:t>
+            </w:r>
+          </w:p>
+        </w:tc>
+        <w:tc>
+          <w:tcPr>
+            <w:tcW w:w="2205" w:type="dxa"/>
+            <w:tcBorders>
+              <w:top w:val="single" w:sz="4" w:space="0" w:color="auto"/>
+              <w:left w:val="single" w:sz="4" w:space="0" w:color="auto"/>
+              <w:bottom w:val="single" w:sz="4" w:space="0" w:color="auto"/>
+              <w:right w:val="single" w:sz="4" w:space="0" w:color="auto"/>
+            </w:tcBorders>
+            <w:hideMark/>
+          </w:tcPr>
+          <w:p>
+            <w:pPr>
+              <w:rPr>
+                <w:sz w:val="24"/>
+                <w:szCs w:val="24"/>
+              </w:rPr>
+            </w:pPr>
+            <w:r>
+              <w:rPr>
+                <w:sz w:val="24"/>
+                <w:szCs w:val="24"/>
+              </w:rPr>
+              <w:t>Mendesain Tampilan, dan Prototipe tampilan</w:t>
+            </w:r>
+          </w:p>
+        </w:tc>
+        <w:tc>
+          <w:tcPr>
+            <w:tcW w:w="648" w:type="dxa"/>
+            <w:tcBorders>
+              <w:top w:val="single" w:sz="4" w:space="0" w:color="auto"/>
+              <w:left w:val="single" w:sz="4" w:space="0" w:color="auto"/>
+              <w:bottom w:val="single" w:sz="4" w:space="0" w:color="auto"/>
+              <w:right w:val="single" w:sz="4" w:space="0" w:color="auto"/>
+            </w:tcBorders>
+            <w:hideMark/>
+          </w:tcPr>
+          <w:p>
+            <w:pPr>
+              <w:rPr>
+                <w:sz w:val="24"/>
+                <w:szCs w:val="24"/>
+              </w:rPr>
+            </w:pPr>
+            <w:r>
+              <w:rPr>
+                <w:sz w:val="24"/>
+                <w:szCs w:val="24"/>
+              </w:rPr>
+              <w:t>Kesulitan dalam membuat fungsi pada tombol Pause</w:t>
+            </w:r>
+          </w:p>
+        </w:tc>
+        <w:tc>
+          <w:tcPr>
+            <w:tcW w:w="1129" w:type="dxa"/>
+            <w:tcBorders>
+              <w:top w:val="single" w:sz="4" w:space="0" w:color="auto"/>
+              <w:left w:val="single" w:sz="4" w:space="0" w:color="auto"/>
+              <w:bottom w:val="single" w:sz="4" w:space="0" w:color="auto"/>
+              <w:right w:val="single" w:sz="4" w:space="0" w:color="auto"/>
+            </w:tcBorders>
+            <w:hideMark/>
+          </w:tcPr>
+          <w:p>
+            <w:pPr>
+              <w:rPr>
+                <w:b/>
+                <w:bCs/>
+                <w:sz w:val="26"/>
+                <w:szCs w:val="26"/>
+              </w:rPr>
+            </w:pPr>
+            <w:r>
+              <w:rPr>
+                <w:sz w:val="24"/>
+                <w:szCs w:val="24"/>
+              </w:rPr>
+              <w:t>30/04/23</w:t>
+            </w:r>
+          </w:p>
+        </w:tc>
+        <w:tc>
+          <w:tcPr>
+            <w:tcW w:w="1007" w:type="dxa"/>
+            <w:tcBorders>
+              <w:top w:val="single" w:sz="4" w:space="0" w:color="auto"/>
+              <w:left w:val="single" w:sz="4" w:space="0" w:color="auto"/>
+              <w:bottom w:val="single" w:sz="4" w:space="0" w:color="auto"/>
+              <w:right w:val="single" w:sz="4" w:space="0" w:color="auto"/>
+            </w:tcBorders>
+            <w:hideMark/>
+          </w:tcPr>
+          <w:p>
+            <w:pPr>
+              <w:rPr>
+                <w:b/>
+                <w:bCs/>
+                <w:sz w:val="26"/>
+                <w:szCs w:val="26"/>
+              </w:rPr>
+            </w:pPr>
+            <w:r>
+              <w:rPr>
+                <w:sz w:val="24"/>
+                <w:szCs w:val="24"/>
+              </w:rPr>
+              <w:t>5/05/23</w:t>
+            </w:r>
+          </w:p>
+        </w:tc>
+      </w:tr>
+      <w:tr>
+        <w:tc>
+          <w:tcPr>
+            <w:tcW w:w="520" w:type="dxa"/>
+            <w:tcBorders>
+              <w:top w:val="single" w:sz="4" w:space="0" w:color="auto"/>
+              <w:left w:val="single" w:sz="4" w:space="0" w:color="auto"/>
+              <w:bottom w:val="single" w:sz="4" w:space="0" w:color="auto"/>
+              <w:right w:val="single" w:sz="4" w:space="0" w:color="auto"/>
+            </w:tcBorders>
+            <w:hideMark/>
+          </w:tcPr>
+          <w:p>
+            <w:pPr>
+              <w:rPr>
+                <w:sz w:val="24"/>
+                <w:szCs w:val="24"/>
+              </w:rPr>
+            </w:pPr>
+            <w:r>
+              <w:rPr>
+                <w:sz w:val="24"/>
+                <w:szCs w:val="24"/>
+              </w:rPr>
+              <w:t>8</w:t>
+            </w:r>
+          </w:p>
+        </w:tc>
+        <w:tc>
+          <w:tcPr>
+            <w:tcW w:w="839" w:type="dxa"/>
+            <w:tcBorders>
+              <w:top w:val="single" w:sz="4" w:space="0" w:color="auto"/>
+              <w:left w:val="single" w:sz="4" w:space="0" w:color="auto"/>
+              <w:bottom w:val="single" w:sz="4" w:space="0" w:color="auto"/>
+              <w:right w:val="single" w:sz="4" w:space="0" w:color="auto"/>
+            </w:tcBorders>
+            <w:hideMark/>
+          </w:tcPr>
+          <w:p>
+            <w:pPr>
+              <w:rPr>
+                <w:sz w:val="24"/>
+                <w:szCs w:val="24"/>
+              </w:rPr>
+            </w:pPr>
+            <w:r>
+              <w:rPr>
+                <w:sz w:val="24"/>
+                <w:szCs w:val="24"/>
+              </w:rPr>
+              <w:t>Alfin</w:t>
+            </w:r>
+          </w:p>
+        </w:tc>
+        <w:tc>
+          <w:tcPr>
+            <w:tcW w:w="1172" w:type="dxa"/>
+            <w:tcBorders>
+              <w:top w:val="single" w:sz="4" w:space="0" w:color="auto"/>
+              <w:left w:val="single" w:sz="4" w:space="0" w:color="auto"/>
+              <w:bottom w:val="single" w:sz="4" w:space="0" w:color="auto"/>
+              <w:right w:val="single" w:sz="4" w:space="0" w:color="auto"/>
+            </w:tcBorders>
+            <w:hideMark/>
+          </w:tcPr>
+          <w:p>
+            <w:pPr>
+              <w:rPr>
+                <w:sz w:val="24"/>
+                <w:szCs w:val="24"/>
+              </w:rPr>
+            </w:pPr>
+            <w:r>
+              <w:rPr>
+                <w:sz w:val="24"/>
+                <w:szCs w:val="24"/>
+              </w:rPr>
+              <w:t xml:space="preserve">Apa yang kamu lakukan </w:t>
+            </w:r>
+            <w:r>
+              <w:rPr>
+                <w:sz w:val="24"/>
+                <w:szCs w:val="24"/>
+              </w:rPr>
+              <w:lastRenderedPageBreak/>
+              <w:t>selama sprint?</w:t>
+            </w:r>
+          </w:p>
+        </w:tc>
+        <w:tc>
+          <w:tcPr>
+            <w:tcW w:w="1496" w:type="dxa"/>
+            <w:tcBorders>
+              <w:top w:val="single" w:sz="4" w:space="0" w:color="auto"/>
+              <w:left w:val="single" w:sz="4" w:space="0" w:color="auto"/>
+              <w:bottom w:val="single" w:sz="4" w:space="0" w:color="auto"/>
+              <w:right w:val="single" w:sz="4" w:space="0" w:color="auto"/>
+            </w:tcBorders>
+            <w:hideMark/>
+          </w:tcPr>
+          <w:p>
+            <w:pPr>
+              <w:rPr>
+                <w:sz w:val="24"/>
+                <w:szCs w:val="24"/>
+              </w:rPr>
+            </w:pPr>
+            <w:r>
+              <w:rPr>
+                <w:sz w:val="24"/>
+                <w:szCs w:val="24"/>
+              </w:rPr>
+              <w:lastRenderedPageBreak/>
+              <w:t xml:space="preserve">Mengerjakan daftar list pemain / </w:t>
+            </w:r>
+            <w:r>
+              <w:rPr>
+                <w:sz w:val="24"/>
+                <w:szCs w:val="24"/>
+              </w:rPr>
+              <w:lastRenderedPageBreak/>
+              <w:t>pemeran pada Movie</w:t>
+            </w:r>
+          </w:p>
+        </w:tc>
+        <w:tc>
+          <w:tcPr>
+            <w:tcW w:w="2205" w:type="dxa"/>
+            <w:tcBorders>
+              <w:top w:val="single" w:sz="4" w:space="0" w:color="auto"/>
+              <w:left w:val="single" w:sz="4" w:space="0" w:color="auto"/>
+              <w:bottom w:val="single" w:sz="4" w:space="0" w:color="auto"/>
+              <w:right w:val="single" w:sz="4" w:space="0" w:color="auto"/>
+            </w:tcBorders>
+            <w:hideMark/>
+          </w:tcPr>
+          <w:p>
+            <w:pPr>
+              <w:rPr>
+                <w:sz w:val="24"/>
+                <w:szCs w:val="24"/>
+              </w:rPr>
+            </w:pPr>
+            <w:r>
+              <w:rPr>
+                <w:sz w:val="24"/>
+                <w:szCs w:val="24"/>
+              </w:rPr>
+              <w:lastRenderedPageBreak/>
+              <w:t>Mendesain Tampilan</w:t>
+            </w:r>
+          </w:p>
+        </w:tc>
+        <w:tc>
+          <w:tcPr>
+            <w:tcW w:w="648" w:type="dxa"/>
+            <w:tcBorders>
+              <w:top w:val="single" w:sz="4" w:space="0" w:color="auto"/>
+              <w:left w:val="single" w:sz="4" w:space="0" w:color="auto"/>
+              <w:bottom w:val="single" w:sz="4" w:space="0" w:color="auto"/>
+              <w:right w:val="single" w:sz="4" w:space="0" w:color="auto"/>
+            </w:tcBorders>
+            <w:hideMark/>
+          </w:tcPr>
+          <w:p>
+            <w:pPr>
+              <w:rPr>
+                <w:sz w:val="24"/>
+                <w:szCs w:val="24"/>
+              </w:rPr>
+            </w:pPr>
+            <w:r>
+              <w:rPr>
+                <w:sz w:val="24"/>
+                <w:szCs w:val="24"/>
+              </w:rPr>
+              <w:t xml:space="preserve">Kesulitan dalam membentuk icon untuk </w:t>
+            </w:r>
+            <w:r>
+              <w:rPr>
+                <w:sz w:val="24"/>
+                <w:szCs w:val="24"/>
+              </w:rPr>
+              <w:lastRenderedPageBreak/>
+              <w:t>avatar pemeran</w:t>
+            </w:r>
+          </w:p>
+        </w:tc>
+        <w:tc>
+          <w:tcPr>
+            <w:tcW w:w="1129" w:type="dxa"/>
+            <w:tcBorders>
+              <w:top w:val="single" w:sz="4" w:space="0" w:color="auto"/>
+              <w:left w:val="single" w:sz="4" w:space="0" w:color="auto"/>
+              <w:bottom w:val="single" w:sz="4" w:space="0" w:color="auto"/>
+              <w:right w:val="single" w:sz="4" w:space="0" w:color="auto"/>
+            </w:tcBorders>
+            <w:hideMark/>
+          </w:tcPr>
+          <w:p>
+            <w:pPr>
+              <w:rPr>
+                <w:b/>
+                <w:bCs/>
+                <w:sz w:val="26"/>
+                <w:szCs w:val="26"/>
+              </w:rPr>
+            </w:pPr>
+            <w:r>
+              <w:rPr>
+                <w:sz w:val="24"/>
+                <w:szCs w:val="24"/>
+              </w:rPr>
+              <w:lastRenderedPageBreak/>
+              <w:t>30/04/23</w:t>
+            </w:r>
+          </w:p>
+        </w:tc>
+        <w:tc>
+          <w:tcPr>
+            <w:tcW w:w="1007" w:type="dxa"/>
+            <w:tcBorders>
+              <w:top w:val="single" w:sz="4" w:space="0" w:color="auto"/>
+              <w:left w:val="single" w:sz="4" w:space="0" w:color="auto"/>
+              <w:bottom w:val="single" w:sz="4" w:space="0" w:color="auto"/>
+              <w:right w:val="single" w:sz="4" w:space="0" w:color="auto"/>
+            </w:tcBorders>
+            <w:hideMark/>
+          </w:tcPr>
+          <w:p>
+            <w:pPr>
+              <w:rPr>
+                <w:b/>
+                <w:bCs/>
+                <w:sz w:val="26"/>
+                <w:szCs w:val="26"/>
+              </w:rPr>
+            </w:pPr>
+            <w:r>
+              <w:rPr>
+                <w:sz w:val="24"/>
+                <w:szCs w:val="24"/>
+              </w:rPr>
+              <w:t>5/05/23</w:t>
+            </w:r>
+          </w:p>
+        </w:tc>
+      </w:tr>
+    </w:tbl>
+    <w:p>
+      <w:pPr>
+        <w:rPr>
+          <w:b/>
+          <w:bCs/>
+          <w:sz w:val="26"/>
+          <w:szCs w:val="26"/>
+        </w:rPr>
+      </w:pPr>
+    </w:p>
     <w:p/>
     <w:p>
       <w:pPr>

</xml_diff>

<commit_message>
Menambahkan Tabel Laporan Sprint Review
</commit_message>
<xml_diff>
--- a/LaporanTugasUTS.docx
+++ b/LaporanTugasUTS.docx
@@ -571,6 +571,21 @@
     <w:p>
       <w:pPr>
         <w:rPr>
+          <w:sz w:val="26"/>
+          <w:szCs w:val="26"/>
+        </w:rPr>
+      </w:pPr>
+      <w:r>
+        <w:rPr>
+          <w:sz w:val="26"/>
+          <w:szCs w:val="26"/>
+        </w:rPr>
+        <w:t xml:space="preserve">      2.7 Link Trello dan Github…………………………………………………………………………………..</w:t>
+      </w:r>
+    </w:p>
+    <w:p>
+      <w:pPr>
+        <w:rPr>
           <w:b/>
           <w:bCs/>
           <w:sz w:val="26"/>
@@ -786,7 +801,6 @@
           <w:sz w:val="26"/>
           <w:szCs w:val="26"/>
         </w:rPr>
-        <w:lastRenderedPageBreak/>
         <w:t>BAB I</w:t>
       </w:r>
     </w:p>
@@ -2250,7 +2264,15 @@
                 <w:sz w:val="24"/>
                 <w:szCs w:val="24"/>
               </w:rPr>
-              <w:t xml:space="preserve"> pada movie/film</w:t>
+              <w:t xml:space="preserve"> </w:t>
+            </w:r>
+            <w:r>
+              <w:rPr>
+                <w:sz w:val="24"/>
+                <w:szCs w:val="24"/>
+              </w:rPr>
+              <w:lastRenderedPageBreak/>
+              <w:t>pada movie/film</w:t>
             </w:r>
           </w:p>
         </w:tc>
@@ -2271,6 +2293,7 @@
                 <w:sz w:val="26"/>
                 <w:szCs w:val="26"/>
               </w:rPr>
+              <w:lastRenderedPageBreak/>
               <w:t>LOW</w:t>
             </w:r>
           </w:p>
@@ -3702,7 +3725,6 @@
           <w:sz w:val="26"/>
           <w:szCs w:val="26"/>
         </w:rPr>
-        <w:lastRenderedPageBreak/>
         <w:t>2.3 Tabel Report Daily Scrum Meeting</w:t>
       </w:r>
     </w:p>
@@ -3736,7 +3758,6 @@
           </w:tcPr>
           <w:p>
             <w:pPr>
-              <w:spacing w:after="0" w:line="240" w:lineRule="auto"/>
               <w:rPr>
                 <w:sz w:val="26"/>
                 <w:szCs w:val="26"/>
@@ -5551,7 +5572,7 @@
                 <w:sz w:val="24"/>
                 <w:szCs w:val="24"/>
               </w:rPr>
-              <w:t xml:space="preserve">Apa yang kamu lakukan </w:t>
+              <w:t xml:space="preserve">Apa yang kamu </w:t>
             </w:r>
             <w:r>
               <w:rPr>
@@ -5559,7 +5580,7 @@
                 <w:szCs w:val="24"/>
               </w:rPr>
               <w:lastRenderedPageBreak/>
-              <w:t>selama sprint?</w:t>
+              <w:t>lakukan selama sprint?</w:t>
             </w:r>
           </w:p>
         </w:tc>
@@ -5587,7 +5608,7 @@
                 <w:szCs w:val="24"/>
               </w:rPr>
               <w:lastRenderedPageBreak/>
-              <w:t xml:space="preserve">Mengerjakan daftar list pemain / </w:t>
+              <w:t xml:space="preserve">Mengerjakan daftar list </w:t>
             </w:r>
             <w:r>
               <w:rPr>
@@ -5595,7 +5616,7 @@
                 <w:szCs w:val="24"/>
               </w:rPr>
               <w:lastRenderedPageBreak/>
-              <w:t>pemeran pada Movie</w:t>
+              <w:t>pemain / pemeran pada Movie</w:t>
             </w:r>
           </w:p>
         </w:tc>
@@ -5650,7 +5671,7 @@
                 <w:sz w:val="24"/>
                 <w:szCs w:val="24"/>
               </w:rPr>
-              <w:t xml:space="preserve">Kesulitan dalam membentuk icon untuk </w:t>
+              <w:t xml:space="preserve">Kesulitan dalam </w:t>
             </w:r>
             <w:r>
               <w:rPr>
@@ -5658,7 +5679,7 @@
                 <w:szCs w:val="24"/>
               </w:rPr>
               <w:lastRenderedPageBreak/>
-              <w:t>avatar pemeran</w:t>
+              <w:t>membentuk icon untuk avatar pemeran</w:t>
             </w:r>
           </w:p>
         </w:tc>
@@ -5733,6 +5754,440 @@
         </w:rPr>
       </w:pPr>
     </w:p>
+    <w:p/>
+    <w:p>
+      <w:pPr>
+        <w:rPr>
+          <w:b/>
+          <w:bCs/>
+          <w:sz w:val="26"/>
+          <w:szCs w:val="26"/>
+        </w:rPr>
+      </w:pPr>
+      <w:r>
+        <w:rPr>
+          <w:b/>
+          <w:bCs/>
+          <w:sz w:val="26"/>
+          <w:szCs w:val="26"/>
+        </w:rPr>
+        <w:t>2.4 Hasil Laporan Sprint Review</w:t>
+      </w:r>
+    </w:p>
+    <w:tbl>
+      <w:tblPr>
+        <w:tblStyle w:val="TableGrid"/>
+        <w:tblW w:w="0" w:type="auto"/>
+        <w:tblLook w:val="04A0" w:firstRow="1" w:lastRow="0" w:firstColumn="1" w:lastColumn="0" w:noHBand="0" w:noVBand="1"/>
+      </w:tblPr>
+      <w:tblGrid>
+        <w:gridCol w:w="3005"/>
+        <w:gridCol w:w="3005"/>
+        <w:gridCol w:w="3006"/>
+      </w:tblGrid>
+      <w:tr>
+        <w:tc>
+          <w:tcPr>
+            <w:tcW w:w="9016" w:type="dxa"/>
+            <w:gridSpan w:val="3"/>
+            <w:shd w:val="clear" w:color="auto" w:fill="FFFF00"/>
+          </w:tcPr>
+          <w:p>
+            <w:pPr>
+              <w:rPr>
+                <w:sz w:val="26"/>
+                <w:szCs w:val="26"/>
+              </w:rPr>
+            </w:pPr>
+            <w:r>
+              <w:rPr>
+                <w:sz w:val="26"/>
+                <w:szCs w:val="26"/>
+              </w:rPr>
+              <w:t>Sprint Review</w:t>
+            </w:r>
+          </w:p>
+        </w:tc>
+      </w:tr>
+      <w:tr>
+        <w:tc>
+          <w:tcPr>
+            <w:tcW w:w="9016" w:type="dxa"/>
+            <w:gridSpan w:val="3"/>
+            <w:shd w:val="clear" w:color="auto" w:fill="00B0F0"/>
+          </w:tcPr>
+          <w:p>
+            <w:pPr>
+              <w:rPr>
+                <w:sz w:val="26"/>
+                <w:szCs w:val="26"/>
+              </w:rPr>
+            </w:pPr>
+            <w:r>
+              <w:rPr>
+                <w:sz w:val="26"/>
+                <w:szCs w:val="26"/>
+              </w:rPr>
+              <w:t>Sprint 1</w:t>
+            </w:r>
+          </w:p>
+        </w:tc>
+      </w:tr>
+      <w:tr>
+        <w:tc>
+          <w:tcPr>
+            <w:tcW w:w="3005" w:type="dxa"/>
+          </w:tcPr>
+          <w:p>
+            <w:pPr>
+              <w:rPr>
+                <w:sz w:val="26"/>
+                <w:szCs w:val="26"/>
+              </w:rPr>
+            </w:pPr>
+            <w:r>
+              <w:rPr>
+                <w:sz w:val="26"/>
+                <w:szCs w:val="26"/>
+              </w:rPr>
+              <w:t>Selesai</w:t>
+            </w:r>
+          </w:p>
+        </w:tc>
+        <w:tc>
+          <w:tcPr>
+            <w:tcW w:w="3005" w:type="dxa"/>
+          </w:tcPr>
+          <w:p>
+            <w:pPr>
+              <w:rPr>
+                <w:sz w:val="26"/>
+                <w:szCs w:val="26"/>
+              </w:rPr>
+            </w:pPr>
+            <w:r>
+              <w:rPr>
+                <w:sz w:val="26"/>
+                <w:szCs w:val="26"/>
+              </w:rPr>
+              <w:t>Belum Selesai</w:t>
+            </w:r>
+          </w:p>
+        </w:tc>
+        <w:tc>
+          <w:tcPr>
+            <w:tcW w:w="3006" w:type="dxa"/>
+          </w:tcPr>
+          <w:p>
+            <w:pPr>
+              <w:rPr>
+                <w:sz w:val="26"/>
+                <w:szCs w:val="26"/>
+              </w:rPr>
+            </w:pPr>
+            <w:r>
+              <w:rPr>
+                <w:sz w:val="26"/>
+                <w:szCs w:val="26"/>
+              </w:rPr>
+              <w:t>Tahap Selanjutnya</w:t>
+            </w:r>
+          </w:p>
+        </w:tc>
+      </w:tr>
+      <w:tr>
+        <w:tc>
+          <w:tcPr>
+            <w:tcW w:w="3005" w:type="dxa"/>
+          </w:tcPr>
+          <w:p>
+            <w:pPr>
+              <w:rPr>
+                <w:sz w:val="26"/>
+                <w:szCs w:val="26"/>
+              </w:rPr>
+            </w:pPr>
+            <w:r>
+              <w:rPr>
+                <w:sz w:val="26"/>
+                <w:szCs w:val="26"/>
+              </w:rPr>
+              <w:t>Task 1 : Mendesain Tampilan</w:t>
+            </w:r>
+          </w:p>
+        </w:tc>
+        <w:tc>
+          <w:tcPr>
+            <w:tcW w:w="3005" w:type="dxa"/>
+          </w:tcPr>
+          <w:p>
+            <w:pPr>
+              <w:rPr>
+                <w:sz w:val="26"/>
+                <w:szCs w:val="26"/>
+              </w:rPr>
+            </w:pPr>
+            <w:r>
+              <w:rPr>
+                <w:sz w:val="26"/>
+                <w:szCs w:val="26"/>
+              </w:rPr>
+              <w:t>-</w:t>
+            </w:r>
+          </w:p>
+        </w:tc>
+        <w:tc>
+          <w:tcPr>
+            <w:tcW w:w="3006" w:type="dxa"/>
+            <w:vMerge w:val="restart"/>
+          </w:tcPr>
+          <w:p>
+            <w:pPr>
+              <w:rPr>
+                <w:sz w:val="26"/>
+                <w:szCs w:val="26"/>
+              </w:rPr>
+            </w:pPr>
+            <w:r>
+              <w:rPr>
+                <w:sz w:val="26"/>
+                <w:szCs w:val="26"/>
+              </w:rPr>
+              <w:t>- Sprint 2</w:t>
+            </w:r>
+          </w:p>
+          <w:p>
+            <w:pPr>
+              <w:rPr>
+                <w:sz w:val="26"/>
+                <w:szCs w:val="26"/>
+              </w:rPr>
+            </w:pPr>
+            <w:r>
+              <w:rPr>
+                <w:sz w:val="26"/>
+                <w:szCs w:val="26"/>
+              </w:rPr>
+              <w:t>- Sprint Goal 1</w:t>
+            </w:r>
+          </w:p>
+          <w:p>
+            <w:pPr>
+              <w:rPr>
+                <w:sz w:val="26"/>
+                <w:szCs w:val="26"/>
+              </w:rPr>
+            </w:pPr>
+            <w:r>
+              <w:rPr>
+                <w:sz w:val="26"/>
+                <w:szCs w:val="26"/>
+              </w:rPr>
+              <w:t>- Sprint Goal 2</w:t>
+            </w:r>
+          </w:p>
+        </w:tc>
+      </w:tr>
+      <w:tr>
+        <w:tc>
+          <w:tcPr>
+            <w:tcW w:w="3005" w:type="dxa"/>
+          </w:tcPr>
+          <w:p>
+            <w:pPr>
+              <w:rPr>
+                <w:sz w:val="26"/>
+                <w:szCs w:val="26"/>
+              </w:rPr>
+            </w:pPr>
+            <w:r>
+              <w:rPr>
+                <w:sz w:val="26"/>
+                <w:szCs w:val="26"/>
+              </w:rPr>
+              <w:t>Task 2 : Prototipe Tampilan</w:t>
+            </w:r>
+          </w:p>
+        </w:tc>
+        <w:tc>
+          <w:tcPr>
+            <w:tcW w:w="3005" w:type="dxa"/>
+          </w:tcPr>
+          <w:p>
+            <w:pPr>
+              <w:rPr>
+                <w:sz w:val="26"/>
+                <w:szCs w:val="26"/>
+              </w:rPr>
+            </w:pPr>
+            <w:r>
+              <w:rPr>
+                <w:sz w:val="26"/>
+                <w:szCs w:val="26"/>
+              </w:rPr>
+              <w:t>-</w:t>
+            </w:r>
+          </w:p>
+        </w:tc>
+        <w:tc>
+          <w:tcPr>
+            <w:tcW w:w="3006" w:type="dxa"/>
+            <w:vMerge/>
+          </w:tcPr>
+          <w:p>
+            <w:pPr>
+              <w:rPr>
+                <w:sz w:val="26"/>
+                <w:szCs w:val="26"/>
+              </w:rPr>
+            </w:pPr>
+          </w:p>
+        </w:tc>
+      </w:tr>
+      <w:tr>
+        <w:tc>
+          <w:tcPr>
+            <w:tcW w:w="9016" w:type="dxa"/>
+            <w:gridSpan w:val="3"/>
+            <w:shd w:val="clear" w:color="auto" w:fill="00B0F0"/>
+          </w:tcPr>
+          <w:p>
+            <w:pPr>
+              <w:rPr>
+                <w:sz w:val="26"/>
+                <w:szCs w:val="26"/>
+              </w:rPr>
+            </w:pPr>
+            <w:r>
+              <w:rPr>
+                <w:sz w:val="26"/>
+                <w:szCs w:val="26"/>
+              </w:rPr>
+              <w:t>Sprint 2</w:t>
+            </w:r>
+          </w:p>
+        </w:tc>
+      </w:tr>
+      <w:tr>
+        <w:tc>
+          <w:tcPr>
+            <w:tcW w:w="3005" w:type="dxa"/>
+          </w:tcPr>
+          <w:p>
+            <w:pPr>
+              <w:rPr>
+                <w:sz w:val="26"/>
+                <w:szCs w:val="26"/>
+              </w:rPr>
+            </w:pPr>
+            <w:r>
+              <w:rPr>
+                <w:sz w:val="26"/>
+                <w:szCs w:val="26"/>
+              </w:rPr>
+              <w:t>Task 1 : Mendesain Tampilan</w:t>
+            </w:r>
+          </w:p>
+        </w:tc>
+        <w:tc>
+          <w:tcPr>
+            <w:tcW w:w="3005" w:type="dxa"/>
+          </w:tcPr>
+          <w:p>
+            <w:pPr>
+              <w:rPr>
+                <w:sz w:val="26"/>
+                <w:szCs w:val="26"/>
+              </w:rPr>
+            </w:pPr>
+            <w:r>
+              <w:rPr>
+                <w:sz w:val="26"/>
+                <w:szCs w:val="26"/>
+              </w:rPr>
+              <w:t>-</w:t>
+            </w:r>
+          </w:p>
+        </w:tc>
+        <w:tc>
+          <w:tcPr>
+            <w:tcW w:w="3006" w:type="dxa"/>
+            <w:vMerge w:val="restart"/>
+          </w:tcPr>
+          <w:p>
+            <w:pPr>
+              <w:rPr>
+                <w:sz w:val="26"/>
+                <w:szCs w:val="26"/>
+              </w:rPr>
+            </w:pPr>
+            <w:r>
+              <w:rPr>
+                <w:sz w:val="26"/>
+                <w:szCs w:val="26"/>
+              </w:rPr>
+              <w:t>- Selesai</w:t>
+            </w:r>
+          </w:p>
+        </w:tc>
+      </w:tr>
+      <w:tr>
+        <w:tc>
+          <w:tcPr>
+            <w:tcW w:w="3005" w:type="dxa"/>
+          </w:tcPr>
+          <w:p>
+            <w:pPr>
+              <w:rPr>
+                <w:sz w:val="26"/>
+                <w:szCs w:val="26"/>
+              </w:rPr>
+            </w:pPr>
+            <w:r>
+              <w:rPr>
+                <w:sz w:val="26"/>
+                <w:szCs w:val="26"/>
+              </w:rPr>
+              <w:t>Task 2 : Prototipe Tampilan</w:t>
+            </w:r>
+          </w:p>
+        </w:tc>
+        <w:tc>
+          <w:tcPr>
+            <w:tcW w:w="3005" w:type="dxa"/>
+          </w:tcPr>
+          <w:p>
+            <w:pPr>
+              <w:rPr>
+                <w:sz w:val="26"/>
+                <w:szCs w:val="26"/>
+              </w:rPr>
+            </w:pPr>
+            <w:r>
+              <w:rPr>
+                <w:sz w:val="26"/>
+                <w:szCs w:val="26"/>
+              </w:rPr>
+              <w:t>-</w:t>
+            </w:r>
+          </w:p>
+        </w:tc>
+        <w:tc>
+          <w:tcPr>
+            <w:tcW w:w="3006" w:type="dxa"/>
+            <w:vMerge/>
+          </w:tcPr>
+          <w:p>
+            <w:pPr>
+              <w:rPr>
+                <w:sz w:val="26"/>
+                <w:szCs w:val="26"/>
+              </w:rPr>
+            </w:pPr>
+          </w:p>
+        </w:tc>
+      </w:tr>
+    </w:tbl>
     <w:p/>
     <w:p>
       <w:pPr>

</xml_diff>

<commit_message>
Menambahkan Screenshot Board Trello dan Link Trello beserta Github
</commit_message>
<xml_diff>
--- a/LaporanTugasUTS.docx
+++ b/LaporanTugasUTS.docx
@@ -371,27 +371,7 @@
           <w:sz w:val="26"/>
           <w:szCs w:val="26"/>
         </w:rPr>
-        <w:t xml:space="preserve">BAB </w:t>
-      </w:r>
-      <w:proofErr w:type="gramStart"/>
-      <w:r>
-        <w:rPr>
-          <w:b/>
-          <w:bCs/>
-          <w:sz w:val="26"/>
-          <w:szCs w:val="26"/>
-        </w:rPr>
-        <w:t>I :</w:t>
-      </w:r>
-      <w:proofErr w:type="gramEnd"/>
-      <w:r>
-        <w:rPr>
-          <w:b/>
-          <w:bCs/>
-          <w:sz w:val="26"/>
-          <w:szCs w:val="26"/>
-        </w:rPr>
-        <w:t xml:space="preserve"> </w:t>
+        <w:t xml:space="preserve">BAB I : </w:t>
       </w:r>
     </w:p>
     <w:p>
@@ -522,27 +502,7 @@
           <w:sz w:val="26"/>
           <w:szCs w:val="26"/>
         </w:rPr>
-        <w:t xml:space="preserve"> </w:t>
-      </w:r>
-      <w:proofErr w:type="gramStart"/>
-      <w:r>
-        <w:rPr>
-          <w:b/>
-          <w:bCs/>
-          <w:sz w:val="26"/>
-          <w:szCs w:val="26"/>
-        </w:rPr>
-        <w:t>II :</w:t>
-      </w:r>
-      <w:proofErr w:type="gramEnd"/>
-      <w:r>
-        <w:rPr>
-          <w:b/>
-          <w:bCs/>
-          <w:sz w:val="26"/>
-          <w:szCs w:val="26"/>
-        </w:rPr>
-        <w:t xml:space="preserve"> </w:t>
+        <w:t xml:space="preserve"> II : </w:t>
       </w:r>
     </w:p>
     <w:p>
@@ -703,17 +663,8 @@
           <w:sz w:val="26"/>
           <w:szCs w:val="26"/>
         </w:rPr>
-        <w:t xml:space="preserve"> Hasil Sprint Review………………………………………………………………………</w:t>
-      </w:r>
-      <w:proofErr w:type="gramStart"/>
-      <w:r>
-        <w:rPr>
-          <w:sz w:val="26"/>
-          <w:szCs w:val="26"/>
-        </w:rPr>
-        <w:t>…..</w:t>
-      </w:r>
-      <w:proofErr w:type="gramEnd"/>
+        <w:t xml:space="preserve"> Hasil Sprint Review…………………………………………………………………………..</w:t>
+      </w:r>
     </w:p>
     <w:p>
       <w:pPr>
@@ -743,17 +694,8 @@
           <w:sz w:val="26"/>
           <w:szCs w:val="26"/>
         </w:rPr>
-        <w:t xml:space="preserve"> Hasil Sprint Retrospective……………………………………………………………</w:t>
-      </w:r>
-      <w:proofErr w:type="gramStart"/>
-      <w:r>
-        <w:rPr>
-          <w:sz w:val="26"/>
-          <w:szCs w:val="26"/>
-        </w:rPr>
-        <w:t>…..</w:t>
-      </w:r>
-      <w:proofErr w:type="gramEnd"/>
+        <w:t xml:space="preserve"> Hasil Sprint Retrospective………………………………………………………………..</w:t>
+      </w:r>
     </w:p>
     <w:p>
       <w:pPr>
@@ -814,17 +756,8 @@
           <w:sz w:val="26"/>
           <w:szCs w:val="26"/>
         </w:rPr>
-        <w:t>………………………………………………………………………………</w:t>
-      </w:r>
-      <w:proofErr w:type="gramStart"/>
-      <w:r>
-        <w:rPr>
-          <w:sz w:val="26"/>
-          <w:szCs w:val="26"/>
-        </w:rPr>
-        <w:t>…..</w:t>
-      </w:r>
-      <w:proofErr w:type="gramEnd"/>
+        <w:t>…………………………………………………………………………………..</w:t>
+      </w:r>
     </w:p>
     <w:p>
       <w:pPr>
@@ -844,7 +777,6 @@
         </w:rPr>
         <w:t xml:space="preserve">BAB </w:t>
       </w:r>
-      <w:proofErr w:type="gramStart"/>
       <w:r>
         <w:rPr>
           <w:b/>
@@ -863,7 +795,6 @@
         </w:rPr>
         <w:t xml:space="preserve"> :</w:t>
       </w:r>
-      <w:proofErr w:type="gramEnd"/>
     </w:p>
     <w:p>
       <w:pPr>
@@ -1859,17 +1790,8 @@
                 <w:sz w:val="26"/>
                 <w:szCs w:val="26"/>
               </w:rPr>
-              <w:t xml:space="preserve">I WANT </w:t>
-            </w:r>
-            <w:proofErr w:type="gramStart"/>
-            <w:r>
-              <w:rPr>
-                <w:sz w:val="26"/>
-                <w:szCs w:val="26"/>
-              </w:rPr>
-              <w:t>TO..</w:t>
-            </w:r>
-            <w:proofErr w:type="gramEnd"/>
+              <w:t>I WANT TO..</w:t>
+            </w:r>
           </w:p>
         </w:tc>
         <w:tc>
@@ -1889,17 +1811,8 @@
                 <w:sz w:val="26"/>
                 <w:szCs w:val="26"/>
               </w:rPr>
-              <w:t xml:space="preserve">SO </w:t>
-            </w:r>
-            <w:proofErr w:type="gramStart"/>
-            <w:r>
-              <w:rPr>
-                <w:sz w:val="26"/>
-                <w:szCs w:val="26"/>
-              </w:rPr>
-              <w:t>THAT..</w:t>
-            </w:r>
-            <w:proofErr w:type="gramEnd"/>
+              <w:t>SO THAT..</w:t>
+            </w:r>
           </w:p>
         </w:tc>
         <w:tc>
@@ -9995,23 +9908,7 @@
                 <w:sz w:val="26"/>
                 <w:szCs w:val="26"/>
               </w:rPr>
-              <w:t xml:space="preserve">Task </w:t>
-            </w:r>
-            <w:proofErr w:type="gramStart"/>
-            <w:r>
-              <w:rPr>
-                <w:sz w:val="26"/>
-                <w:szCs w:val="26"/>
-              </w:rPr>
-              <w:t>1 :</w:t>
-            </w:r>
-            <w:proofErr w:type="gramEnd"/>
-            <w:r>
-              <w:rPr>
-                <w:sz w:val="26"/>
-                <w:szCs w:val="26"/>
-              </w:rPr>
-              <w:t xml:space="preserve"> </w:t>
+              <w:t xml:space="preserve">Task 1 : </w:t>
             </w:r>
             <w:proofErr w:type="spellStart"/>
             <w:r>
@@ -10129,23 +10026,7 @@
                 <w:sz w:val="26"/>
                 <w:szCs w:val="26"/>
               </w:rPr>
-              <w:t xml:space="preserve">Task </w:t>
-            </w:r>
-            <w:proofErr w:type="gramStart"/>
-            <w:r>
-              <w:rPr>
-                <w:sz w:val="26"/>
-                <w:szCs w:val="26"/>
-              </w:rPr>
-              <w:t>2 :</w:t>
-            </w:r>
-            <w:proofErr w:type="gramEnd"/>
-            <w:r>
-              <w:rPr>
-                <w:sz w:val="26"/>
-                <w:szCs w:val="26"/>
-              </w:rPr>
-              <w:t xml:space="preserve"> </w:t>
+              <w:t xml:space="preserve">Task 2 : </w:t>
             </w:r>
             <w:proofErr w:type="spellStart"/>
             <w:r>
@@ -10250,23 +10131,7 @@
                 <w:sz w:val="26"/>
                 <w:szCs w:val="26"/>
               </w:rPr>
-              <w:t xml:space="preserve">Task </w:t>
-            </w:r>
-            <w:proofErr w:type="gramStart"/>
-            <w:r>
-              <w:rPr>
-                <w:sz w:val="26"/>
-                <w:szCs w:val="26"/>
-              </w:rPr>
-              <w:t>1 :</w:t>
-            </w:r>
-            <w:proofErr w:type="gramEnd"/>
-            <w:r>
-              <w:rPr>
-                <w:sz w:val="26"/>
-                <w:szCs w:val="26"/>
-              </w:rPr>
-              <w:t xml:space="preserve"> </w:t>
+              <w:t xml:space="preserve">Task 1 : </w:t>
             </w:r>
             <w:proofErr w:type="spellStart"/>
             <w:r>
@@ -10363,23 +10228,7 @@
                 <w:sz w:val="26"/>
                 <w:szCs w:val="26"/>
               </w:rPr>
-              <w:t xml:space="preserve">Task </w:t>
-            </w:r>
-            <w:proofErr w:type="gramStart"/>
-            <w:r>
-              <w:rPr>
-                <w:sz w:val="26"/>
-                <w:szCs w:val="26"/>
-              </w:rPr>
-              <w:t>2 :</w:t>
-            </w:r>
-            <w:proofErr w:type="gramEnd"/>
-            <w:r>
-              <w:rPr>
-                <w:sz w:val="26"/>
-                <w:szCs w:val="26"/>
-              </w:rPr>
-              <w:t xml:space="preserve"> </w:t>
+              <w:t xml:space="preserve">Task 2 : </w:t>
             </w:r>
             <w:proofErr w:type="spellStart"/>
             <w:r>
@@ -10795,23 +10644,7 @@
                 <w:sz w:val="26"/>
                 <w:szCs w:val="26"/>
               </w:rPr>
-              <w:t xml:space="preserve">Conduct an </w:t>
-            </w:r>
-            <w:proofErr w:type="gramStart"/>
-            <w:r>
-              <w:rPr>
-                <w:sz w:val="26"/>
-                <w:szCs w:val="26"/>
-              </w:rPr>
-              <w:t>on time</w:t>
-            </w:r>
-            <w:proofErr w:type="gramEnd"/>
-            <w:r>
-              <w:rPr>
-                <w:sz w:val="26"/>
-                <w:szCs w:val="26"/>
-              </w:rPr>
-              <w:t xml:space="preserve"> meeting or discussion</w:t>
+              <w:t>Conduct an on time meeting or discussion</w:t>
             </w:r>
           </w:p>
         </w:tc>
@@ -11118,23 +10951,7 @@
                 <w:sz w:val="26"/>
                 <w:szCs w:val="26"/>
               </w:rPr>
-              <w:t xml:space="preserve">Make </w:t>
-            </w:r>
-            <w:proofErr w:type="gramStart"/>
-            <w:r>
-              <w:rPr>
-                <w:sz w:val="26"/>
-                <w:szCs w:val="26"/>
-              </w:rPr>
-              <w:t>an</w:t>
-            </w:r>
-            <w:proofErr w:type="gramEnd"/>
-            <w:r>
-              <w:rPr>
-                <w:sz w:val="26"/>
-                <w:szCs w:val="26"/>
-              </w:rPr>
-              <w:t xml:space="preserve"> shorter meeting</w:t>
+              <w:t>Make an shorter meeting</w:t>
             </w:r>
           </w:p>
         </w:tc>
@@ -11161,6 +10978,285 @@
       </w:tr>
     </w:tbl>
     <w:p/>
+    <w:p/>
+    <w:p>
+      <w:pPr>
+        <w:rPr>
+          <w:b/>
+          <w:bCs/>
+          <w:sz w:val="26"/>
+          <w:szCs w:val="26"/>
+        </w:rPr>
+      </w:pPr>
+      <w:r>
+        <w:rPr>
+          <w:b/>
+          <w:bCs/>
+          <w:sz w:val="26"/>
+          <w:szCs w:val="26"/>
+        </w:rPr>
+        <w:lastRenderedPageBreak/>
+        <w:t xml:space="preserve">2.6 </w:t>
+      </w:r>
+      <w:proofErr w:type="spellStart"/>
+      <w:r>
+        <w:rPr>
+          <w:b/>
+          <w:bCs/>
+          <w:sz w:val="26"/>
+          <w:szCs w:val="26"/>
+        </w:rPr>
+        <w:t>Screenshoot</w:t>
+      </w:r>
+      <w:proofErr w:type="spellEnd"/>
+      <w:r>
+        <w:rPr>
+          <w:b/>
+          <w:bCs/>
+          <w:sz w:val="26"/>
+          <w:szCs w:val="26"/>
+        </w:rPr>
+        <w:t xml:space="preserve"> Board Trello</w:t>
+      </w:r>
+    </w:p>
+    <w:p>
+      <w:pPr>
+        <w:rPr>
+          <w:b/>
+          <w:bCs/>
+          <w:sz w:val="26"/>
+          <w:szCs w:val="26"/>
+        </w:rPr>
+      </w:pPr>
+      <w:r>
+        <w:rPr>
+          <w:noProof/>
+        </w:rPr>
+        <w:drawing>
+          <wp:inline distT="0" distB="0" distL="0" distR="0" wp14:anchorId="1F127E54" wp14:editId="23851ED4">
+            <wp:extent cx="5731510" cy="3223895"/>
+            <wp:effectExtent l="0" t="0" r="2540" b="0"/>
+            <wp:docPr id="391426604" name="Picture 1"/>
+            <wp:cNvGraphicFramePr>
+              <a:graphicFrameLocks xmlns:a="http://schemas.openxmlformats.org/drawingml/2006/main" noChangeAspect="1"/>
+            </wp:cNvGraphicFramePr>
+            <a:graphic xmlns:a="http://schemas.openxmlformats.org/drawingml/2006/main">
+              <a:graphicData uri="http://schemas.openxmlformats.org/drawingml/2006/picture">
+                <pic:pic xmlns:pic="http://schemas.openxmlformats.org/drawingml/2006/picture">
+                  <pic:nvPicPr>
+                    <pic:cNvPr id="391426604" name=""/>
+                    <pic:cNvPicPr/>
+                  </pic:nvPicPr>
+                  <pic:blipFill>
+                    <a:blip r:embed="rId6"/>
+                    <a:stretch>
+                      <a:fillRect/>
+                    </a:stretch>
+                  </pic:blipFill>
+                  <pic:spPr>
+                    <a:xfrm>
+                      <a:off x="0" y="0"/>
+                      <a:ext cx="5731510" cy="3223895"/>
+                    </a:xfrm>
+                    <a:prstGeom prst="rect">
+                      <a:avLst/>
+                    </a:prstGeom>
+                  </pic:spPr>
+                </pic:pic>
+              </a:graphicData>
+            </a:graphic>
+          </wp:inline>
+        </w:drawing>
+      </w:r>
+    </w:p>
+    <w:p>
+      <w:pPr>
+        <w:rPr>
+          <w:b/>
+          <w:bCs/>
+          <w:sz w:val="26"/>
+          <w:szCs w:val="26"/>
+        </w:rPr>
+      </w:pPr>
+    </w:p>
+    <w:p>
+      <w:pPr>
+        <w:rPr>
+          <w:b/>
+          <w:bCs/>
+          <w:sz w:val="26"/>
+          <w:szCs w:val="26"/>
+        </w:rPr>
+      </w:pPr>
+      <w:r>
+        <w:rPr>
+          <w:noProof/>
+        </w:rPr>
+        <w:drawing>
+          <wp:inline distT="0" distB="0" distL="0" distR="0" wp14:anchorId="44FC7B57" wp14:editId="251487A8">
+            <wp:extent cx="5731510" cy="3223895"/>
+            <wp:effectExtent l="0" t="0" r="2540" b="0"/>
+            <wp:docPr id="1937876571" name="Picture 1"/>
+            <wp:cNvGraphicFramePr>
+              <a:graphicFrameLocks xmlns:a="http://schemas.openxmlformats.org/drawingml/2006/main" noChangeAspect="1"/>
+            </wp:cNvGraphicFramePr>
+            <a:graphic xmlns:a="http://schemas.openxmlformats.org/drawingml/2006/main">
+              <a:graphicData uri="http://schemas.openxmlformats.org/drawingml/2006/picture">
+                <pic:pic xmlns:pic="http://schemas.openxmlformats.org/drawingml/2006/picture">
+                  <pic:nvPicPr>
+                    <pic:cNvPr id="1937876571" name=""/>
+                    <pic:cNvPicPr/>
+                  </pic:nvPicPr>
+                  <pic:blipFill>
+                    <a:blip r:embed="rId7"/>
+                    <a:stretch>
+                      <a:fillRect/>
+                    </a:stretch>
+                  </pic:blipFill>
+                  <pic:spPr>
+                    <a:xfrm>
+                      <a:off x="0" y="0"/>
+                      <a:ext cx="5731510" cy="3223895"/>
+                    </a:xfrm>
+                    <a:prstGeom prst="rect">
+                      <a:avLst/>
+                    </a:prstGeom>
+                  </pic:spPr>
+                </pic:pic>
+              </a:graphicData>
+            </a:graphic>
+          </wp:inline>
+        </w:drawing>
+      </w:r>
+    </w:p>
+    <w:p>
+      <w:pPr>
+        <w:rPr>
+          <w:b/>
+          <w:bCs/>
+          <w:sz w:val="26"/>
+          <w:szCs w:val="26"/>
+        </w:rPr>
+      </w:pPr>
+    </w:p>
+    <w:p>
+      <w:pPr>
+        <w:rPr>
+          <w:b/>
+          <w:bCs/>
+          <w:sz w:val="26"/>
+          <w:szCs w:val="26"/>
+        </w:rPr>
+      </w:pPr>
+    </w:p>
+    <w:p>
+      <w:pPr>
+        <w:rPr>
+          <w:b/>
+          <w:bCs/>
+          <w:sz w:val="26"/>
+          <w:szCs w:val="26"/>
+        </w:rPr>
+      </w:pPr>
+      <w:r>
+        <w:rPr>
+          <w:b/>
+          <w:bCs/>
+          <w:sz w:val="26"/>
+          <w:szCs w:val="26"/>
+        </w:rPr>
+        <w:t xml:space="preserve">2.7 Link Trello dan </w:t>
+      </w:r>
+      <w:proofErr w:type="spellStart"/>
+      <w:r>
+        <w:rPr>
+          <w:b/>
+          <w:bCs/>
+          <w:sz w:val="26"/>
+          <w:szCs w:val="26"/>
+        </w:rPr>
+        <w:t>Github</w:t>
+      </w:r>
+      <w:proofErr w:type="spellEnd"/>
+    </w:p>
+    <w:p>
+      <w:pPr>
+        <w:rPr>
+          <w:sz w:val="24"/>
+          <w:szCs w:val="24"/>
+        </w:rPr>
+      </w:pPr>
+      <w:r>
+        <w:rPr>
+          <w:sz w:val="24"/>
+          <w:szCs w:val="24"/>
+        </w:rPr>
+        <w:t>Link Trello :</w:t>
+      </w:r>
+      <w:r>
+        <w:t xml:space="preserve"> </w:t>
+      </w:r>
+      <w:r>
+        <w:rPr>
+          <w:sz w:val="24"/>
+          <w:szCs w:val="24"/>
+        </w:rPr>
+        <w:t>https://trello.com/b/q0ATTG2E/aplikasi-movie</w:t>
+      </w:r>
+    </w:p>
+    <w:p>
+      <w:pPr>
+        <w:rPr>
+          <w:sz w:val="24"/>
+          <w:szCs w:val="24"/>
+        </w:rPr>
+      </w:pPr>
+      <w:r>
+        <w:rPr>
+          <w:sz w:val="24"/>
+          <w:szCs w:val="24"/>
+        </w:rPr>
+        <w:t xml:space="preserve">Link </w:t>
+      </w:r>
+      <w:proofErr w:type="spellStart"/>
+      <w:r>
+        <w:rPr>
+          <w:sz w:val="24"/>
+          <w:szCs w:val="24"/>
+        </w:rPr>
+        <w:t>Github</w:t>
+      </w:r>
+      <w:proofErr w:type="spellEnd"/>
+      <w:r>
+        <w:rPr>
+          <w:sz w:val="24"/>
+          <w:szCs w:val="24"/>
+        </w:rPr>
+        <w:t xml:space="preserve"> :</w:t>
+      </w:r>
+      <w:r>
+        <w:t xml:space="preserve"> </w:t>
+      </w:r>
+      <w:hyperlink r:id="rId8" w:history="1">
+        <w:r>
+          <w:rPr>
+            <w:rStyle w:val="Hyperlink"/>
+          </w:rPr>
+          <w:t>https://github.com/KAZEEEEEEEEEEE/uts-6</w:t>
+        </w:r>
+      </w:hyperlink>
+      <w:r>
+        <w:t xml:space="preserve"> (</w:t>
+      </w:r>
+      <w:proofErr w:type="spellStart"/>
+      <w:r>
+        <w:t>Menggunakan</w:t>
+      </w:r>
+      <w:proofErr w:type="spellEnd"/>
+      <w:r>
+        <w:t xml:space="preserve"> branch master)</w:t>
+      </w:r>
+    </w:p>
     <w:p/>
     <w:p>
       <w:pPr>
@@ -11761,6 +11857,17 @@
       </w:tblBorders>
     </w:tblPr>
   </w:style>
+  <w:style w:type="character" w:styleId="Hyperlink">
+    <w:name w:val="Hyperlink"/>
+    <w:basedOn w:val="DefaultParagraphFont"/>
+    <w:uiPriority w:val="99"/>
+    <w:unhideWhenUsed/>
+    <w:rsid w:val="000F3CBD"/>
+    <w:rPr>
+      <w:color w:val="0563C1" w:themeColor="hyperlink"/>
+      <w:u w:val="single"/>
+    </w:rPr>
+  </w:style>
 </w:styles>
 </file>
 

</xml_diff>

<commit_message>
Revisi bagian latar belakang topik
</commit_message>
<xml_diff>
--- a/LaporanTugasUTS.docx
+++ b/LaporanTugasUTS.docx
@@ -843,25 +843,6 @@
     </w:p>
     <w:p>
       <w:pPr>
-        <w:jc w:val="center"/>
-        <w:rPr>
-          <w:sz w:val="26"/>
-          <w:szCs w:val="26"/>
-        </w:rPr>
-      </w:pPr>
-    </w:p>
-    <w:p>
-      <w:pPr>
-        <w:jc w:val="center"/>
-        <w:rPr>
-          <w:sz w:val="26"/>
-          <w:szCs w:val="26"/>
-        </w:rPr>
-      </w:pPr>
-    </w:p>
-    <w:p>
-      <w:pPr>
-        <w:jc w:val="center"/>
         <w:rPr>
           <w:sz w:val="26"/>
           <w:szCs w:val="26"/>
@@ -945,6 +926,42 @@
     </w:p>
     <w:p>
       <w:pPr>
+        <w:pStyle w:val="ListParagraph"/>
+        <w:ind w:left="390" w:firstLine="330"/>
+        <w:jc w:val="both"/>
+        <w:rPr>
+          <w:sz w:val="26"/>
+          <w:szCs w:val="26"/>
+        </w:rPr>
+      </w:pPr>
+      <w:r>
+        <w:rPr>
+          <w:sz w:val="26"/>
+          <w:szCs w:val="26"/>
+        </w:rPr>
+        <w:t>Latar belakang kami dalam pemilihan topik ialah dikarenakan sekarang merupakan jaman dimana semua menjadi serba modern dan mudah karena kemajuan teknologi.</w:t>
+      </w:r>
+    </w:p>
+    <w:p>
+      <w:pPr>
+        <w:pStyle w:val="ListParagraph"/>
+        <w:ind w:left="390" w:firstLine="330"/>
+        <w:jc w:val="both"/>
+        <w:rPr>
+          <w:sz w:val="26"/>
+          <w:szCs w:val="26"/>
+        </w:rPr>
+      </w:pPr>
+      <w:r>
+        <w:rPr>
+          <w:sz w:val="26"/>
+          <w:szCs w:val="26"/>
+        </w:rPr>
+        <w:t>tapi itu juga membuat manusia punya banyak tuntutan yang hendak dipenuhi, sehingga banyak daripada manusia yang mengalami tertekan, dan disaat itulah biasanya sebagai manusia maka hiburan yang dicari hanyalah mendengarkan musik, menonton film ataupun berliburan. Dengan ini kami berniat untuk membuat sebuah aplikasi untuk menonton film sehingga dimana pun kita berada, kita dapat dengan mudah mengakses film yang hendak kita tonton tanpa harus jauh – jauh ke bioskop.</w:t>
+      </w:r>
+    </w:p>
+    <w:p>
+      <w:pPr>
         <w:ind w:firstLine="390"/>
         <w:jc w:val="both"/>
         <w:rPr>
@@ -952,13 +969,6 @@
           <w:szCs w:val="26"/>
         </w:rPr>
       </w:pPr>
-      <w:r>
-        <w:rPr>
-          <w:sz w:val="26"/>
-          <w:szCs w:val="26"/>
-        </w:rPr>
-        <w:t>Latar belakang kami dalam pemilihan topik ialah dikarenakan sekarang merupakan jaman dimana semua menjadi serba modern dan mudah karena kemajuan teknologi.</w:t>
-      </w:r>
     </w:p>
     <w:p>
       <w:pPr>
@@ -1112,78 +1122,6 @@
     </w:p>
     <w:p>
       <w:pPr>
-        <w:ind w:firstLine="390"/>
-        <w:jc w:val="both"/>
-        <w:rPr>
-          <w:sz w:val="26"/>
-          <w:szCs w:val="26"/>
-        </w:rPr>
-      </w:pPr>
-    </w:p>
-    <w:p>
-      <w:pPr>
-        <w:ind w:firstLine="390"/>
-        <w:jc w:val="both"/>
-        <w:rPr>
-          <w:sz w:val="26"/>
-          <w:szCs w:val="26"/>
-        </w:rPr>
-      </w:pPr>
-    </w:p>
-    <w:p>
-      <w:pPr>
-        <w:ind w:firstLine="390"/>
-        <w:jc w:val="both"/>
-        <w:rPr>
-          <w:sz w:val="26"/>
-          <w:szCs w:val="26"/>
-        </w:rPr>
-      </w:pPr>
-    </w:p>
-    <w:p>
-      <w:pPr>
-        <w:ind w:firstLine="390"/>
-        <w:jc w:val="both"/>
-        <w:rPr>
-          <w:sz w:val="26"/>
-          <w:szCs w:val="26"/>
-        </w:rPr>
-      </w:pPr>
-    </w:p>
-    <w:p>
-      <w:pPr>
-        <w:ind w:firstLine="390"/>
-        <w:jc w:val="both"/>
-        <w:rPr>
-          <w:sz w:val="26"/>
-          <w:szCs w:val="26"/>
-        </w:rPr>
-      </w:pPr>
-    </w:p>
-    <w:p>
-      <w:pPr>
-        <w:ind w:firstLine="390"/>
-        <w:jc w:val="both"/>
-        <w:rPr>
-          <w:sz w:val="26"/>
-          <w:szCs w:val="26"/>
-        </w:rPr>
-      </w:pPr>
-    </w:p>
-    <w:p>
-      <w:pPr>
-        <w:ind w:firstLine="390"/>
-        <w:jc w:val="both"/>
-        <w:rPr>
-          <w:sz w:val="26"/>
-          <w:szCs w:val="26"/>
-        </w:rPr>
-      </w:pPr>
-    </w:p>
-    <w:p>
-      <w:pPr>
-        <w:pStyle w:val="ListParagraph"/>
-        <w:ind w:firstLine="720"/>
         <w:jc w:val="both"/>
         <w:rPr>
           <w:sz w:val="26"/>
@@ -3722,6 +3660,16 @@
       </w:tr>
     </w:tbl>
     <w:p/>
+    <w:p>
+      <w:pPr>
+        <w:ind w:firstLine="390"/>
+        <w:jc w:val="both"/>
+        <w:rPr>
+          <w:sz w:val="26"/>
+          <w:szCs w:val="26"/>
+        </w:rPr>
+      </w:pPr>
+    </w:p>
     <w:p>
       <w:pPr>
         <w:ind w:firstLine="390"/>
@@ -6976,6 +6924,7 @@
         </w:tc>
       </w:tr>
     </w:tbl>
+    <w:p/>
     <w:p/>
     <w:p/>
     <w:p>
@@ -7106,6 +7055,16 @@
           </wp:inline>
         </w:drawing>
       </w:r>
+    </w:p>
+    <w:p>
+      <w:pPr>
+        <w:rPr>
+          <w:b/>
+          <w:bCs/>
+          <w:sz w:val="26"/>
+          <w:szCs w:val="26"/>
+        </w:rPr>
+      </w:pPr>
     </w:p>
     <w:p>
       <w:pPr>

</xml_diff>